<commit_message>
modif rapport exo 1
</commit_message>
<xml_diff>
--- a/train/IUT_TD_TP_2015.docx
+++ b/train/IUT_TD_TP_2015.docx
@@ -1,6 +1,6 @@
 
 <file path=word/document.xml><?xml version="1.0" encoding="utf-8"?>
-<w:document xmlns:wpc="http://schemas.microsoft.com/office/word/2010/wordprocessingCanvas" xmlns:mc="http://schemas.openxmlformats.org/markup-compatibility/2006" xmlns:o="urn:schemas-microsoft-com:office:office" xmlns:r="http://schemas.openxmlformats.org/officeDocument/2006/relationships" xmlns:m="http://schemas.openxmlformats.org/officeDocument/2006/math" xmlns:v="urn:schemas-microsoft-com:vml" xmlns:wp14="http://schemas.microsoft.com/office/word/2010/wordprocessingDrawing" xmlns:wp="http://schemas.openxmlformats.org/drawingml/2006/wordprocessingDrawing" xmlns:w10="urn:schemas-microsoft-com:office:word" xmlns:w="http://schemas.openxmlformats.org/wordprocessingml/2006/main" xmlns:w14="http://schemas.microsoft.com/office/word/2010/wordml" xmlns:w15="http://schemas.microsoft.com/office/word/2012/wordml" xmlns:wpg="http://schemas.microsoft.com/office/word/2010/wordprocessingGroup" xmlns:wpi="http://schemas.microsoft.com/office/word/2010/wordprocessingInk" xmlns:wne="http://schemas.microsoft.com/office/word/2006/wordml" xmlns:wps="http://schemas.microsoft.com/office/word/2010/wordprocessingShape" mc:Ignorable="w14 w15 wp14">
+<w:document xmlns:wpc="http://schemas.microsoft.com/office/word/2010/wordprocessingCanvas" xmlns:mc="http://schemas.openxmlformats.org/markup-compatibility/2006" xmlns:o="urn:schemas-microsoft-com:office:office" xmlns:r="http://schemas.openxmlformats.org/officeDocument/2006/relationships" xmlns:m="http://schemas.openxmlformats.org/officeDocument/2006/math" xmlns:v="urn:schemas-microsoft-com:vml" xmlns:wp14="http://schemas.microsoft.com/office/word/2010/wordprocessingDrawing" xmlns:wp="http://schemas.openxmlformats.org/drawingml/2006/wordprocessingDrawing" xmlns:w10="urn:schemas-microsoft-com:office:word" xmlns:w="http://schemas.openxmlformats.org/wordprocessingml/2006/main" xmlns:w14="http://schemas.microsoft.com/office/word/2010/wordml" xmlns:wpg="http://schemas.microsoft.com/office/word/2010/wordprocessingGroup" xmlns:wpi="http://schemas.microsoft.com/office/word/2010/wordprocessingInk" xmlns:wne="http://schemas.microsoft.com/office/word/2006/wordml" xmlns:wps="http://schemas.microsoft.com/office/word/2010/wordprocessingShape" mc:Ignorable="w14 wp14">
   <w:body>
     <w:sdt>
       <w:sdtPr>
@@ -229,7 +229,7 @@
                                 <a:avLst/>
                               </a:prstGeom>
                               <a:blipFill>
-                                <a:blip r:embed="rId10"/>
+                                <a:blip r:embed="rId11"/>
                                 <a:stretch>
                                   <a:fillRect r="-7574"/>
                                 </a:stretch>
@@ -273,15 +273,15 @@
                   </wp:anchor>
                 </w:drawing>
               </mc:Choice>
-              <mc:Fallback>
+              <mc:Fallback xmlns:w15="http://schemas.microsoft.com/office/word/2012/wordml">
                 <w:pict>
-                  <v:group w14:anchorId="50879621" id="Groupe 149" o:spid="_x0000_s1026" style="position:absolute;margin-left:0;margin-top:0;width:8in;height:95.7pt;z-index:251669504;mso-width-percent:941;mso-height-percent:121;mso-top-percent:23;mso-position-horizontal:center;mso-position-horizontal-relative:page;mso-position-vertical-relative:page;mso-width-percent:941;mso-height-percent:121;mso-top-percent:23" coordorigin="" coordsize="73152,12161" o:gfxdata="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">
+                  <v:group w14:anchorId="7341C325" id="Groupe 149" o:spid="_x0000_s1026" style="position:absolute;margin-left:0;margin-top:0;width:8in;height:95.7pt;z-index:251669504;mso-width-percent:941;mso-height-percent:121;mso-top-percent:23;mso-position-horizontal:center;mso-position-horizontal-relative:page;mso-position-vertical-relative:page;mso-width-percent:941;mso-height-percent:121;mso-top-percent:23" coordorigin="" coordsize="73152,12161" o:gfxdata="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">
                     <v:shape id="Rectangle 51" o:spid="_x0000_s1027" style="position:absolute;width:73152;height:11303;visibility:visible;mso-wrap-style:square;v-text-anchor:middle" coordsize="7312660,1129665" o:gfxdata="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" path="m,l7312660,r,1129665l3619500,733425,,1091565,,xe" fillcolor="#bc451b [3204]" stroked="f" strokeweight="1.25pt">
                       <v:stroke endcap="round"/>
                       <v:path arrowok="t" o:connecttype="custom" o:connectlocs="0,0;7315200,0;7315200,1130373;3620757,733885;0,1092249;0,0" o:connectangles="0,0,0,0,0,0"/>
                     </v:shape>
                     <v:rect id="Rectangle 151" o:spid="_x0000_s1028" style="position:absolute;width:73152;height:12161;visibility:visible;mso-wrap-style:square;v-text-anchor:middle" o:gfxdata="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" stroked="f" strokeweight="1.25pt">
-                      <v:fill r:id="rId11" o:title="" recolor="t" rotate="t" type="frame"/>
+                      <v:fill r:id="rId12" o:title="" recolor="t" rotate="t" type="frame"/>
                       <v:stroke endcap="round"/>
                     </v:rect>
                     <w10:wrap anchorx="page" anchory="page"/>
@@ -458,7 +458,7 @@
               </mc:Choice>
               <mc:Fallback>
                 <w:pict>
-                  <v:shapetype w14:anchorId="200508BF" id="_x0000_t202" coordsize="21600,21600" o:spt="202" path="m,l,21600r21600,l21600,xe">
+                  <v:shapetype id="_x0000_t202" coordsize="21600,21600" o:spt="202" path="m,l,21600r21600,l21600,xe">
                     <v:stroke joinstyle="miter"/>
                     <v:path gradientshapeok="t" o:connecttype="rect"/>
                   </v:shapetype>
@@ -480,7 +480,6 @@
                             <w:dataBinding w:prefixMappings="xmlns:ns0='http://purl.org/dc/elements/1.1/' xmlns:ns1='http://schemas.openxmlformats.org/package/2006/metadata/core-properties' " w:xpath="/ns1:coreProperties[1]/ns0:creator[1]" w:storeItemID="{6C3C8BC8-F283-45AE-878A-BAB7291924A1}"/>
                             <w:text/>
                           </w:sdtPr>
-                          <w:sdtEndPr/>
                           <w:sdtContent>
                             <w:p>
                               <w:pPr>
@@ -527,7 +526,6 @@
                               <w:dataBinding w:prefixMappings="xmlns:ns0='http://schemas.microsoft.com/office/2006/coverPageProps' " w:xpath="/ns0:CoverPageProperties[1]/ns0:CompanyEmail[1]" w:storeItemID="{55AF091B-3C7A-41E3-B477-F2FDAA23CFDA}"/>
                               <w:text/>
                             </w:sdtPr>
-                            <w:sdtEndPr/>
                             <w:sdtContent>
                               <w:r>
                                 <w:rPr>
@@ -688,7 +686,7 @@
                               </w:p>
                               <w:tbl>
                                 <w:tblPr>
-                                  <w:tblStyle w:val="TableauGrille1Clair-Accentuation11"/>
+                                  <w:tblStyle w:val="GridTable1LightAccent1"/>
                                   <w:tblW w:w="9488" w:type="dxa"/>
                                   <w:tblInd w:w="-1925" w:type="dxa"/>
                                   <w:tblLook w:val="04A0" w:firstRow="1" w:lastRow="0" w:firstColumn="1" w:lastColumn="0" w:noHBand="0" w:noVBand="1"/>
@@ -1048,7 +1046,11 @@
               </mc:Choice>
               <mc:Fallback>
                 <w:pict>
-                  <v:shape w14:anchorId="7356C6FB" id="Zone de texte 154" o:spid="_x0000_s1027" type="#_x0000_t202" style="position:absolute;margin-left:17.3pt;margin-top:154.95pt;width:8in;height:533.35pt;z-index:251661312;visibility:visible;mso-wrap-style:square;mso-width-percent:941;mso-height-percent:0;mso-wrap-distance-left:9pt;mso-wrap-distance-top:0;mso-wrap-distance-right:9pt;mso-wrap-distance-bottom:0;mso-position-horizontal:absolute;mso-position-horizontal-relative:page;mso-position-vertical:absolute;mso-position-vertical-relative:page;mso-width-percent:941;mso-height-percent:0;mso-width-relative:page;mso-height-relative:page;v-text-anchor:bottom" o:gfxdata="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" filled="f" stroked="f" strokeweight=".5pt">
+                  <v:shapetype id="_x0000_t202" coordsize="21600,21600" o:spt="202" path="m,l,21600r21600,l21600,xe">
+                    <v:stroke joinstyle="miter"/>
+                    <v:path gradientshapeok="t" o:connecttype="rect"/>
+                  </v:shapetype>
+                  <v:shape id="Zone de texte 154" o:spid="_x0000_s1027" type="#_x0000_t202" style="position:absolute;margin-left:17.3pt;margin-top:154.95pt;width:8in;height:533.35pt;z-index:251661312;visibility:visible;mso-wrap-style:square;mso-width-percent:941;mso-height-percent:0;mso-wrap-distance-left:9pt;mso-wrap-distance-top:0;mso-wrap-distance-right:9pt;mso-wrap-distance-bottom:0;mso-position-horizontal:absolute;mso-position-horizontal-relative:page;mso-position-vertical:absolute;mso-position-vertical-relative:page;mso-width-percent:941;mso-height-percent:0;mso-width-relative:page;mso-height-relative:page;v-text-anchor:bottom" o:gfxdata="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" filled="f" stroked="f" strokeweight=".5pt">
                     <v:textbox inset="126pt,0,54pt,0">
                       <w:txbxContent>
                         <w:p>
@@ -1122,7 +1124,7 @@
                         </w:p>
                         <w:tbl>
                           <w:tblPr>
-                            <w:tblStyle w:val="TableauGrille1Clair-Accentuation11"/>
+                            <w:tblStyle w:val="GridTable1LightAccent1"/>
                             <w:tblW w:w="9488" w:type="dxa"/>
                             <w:tblInd w:w="-1925" w:type="dxa"/>
                             <w:tblLook w:val="04A0" w:firstRow="1" w:lastRow="0" w:firstColumn="1" w:lastColumn="0" w:noHBand="0" w:noVBand="1"/>
@@ -5927,7 +5929,7 @@
     <w:p/>
     <w:tbl>
       <w:tblPr>
-        <w:tblStyle w:val="TableauGrille1Clair-Accentuation11"/>
+        <w:tblStyle w:val="GridTable1LightAccent1"/>
         <w:tblW w:w="9489" w:type="dxa"/>
         <w:tblInd w:w="478" w:type="dxa"/>
         <w:tblLayout w:type="fixed"/>
@@ -6776,7 +6778,7 @@
             <wp:cNvGraphicFramePr/>
             <a:graphic xmlns:a="http://schemas.openxmlformats.org/drawingml/2006/main">
               <a:graphicData uri="http://schemas.openxmlformats.org/drawingml/2006/diagram">
-                <dgm:relIds xmlns:dgm="http://schemas.openxmlformats.org/drawingml/2006/diagram" xmlns:r="http://schemas.openxmlformats.org/officeDocument/2006/relationships" r:dm="rId12" r:lo="rId13" r:qs="rId14" r:cs="rId15"/>
+                <dgm:relIds xmlns:dgm="http://schemas.openxmlformats.org/drawingml/2006/diagram" xmlns:r="http://schemas.openxmlformats.org/officeDocument/2006/relationships" r:dm="rId13" r:lo="rId14" r:qs="rId15" r:cs="rId16"/>
               </a:graphicData>
             </a:graphic>
           </wp:inline>
@@ -6853,9 +6855,9 @@
               </wp:anchor>
             </w:drawing>
           </mc:Choice>
-          <mc:Fallback>
+          <mc:Fallback xmlns:w15="http://schemas.microsoft.com/office/word/2012/wordml">
             <w:pict>
-              <v:rect w14:anchorId="6610D47B" id="Rectangle 8" o:spid="_x0000_s1026" style="position:absolute;margin-left:0;margin-top:.2pt;width:48.35pt;height:10.9pt;z-index:251672576;visibility:visible;mso-wrap-style:square;mso-wrap-distance-left:9pt;mso-wrap-distance-top:0;mso-wrap-distance-right:9pt;mso-wrap-distance-bottom:0;mso-position-horizontal:left;mso-position-horizontal-relative:margin;mso-position-vertical:absolute;mso-position-vertical-relative:text;v-text-anchor:middle" o:gfxdata="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" fillcolor="#bc451b [3204]" strokecolor="#5d220d [1604]" strokeweight="1.25pt">
+              <v:rect w14:anchorId="524857BC" id="Rectangle 8" o:spid="_x0000_s1026" style="position:absolute;margin-left:0;margin-top:.2pt;width:48.35pt;height:10.9pt;z-index:251672576;visibility:visible;mso-wrap-style:square;mso-wrap-distance-left:9pt;mso-wrap-distance-top:0;mso-wrap-distance-right:9pt;mso-wrap-distance-bottom:0;mso-position-horizontal:left;mso-position-horizontal-relative:margin;mso-position-vertical:absolute;mso-position-vertical-relative:text;v-text-anchor:middle" o:gfxdata="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" fillcolor="#bc451b [3204]" strokecolor="#5d220d [1604]" strokeweight="1.25pt">
                 <v:stroke endcap="round"/>
                 <w10:wrap type="square" anchorx="margin"/>
               </v:rect>
@@ -6938,9 +6940,9 @@
               </wp:anchor>
             </w:drawing>
           </mc:Choice>
-          <mc:Fallback>
+          <mc:Fallback xmlns:w15="http://schemas.microsoft.com/office/word/2012/wordml">
             <w:pict>
-              <v:rect w14:anchorId="6681B7F9" id="Rectangle 4" o:spid="_x0000_s1026" style="position:absolute;margin-left:0;margin-top:.5pt;width:48.35pt;height:10.9pt;z-index:251670528;visibility:visible;mso-wrap-style:square;mso-wrap-distance-left:9pt;mso-wrap-distance-top:0;mso-wrap-distance-right:9pt;mso-wrap-distance-bottom:0;mso-position-horizontal:left;mso-position-horizontal-relative:margin;mso-position-vertical:absolute;mso-position-vertical-relative:text;v-text-anchor:middle" o:gfxdata="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" fillcolor="#d3ba68 [3205]" strokecolor="#796523 [1605]" strokeweight="1.25pt">
+              <v:rect w14:anchorId="43E65396" id="Rectangle 4" o:spid="_x0000_s1026" style="position:absolute;margin-left:0;margin-top:.5pt;width:48.35pt;height:10.9pt;z-index:251670528;visibility:visible;mso-wrap-style:square;mso-wrap-distance-left:9pt;mso-wrap-distance-top:0;mso-wrap-distance-right:9pt;mso-wrap-distance-bottom:0;mso-position-horizontal:left;mso-position-horizontal-relative:margin;mso-position-vertical:absolute;mso-position-vertical-relative:text;v-text-anchor:middle" o:gfxdata="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" fillcolor="#d3ba68 [3205]" strokecolor="#796523 [1605]" strokeweight="1.25pt">
                 <v:stroke endcap="round"/>
                 <w10:wrap type="square" anchorx="margin"/>
               </v:rect>
@@ -7055,7 +7057,7 @@
           </mc:Choice>
           <mc:Fallback>
             <w:pict>
-              <v:rect w14:anchorId="14997B53" id="Rectangle 9" o:spid="_x0000_s1028" style="position:absolute;margin-left:0;margin-top:.5pt;width:48.35pt;height:10.9pt;z-index:251674624;visibility:visible;mso-wrap-style:square;mso-wrap-distance-left:9pt;mso-wrap-distance-top:0;mso-wrap-distance-right:9pt;mso-wrap-distance-bottom:0;mso-position-horizontal:left;mso-position-horizontal-relative:margin;mso-position-vertical:absolute;mso-position-vertical-relative:text;v-text-anchor:middle" o:gfxdata="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" fillcolor="#ad9277 [3207]" strokecolor="#5a4836 [1607]" strokeweight="1.25pt">
+              <v:rect id="Rectangle 9" o:spid="_x0000_s1028" style="position:absolute;margin-left:0;margin-top:.5pt;width:48.35pt;height:10.9pt;z-index:251674624;visibility:visible;mso-wrap-style:square;mso-wrap-distance-left:9pt;mso-wrap-distance-top:0;mso-wrap-distance-right:9pt;mso-wrap-distance-bottom:0;mso-position-horizontal:left;mso-position-horizontal-relative:margin;mso-position-vertical:absolute;mso-position-vertical-relative:text;v-text-anchor:middle" o:gfxdata="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" fillcolor="#ad9277 [3207]" strokecolor="#5a4836 [1607]" strokeweight="1.25pt">
                 <v:stroke endcap="round"/>
                 <v:textbox>
                   <w:txbxContent>
@@ -9153,7 +9155,7 @@
         </w:rPr>
         <w:t xml:space="preserve">: </w:t>
       </w:r>
-      <w:hyperlink r:id="rId17" w:history="1">
+      <w:hyperlink r:id="rId18" w:history="1">
         <w:r>
           <w:rPr>
             <w:rStyle w:val="Lienhypertexte"/>
@@ -9254,23 +9256,7 @@
         <w:pStyle w:val="Paragraphedeliste"/>
       </w:pPr>
     </w:p>
-    <w:p>
-      <w:r>
-        <w:t>Exercice 3 :</w:t>
-      </w:r>
-    </w:p>
-    <w:p>
-      <w:pPr>
-        <w:pStyle w:val="Paragraphedeliste"/>
-        <w:numPr>
-          <w:ilvl w:val="0"/>
-          <w:numId w:val="32"/>
-        </w:numPr>
-      </w:pPr>
-      <w:r>
-        <w:t>Tout nous a semblé correct</w:t>
-      </w:r>
-    </w:p>
+    <w:p/>
     <w:p>
       <w:pPr>
         <w:pStyle w:val="Titre3"/>
@@ -9848,66 +9834,6 @@
       </w:r>
       <w:bookmarkEnd w:id="21"/>
     </w:p>
-    <w:p/>
-    <w:p>
-      <w:r>
-        <w:t>Exercice 4 :</w:t>
-      </w:r>
-    </w:p>
-    <w:p>
-      <w:pPr>
-        <w:pStyle w:val="Paragraphedeliste"/>
-        <w:numPr>
-          <w:ilvl w:val="0"/>
-          <w:numId w:val="32"/>
-        </w:numPr>
-      </w:pPr>
-      <w:r>
-        <w:t xml:space="preserve">Utilisation de la fonction </w:t>
-      </w:r>
-      <w:proofErr w:type="spellStart"/>
-      <w:r>
-        <w:t>getString</w:t>
-      </w:r>
-      <w:proofErr w:type="spellEnd"/>
-      <w:r>
-        <w:t xml:space="preserve"> sur les clefs de </w:t>
-      </w:r>
-      <w:proofErr w:type="spellStart"/>
-      <w:r>
-        <w:t>res_fr.properties</w:t>
-      </w:r>
-      <w:proofErr w:type="spellEnd"/>
-      <w:r>
-        <w:t xml:space="preserve"> pour chaque jour (le fichier .</w:t>
-      </w:r>
-      <w:proofErr w:type="spellStart"/>
-      <w:r>
-        <w:t>properties</w:t>
-      </w:r>
-      <w:proofErr w:type="spellEnd"/>
-      <w:r>
-        <w:t xml:space="preserve"> est choisi en fonction de la variable locale).</w:t>
-      </w:r>
-    </w:p>
-    <w:p/>
-    <w:p>
-      <w:r>
-        <w:t xml:space="preserve">Exercice 5 : </w:t>
-      </w:r>
-    </w:p>
-    <w:p>
-      <w:pPr>
-        <w:pStyle w:val="Paragraphedeliste"/>
-        <w:numPr>
-          <w:ilvl w:val="0"/>
-          <w:numId w:val="32"/>
-        </w:numPr>
-      </w:pPr>
-      <w:r>
-        <w:t>Sur le projet : clic droit/import/java/jar file</w:t>
-      </w:r>
-    </w:p>
     <w:p>
       <w:pPr>
         <w:pStyle w:val="Titre3"/>
@@ -10594,12 +10520,12 @@
         <w:drawing>
           <wp:inline distT="0" distB="0" distL="0" distR="0">
             <wp:extent cx="2494077" cy="1660525"/>
-            <wp:effectExtent l="0" t="19050" r="0" b="15875"/>
+            <wp:effectExtent l="0" t="0" r="0" b="15875"/>
             <wp:docPr id="1" name="Diagramme 1"/>
             <wp:cNvGraphicFramePr/>
             <a:graphic xmlns:a="http://schemas.openxmlformats.org/drawingml/2006/main">
               <a:graphicData uri="http://schemas.openxmlformats.org/drawingml/2006/diagram">
-                <dgm:relIds xmlns:dgm="http://schemas.openxmlformats.org/drawingml/2006/diagram" xmlns:r="http://schemas.openxmlformats.org/officeDocument/2006/relationships" r:dm="rId18" r:lo="rId19" r:qs="rId20" r:cs="rId21"/>
+                <dgm:relIds xmlns:dgm="http://schemas.openxmlformats.org/drawingml/2006/diagram" xmlns:r="http://schemas.openxmlformats.org/officeDocument/2006/relationships" r:dm="rId19" r:lo="rId20" r:qs="rId21" r:cs="rId22"/>
               </a:graphicData>
             </a:graphic>
           </wp:inline>
@@ -11094,7 +11020,7 @@
       <w:r>
         <w:t xml:space="preserve"> : </w:t>
       </w:r>
-      <w:hyperlink r:id="rId23" w:history="1">
+      <w:hyperlink r:id="rId24" w:history="1">
         <w:r>
           <w:rPr>
             <w:rStyle w:val="Lienhypertexte"/>
@@ -11113,7 +11039,7 @@
       <w:r>
         <w:t xml:space="preserve"> </w:t>
       </w:r>
-      <w:hyperlink r:id="rId24" w:history="1">
+      <w:hyperlink r:id="rId25" w:history="1">
         <w:r>
           <w:rPr>
             <w:rStyle w:val="Lienhypertexte"/>
@@ -11143,7 +11069,7 @@
         </w:rPr>
         <w:t xml:space="preserve"> </w:t>
       </w:r>
-      <w:hyperlink r:id="rId25" w:history="1">
+      <w:hyperlink r:id="rId26" w:history="1">
         <w:r>
           <w:rPr>
             <w:rStyle w:val="Lienhypertexte"/>
@@ -11206,23 +11132,22 @@
         </w:numPr>
       </w:pPr>
       <w:r>
-        <w:t xml:space="preserve">On crée un singleton car il ne doit y avoir qu’une seule instance </w:t>
-      </w:r>
-      <w:proofErr w:type="gramStart"/>
-      <w:r>
-        <w:t xml:space="preserve">de </w:t>
+        <w:t xml:space="preserve">On crée un </w:t>
       </w:r>
       <w:proofErr w:type="spellStart"/>
       <w:r>
-        <w:t>ApplicationSession</w:t>
+        <w:t>sigleton</w:t>
       </w:r>
       <w:proofErr w:type="spellEnd"/>
-      <w:proofErr w:type="gramEnd"/>
-      <w:r>
-        <w:t>.</w:t>
+      <w:r>
+        <w:t xml:space="preserve"> pour n’instancier une classe qu’une seule fois.</w:t>
       </w:r>
     </w:p>
-    <w:p/>
+    <w:p>
+      <w:pPr>
+        <w:pStyle w:val="Titre3"/>
+      </w:pPr>
+    </w:p>
     <w:p>
       <w:r>
         <w:t>Exercice 1 :</w:t>
@@ -11237,15 +11162,38 @@
         </w:numPr>
       </w:pPr>
       <w:r>
-        <w:t xml:space="preserve"> </w:t>
+        <w:t xml:space="preserve">Initialisation des attributs dans les différents constructeurs pour la classe </w:t>
+      </w:r>
+      <w:proofErr w:type="spellStart"/>
+      <w:r>
+        <w:rPr>
+          <w:b/>
+          <w:i/>
+        </w:rPr>
+        <w:t>CommandLineOption</w:t>
+      </w:r>
+      <w:proofErr w:type="spellEnd"/>
+    </w:p>
+    <w:p>
+      <w:pPr>
+        <w:pStyle w:val="Paragraphedeliste"/>
+        <w:numPr>
+          <w:ilvl w:val="0"/>
+          <w:numId w:val="32"/>
+        </w:numPr>
+      </w:pPr>
+      <w:r>
+        <w:t xml:space="preserve">Création de chaque cas dans le switch, pour chaque type de </w:t>
+      </w:r>
+      <w:r>
+        <w:rPr>
+          <w:b/>
+          <w:i/>
+        </w:rPr>
+        <w:t>CommandLineOption</w:t>
       </w:r>
       <w:bookmarkStart w:id="33" w:name="_GoBack"/>
       <w:bookmarkEnd w:id="33"/>
-    </w:p>
-    <w:p>
-      <w:pPr>
-        <w:pStyle w:val="Titre3"/>
-      </w:pPr>
     </w:p>
     <w:p>
       <w:pPr>
@@ -11653,7 +11601,7 @@
       <w:r>
         <w:t xml:space="preserve">Afficher de l’HTML : </w:t>
       </w:r>
-      <w:hyperlink r:id="rId26" w:history="1">
+      <w:hyperlink r:id="rId27" w:history="1">
         <w:r>
           <w:rPr>
             <w:rStyle w:val="Lienhypertexte"/>
@@ -11683,7 +11631,7 @@
         </w:rPr>
         <w:t xml:space="preserve">Base de données : </w:t>
       </w:r>
-      <w:hyperlink r:id="rId27" w:history="1">
+      <w:hyperlink r:id="rId28" w:history="1">
         <w:r>
           <w:rPr>
             <w:rStyle w:val="Lienhypertexte"/>
@@ -12444,7 +12392,7 @@
         </w:rPr>
         <w:t xml:space="preserve"> </w:t>
       </w:r>
-      <w:hyperlink r:id="rId28" w:history="1">
+      <w:hyperlink r:id="rId29" w:history="1">
         <w:r>
           <w:rPr>
             <w:rStyle w:val="Lienhypertexte"/>
@@ -12505,7 +12453,7 @@
       </w:pPr>
     </w:p>
     <w:sectPr>
-      <w:headerReference w:type="default" r:id="rId29"/>
+      <w:headerReference w:type="default" r:id="rId30"/>
       <w:pgSz w:w="11901" w:h="16817"/>
       <w:pgMar w:top="720" w:right="720" w:bottom="720" w:left="720" w:header="227" w:footer="284" w:gutter="0"/>
       <w:pgNumType w:start="0"/>
@@ -12518,7 +12466,7 @@
 </file>
 
 <file path=word/endnotes.xml><?xml version="1.0" encoding="utf-8"?>
-<w:endnotes xmlns:wpc="http://schemas.microsoft.com/office/word/2010/wordprocessingCanvas" xmlns:mc="http://schemas.openxmlformats.org/markup-compatibility/2006" xmlns:o="urn:schemas-microsoft-com:office:office" xmlns:r="http://schemas.openxmlformats.org/officeDocument/2006/relationships" xmlns:m="http://schemas.openxmlformats.org/officeDocument/2006/math" xmlns:v="urn:schemas-microsoft-com:vml" xmlns:wp14="http://schemas.microsoft.com/office/word/2010/wordprocessingDrawing" xmlns:wp="http://schemas.openxmlformats.org/drawingml/2006/wordprocessingDrawing" xmlns:w10="urn:schemas-microsoft-com:office:word" xmlns:w="http://schemas.openxmlformats.org/wordprocessingml/2006/main" xmlns:w14="http://schemas.microsoft.com/office/word/2010/wordml" xmlns:w15="http://schemas.microsoft.com/office/word/2012/wordml" xmlns:wpg="http://schemas.microsoft.com/office/word/2010/wordprocessingGroup" xmlns:wpi="http://schemas.microsoft.com/office/word/2010/wordprocessingInk" xmlns:wne="http://schemas.microsoft.com/office/word/2006/wordml" xmlns:wps="http://schemas.microsoft.com/office/word/2010/wordprocessingShape" mc:Ignorable="w14 w15 wp14">
+<w:endnotes xmlns:wpc="http://schemas.microsoft.com/office/word/2010/wordprocessingCanvas" xmlns:mc="http://schemas.openxmlformats.org/markup-compatibility/2006" xmlns:o="urn:schemas-microsoft-com:office:office" xmlns:r="http://schemas.openxmlformats.org/officeDocument/2006/relationships" xmlns:m="http://schemas.openxmlformats.org/officeDocument/2006/math" xmlns:v="urn:schemas-microsoft-com:vml" xmlns:wp14="http://schemas.microsoft.com/office/word/2010/wordprocessingDrawing" xmlns:wp="http://schemas.openxmlformats.org/drawingml/2006/wordprocessingDrawing" xmlns:w10="urn:schemas-microsoft-com:office:word" xmlns:w="http://schemas.openxmlformats.org/wordprocessingml/2006/main" xmlns:w14="http://schemas.microsoft.com/office/word/2010/wordml" xmlns:wpg="http://schemas.microsoft.com/office/word/2010/wordprocessingGroup" xmlns:wpi="http://schemas.microsoft.com/office/word/2010/wordprocessingInk" xmlns:wne="http://schemas.microsoft.com/office/word/2006/wordml" xmlns:wps="http://schemas.microsoft.com/office/word/2010/wordprocessingShape" mc:Ignorable="w14 wp14">
   <w:endnote w:type="separator" w:id="-1">
     <w:p>
       <w:r>
@@ -12537,7 +12485,7 @@
 </file>
 
 <file path=word/footnotes.xml><?xml version="1.0" encoding="utf-8"?>
-<w:footnotes xmlns:wpc="http://schemas.microsoft.com/office/word/2010/wordprocessingCanvas" xmlns:mc="http://schemas.openxmlformats.org/markup-compatibility/2006" xmlns:o="urn:schemas-microsoft-com:office:office" xmlns:r="http://schemas.openxmlformats.org/officeDocument/2006/relationships" xmlns:m="http://schemas.openxmlformats.org/officeDocument/2006/math" xmlns:v="urn:schemas-microsoft-com:vml" xmlns:wp14="http://schemas.microsoft.com/office/word/2010/wordprocessingDrawing" xmlns:wp="http://schemas.openxmlformats.org/drawingml/2006/wordprocessingDrawing" xmlns:w10="urn:schemas-microsoft-com:office:word" xmlns:w="http://schemas.openxmlformats.org/wordprocessingml/2006/main" xmlns:w14="http://schemas.microsoft.com/office/word/2010/wordml" xmlns:w15="http://schemas.microsoft.com/office/word/2012/wordml" xmlns:wpg="http://schemas.microsoft.com/office/word/2010/wordprocessingGroup" xmlns:wpi="http://schemas.microsoft.com/office/word/2010/wordprocessingInk" xmlns:wne="http://schemas.microsoft.com/office/word/2006/wordml" xmlns:wps="http://schemas.microsoft.com/office/word/2010/wordprocessingShape" mc:Ignorable="w14 w15 wp14">
+<w:footnotes xmlns:wpc="http://schemas.microsoft.com/office/word/2010/wordprocessingCanvas" xmlns:mc="http://schemas.openxmlformats.org/markup-compatibility/2006" xmlns:o="urn:schemas-microsoft-com:office:office" xmlns:r="http://schemas.openxmlformats.org/officeDocument/2006/relationships" xmlns:m="http://schemas.openxmlformats.org/officeDocument/2006/math" xmlns:v="urn:schemas-microsoft-com:vml" xmlns:wp14="http://schemas.microsoft.com/office/word/2010/wordprocessingDrawing" xmlns:wp="http://schemas.openxmlformats.org/drawingml/2006/wordprocessingDrawing" xmlns:w10="urn:schemas-microsoft-com:office:word" xmlns:w="http://schemas.openxmlformats.org/wordprocessingml/2006/main" xmlns:w14="http://schemas.microsoft.com/office/word/2010/wordml" xmlns:wpg="http://schemas.microsoft.com/office/word/2010/wordprocessingGroup" xmlns:wpi="http://schemas.microsoft.com/office/word/2010/wordprocessingInk" xmlns:wne="http://schemas.microsoft.com/office/word/2006/wordml" xmlns:wps="http://schemas.microsoft.com/office/word/2010/wordprocessingShape" mc:Ignorable="w14 wp14">
   <w:footnote w:type="separator" w:id="-1">
     <w:p>
       <w:r>
@@ -12556,7 +12504,7 @@
 </file>
 
 <file path=word/header1.xml><?xml version="1.0" encoding="utf-8"?>
-<w:hdr xmlns:wpc="http://schemas.microsoft.com/office/word/2010/wordprocessingCanvas" xmlns:mc="http://schemas.openxmlformats.org/markup-compatibility/2006" xmlns:o="urn:schemas-microsoft-com:office:office" xmlns:r="http://schemas.openxmlformats.org/officeDocument/2006/relationships" xmlns:m="http://schemas.openxmlformats.org/officeDocument/2006/math" xmlns:v="urn:schemas-microsoft-com:vml" xmlns:wp14="http://schemas.microsoft.com/office/word/2010/wordprocessingDrawing" xmlns:wp="http://schemas.openxmlformats.org/drawingml/2006/wordprocessingDrawing" xmlns:w10="urn:schemas-microsoft-com:office:word" xmlns:w="http://schemas.openxmlformats.org/wordprocessingml/2006/main" xmlns:w14="http://schemas.microsoft.com/office/word/2010/wordml" xmlns:w15="http://schemas.microsoft.com/office/word/2012/wordml" xmlns:wpg="http://schemas.microsoft.com/office/word/2010/wordprocessingGroup" xmlns:wpi="http://schemas.microsoft.com/office/word/2010/wordprocessingInk" xmlns:wne="http://schemas.microsoft.com/office/word/2006/wordml" xmlns:wps="http://schemas.microsoft.com/office/word/2010/wordprocessingShape" mc:Ignorable="w14 w15 wp14">
+<w:hdr xmlns:wpc="http://schemas.microsoft.com/office/word/2010/wordprocessingCanvas" xmlns:mc="http://schemas.openxmlformats.org/markup-compatibility/2006" xmlns:o="urn:schemas-microsoft-com:office:office" xmlns:r="http://schemas.openxmlformats.org/officeDocument/2006/relationships" xmlns:m="http://schemas.openxmlformats.org/officeDocument/2006/math" xmlns:v="urn:schemas-microsoft-com:vml" xmlns:wp14="http://schemas.microsoft.com/office/word/2010/wordprocessingDrawing" xmlns:wp="http://schemas.openxmlformats.org/drawingml/2006/wordprocessingDrawing" xmlns:w10="urn:schemas-microsoft-com:office:word" xmlns:w="http://schemas.openxmlformats.org/wordprocessingml/2006/main" xmlns:w14="http://schemas.microsoft.com/office/word/2010/wordml" xmlns:wpg="http://schemas.microsoft.com/office/word/2010/wordprocessingGroup" xmlns:wpi="http://schemas.microsoft.com/office/word/2010/wordprocessingInk" xmlns:wne="http://schemas.microsoft.com/office/word/2006/wordml" xmlns:wps="http://schemas.microsoft.com/office/word/2010/wordprocessingShape" mc:Ignorable="w14 wp14">
   <w:sdt>
     <w:sdtPr>
       <w:id w:val="-374928996"/>
@@ -12721,7 +12669,7 @@
                                     <w:noProof/>
                                     <w:color w:val="FFFFFF" w:themeColor="background1"/>
                                   </w:rPr>
-                                  <w:t>11</w:t>
+                                  <w:t>9</w:t>
                                 </w:r>
                                 <w:r>
                                   <w:rPr>
@@ -12776,7 +12724,7 @@
                               <w:noProof/>
                               <w:color w:val="FFFFFF" w:themeColor="background1"/>
                             </w:rPr>
-                            <w:t>11</w:t>
+                            <w:t>9</w:t>
                           </w:r>
                           <w:r>
                             <w:rPr>
@@ -12808,7 +12756,7 @@
 </file>
 
 <file path=word/numbering.xml><?xml version="1.0" encoding="utf-8"?>
-<w:numbering xmlns:wpc="http://schemas.microsoft.com/office/word/2010/wordprocessingCanvas" xmlns:mc="http://schemas.openxmlformats.org/markup-compatibility/2006" xmlns:o="urn:schemas-microsoft-com:office:office" xmlns:r="http://schemas.openxmlformats.org/officeDocument/2006/relationships" xmlns:m="http://schemas.openxmlformats.org/officeDocument/2006/math" xmlns:v="urn:schemas-microsoft-com:vml" xmlns:wp14="http://schemas.microsoft.com/office/word/2010/wordprocessingDrawing" xmlns:wp="http://schemas.openxmlformats.org/drawingml/2006/wordprocessingDrawing" xmlns:w10="urn:schemas-microsoft-com:office:word" xmlns:w="http://schemas.openxmlformats.org/wordprocessingml/2006/main" xmlns:w14="http://schemas.microsoft.com/office/word/2010/wordml" xmlns:w15="http://schemas.microsoft.com/office/word/2012/wordml" xmlns:wpg="http://schemas.microsoft.com/office/word/2010/wordprocessingGroup" xmlns:wpi="http://schemas.microsoft.com/office/word/2010/wordprocessingInk" xmlns:wne="http://schemas.microsoft.com/office/word/2006/wordml" xmlns:wps="http://schemas.microsoft.com/office/word/2010/wordprocessingShape" mc:Ignorable="w14 w15 wp14">
+<w:numbering xmlns:wpc="http://schemas.microsoft.com/office/word/2010/wordprocessingCanvas" xmlns:mc="http://schemas.openxmlformats.org/markup-compatibility/2006" xmlns:o="urn:schemas-microsoft-com:office:office" xmlns:r="http://schemas.openxmlformats.org/officeDocument/2006/relationships" xmlns:m="http://schemas.openxmlformats.org/officeDocument/2006/math" xmlns:v="urn:schemas-microsoft-com:vml" xmlns:wp14="http://schemas.microsoft.com/office/word/2010/wordprocessingDrawing" xmlns:wp="http://schemas.openxmlformats.org/drawingml/2006/wordprocessingDrawing" xmlns:w10="urn:schemas-microsoft-com:office:word" xmlns:w="http://schemas.openxmlformats.org/wordprocessingml/2006/main" xmlns:w14="http://schemas.microsoft.com/office/word/2010/wordml" xmlns:wpg="http://schemas.microsoft.com/office/word/2010/wordprocessingGroup" xmlns:wpi="http://schemas.microsoft.com/office/word/2010/wordprocessingInk" xmlns:wne="http://schemas.microsoft.com/office/word/2006/wordml" xmlns:wps="http://schemas.microsoft.com/office/word/2010/wordprocessingShape" mc:Ignorable="w14 wp14">
   <w:abstractNum w:abstractNumId="0">
     <w:nsid w:val="06564DCA"/>
     <w:multiLevelType w:val="hybridMultilevel"/>
@@ -16391,7 +16339,7 @@
 </file>
 
 <file path=word/styles.xml><?xml version="1.0" encoding="utf-8"?>
-<w:styles xmlns:mc="http://schemas.openxmlformats.org/markup-compatibility/2006" xmlns:r="http://schemas.openxmlformats.org/officeDocument/2006/relationships" xmlns:w="http://schemas.openxmlformats.org/wordprocessingml/2006/main" xmlns:w14="http://schemas.microsoft.com/office/word/2010/wordml" xmlns:w15="http://schemas.microsoft.com/office/word/2012/wordml" mc:Ignorable="w14 w15">
+<w:styles xmlns:mc="http://schemas.openxmlformats.org/markup-compatibility/2006" xmlns:r="http://schemas.openxmlformats.org/officeDocument/2006/relationships" xmlns:w="http://schemas.openxmlformats.org/wordprocessingml/2006/main" xmlns:w14="http://schemas.microsoft.com/office/word/2010/wordml" mc:Ignorable="w14">
   <w:docDefaults>
     <w:rPrDefault>
       <w:rPr>
@@ -16407,378 +16355,144 @@
       </w:pPr>
     </w:pPrDefault>
   </w:docDefaults>
-  <w:latentStyles w:defLockedState="0" w:defUIPriority="99" w:defSemiHidden="0" w:defUnhideWhenUsed="0" w:defQFormat="0" w:count="371">
-    <w:lsdException w:name="Normal" w:uiPriority="0" w:qFormat="1"/>
-    <w:lsdException w:name="heading 1" w:uiPriority="9" w:qFormat="1"/>
-    <w:lsdException w:name="heading 2" w:semiHidden="1" w:uiPriority="9" w:unhideWhenUsed="1" w:qFormat="1"/>
-    <w:lsdException w:name="heading 3" w:semiHidden="1" w:uiPriority="9" w:unhideWhenUsed="1" w:qFormat="1"/>
-    <w:lsdException w:name="heading 4" w:semiHidden="1" w:uiPriority="9" w:unhideWhenUsed="1" w:qFormat="1"/>
-    <w:lsdException w:name="heading 5" w:semiHidden="1" w:uiPriority="9" w:unhideWhenUsed="1" w:qFormat="1"/>
-    <w:lsdException w:name="heading 6" w:semiHidden="1" w:uiPriority="9" w:unhideWhenUsed="1" w:qFormat="1"/>
-    <w:lsdException w:name="heading 7" w:semiHidden="1" w:uiPriority="9" w:unhideWhenUsed="1" w:qFormat="1"/>
-    <w:lsdException w:name="heading 8" w:semiHidden="1" w:uiPriority="9" w:unhideWhenUsed="1" w:qFormat="1"/>
-    <w:lsdException w:name="heading 9" w:semiHidden="1" w:uiPriority="9" w:unhideWhenUsed="1" w:qFormat="1"/>
-    <w:lsdException w:name="index 1" w:semiHidden="1" w:unhideWhenUsed="1"/>
-    <w:lsdException w:name="index 2" w:semiHidden="1" w:unhideWhenUsed="1"/>
-    <w:lsdException w:name="index 3" w:semiHidden="1" w:unhideWhenUsed="1"/>
-    <w:lsdException w:name="index 4" w:semiHidden="1" w:unhideWhenUsed="1"/>
-    <w:lsdException w:name="index 5" w:semiHidden="1" w:unhideWhenUsed="1"/>
-    <w:lsdException w:name="index 6" w:semiHidden="1" w:unhideWhenUsed="1"/>
-    <w:lsdException w:name="index 7" w:semiHidden="1" w:unhideWhenUsed="1"/>
-    <w:lsdException w:name="index 8" w:semiHidden="1" w:unhideWhenUsed="1"/>
-    <w:lsdException w:name="index 9" w:semiHidden="1" w:unhideWhenUsed="1"/>
-    <w:lsdException w:name="toc 1" w:semiHidden="1" w:uiPriority="39" w:unhideWhenUsed="1"/>
-    <w:lsdException w:name="toc 2" w:semiHidden="1" w:uiPriority="39" w:unhideWhenUsed="1"/>
-    <w:lsdException w:name="toc 3" w:semiHidden="1" w:uiPriority="39" w:unhideWhenUsed="1"/>
-    <w:lsdException w:name="toc 4" w:semiHidden="1" w:uiPriority="39" w:unhideWhenUsed="1"/>
-    <w:lsdException w:name="toc 5" w:semiHidden="1" w:uiPriority="39" w:unhideWhenUsed="1"/>
-    <w:lsdException w:name="toc 6" w:semiHidden="1" w:uiPriority="39" w:unhideWhenUsed="1"/>
-    <w:lsdException w:name="toc 7" w:semiHidden="1" w:uiPriority="39" w:unhideWhenUsed="1"/>
-    <w:lsdException w:name="toc 8" w:semiHidden="1" w:uiPriority="39" w:unhideWhenUsed="1"/>
-    <w:lsdException w:name="toc 9" w:semiHidden="1" w:uiPriority="39" w:unhideWhenUsed="1"/>
-    <w:lsdException w:name="Normal Indent" w:semiHidden="1" w:unhideWhenUsed="1"/>
-    <w:lsdException w:name="footnote text" w:semiHidden="1" w:unhideWhenUsed="1"/>
-    <w:lsdException w:name="annotation text" w:semiHidden="1" w:unhideWhenUsed="1"/>
-    <w:lsdException w:name="header" w:semiHidden="1" w:unhideWhenUsed="1"/>
-    <w:lsdException w:name="footer" w:semiHidden="1" w:unhideWhenUsed="1"/>
-    <w:lsdException w:name="index heading" w:semiHidden="1" w:unhideWhenUsed="1"/>
-    <w:lsdException w:name="caption" w:semiHidden="1" w:uiPriority="35" w:unhideWhenUsed="1" w:qFormat="1"/>
-    <w:lsdException w:name="table of figures" w:semiHidden="1" w:unhideWhenUsed="1"/>
-    <w:lsdException w:name="envelope address" w:semiHidden="1" w:unhideWhenUsed="1"/>
-    <w:lsdException w:name="envelope return" w:semiHidden="1" w:unhideWhenUsed="1"/>
-    <w:lsdException w:name="footnote reference" w:semiHidden="1" w:unhideWhenUsed="1"/>
-    <w:lsdException w:name="annotation reference" w:semiHidden="1" w:unhideWhenUsed="1"/>
-    <w:lsdException w:name="line number" w:semiHidden="1" w:unhideWhenUsed="1"/>
-    <w:lsdException w:name="page number" w:semiHidden="1" w:unhideWhenUsed="1"/>
-    <w:lsdException w:name="endnote reference" w:semiHidden="1" w:unhideWhenUsed="1"/>
-    <w:lsdException w:name="endnote text" w:semiHidden="1" w:unhideWhenUsed="1"/>
-    <w:lsdException w:name="table of authorities" w:semiHidden="1" w:unhideWhenUsed="1"/>
-    <w:lsdException w:name="macro" w:semiHidden="1" w:unhideWhenUsed="1"/>
-    <w:lsdException w:name="toa heading" w:semiHidden="1" w:unhideWhenUsed="1"/>
-    <w:lsdException w:name="List" w:semiHidden="1" w:unhideWhenUsed="1"/>
-    <w:lsdException w:name="List Bullet" w:semiHidden="1" w:unhideWhenUsed="1"/>
-    <w:lsdException w:name="List Number" w:semiHidden="1" w:unhideWhenUsed="1"/>
-    <w:lsdException w:name="List 2" w:semiHidden="1" w:unhideWhenUsed="1"/>
-    <w:lsdException w:name="List 3" w:semiHidden="1" w:unhideWhenUsed="1"/>
-    <w:lsdException w:name="List 4" w:semiHidden="1" w:unhideWhenUsed="1"/>
-    <w:lsdException w:name="List 5" w:semiHidden="1" w:unhideWhenUsed="1"/>
-    <w:lsdException w:name="List Bullet 2" w:semiHidden="1" w:unhideWhenUsed="1"/>
-    <w:lsdException w:name="List Bullet 3" w:semiHidden="1" w:unhideWhenUsed="1"/>
-    <w:lsdException w:name="List Bullet 4" w:semiHidden="1" w:unhideWhenUsed="1"/>
-    <w:lsdException w:name="List Bullet 5" w:semiHidden="1" w:unhideWhenUsed="1"/>
-    <w:lsdException w:name="List Number 2" w:semiHidden="1" w:unhideWhenUsed="1"/>
-    <w:lsdException w:name="List Number 3" w:semiHidden="1" w:unhideWhenUsed="1"/>
-    <w:lsdException w:name="List Number 4" w:semiHidden="1" w:unhideWhenUsed="1"/>
-    <w:lsdException w:name="List Number 5" w:semiHidden="1" w:unhideWhenUsed="1"/>
-    <w:lsdException w:name="Title" w:uiPriority="10" w:qFormat="1"/>
-    <w:lsdException w:name="Closing" w:semiHidden="1" w:unhideWhenUsed="1"/>
-    <w:lsdException w:name="Signature" w:semiHidden="1" w:unhideWhenUsed="1"/>
-    <w:lsdException w:name="Default Paragraph Font" w:semiHidden="1" w:uiPriority="1" w:unhideWhenUsed="1"/>
-    <w:lsdException w:name="Body Text" w:semiHidden="1" w:unhideWhenUsed="1"/>
-    <w:lsdException w:name="Body Text Indent" w:semiHidden="1" w:unhideWhenUsed="1"/>
-    <w:lsdException w:name="List Continue" w:semiHidden="1" w:unhideWhenUsed="1"/>
-    <w:lsdException w:name="List Continue 2" w:semiHidden="1" w:unhideWhenUsed="1"/>
-    <w:lsdException w:name="List Continue 3" w:semiHidden="1" w:unhideWhenUsed="1"/>
-    <w:lsdException w:name="List Continue 4" w:semiHidden="1" w:unhideWhenUsed="1"/>
-    <w:lsdException w:name="List Continue 5" w:semiHidden="1" w:unhideWhenUsed="1"/>
-    <w:lsdException w:name="Message Header" w:semiHidden="1" w:unhideWhenUsed="1"/>
-    <w:lsdException w:name="Subtitle" w:uiPriority="11" w:qFormat="1"/>
-    <w:lsdException w:name="Salutation" w:semiHidden="1" w:unhideWhenUsed="1"/>
-    <w:lsdException w:name="Date" w:semiHidden="1" w:unhideWhenUsed="1"/>
-    <w:lsdException w:name="Body Text First Indent" w:semiHidden="1" w:unhideWhenUsed="1"/>
-    <w:lsdException w:name="Body Text First Indent 2" w:semiHidden="1" w:unhideWhenUsed="1"/>
-    <w:lsdException w:name="Note Heading" w:semiHidden="1" w:unhideWhenUsed="1"/>
-    <w:lsdException w:name="Body Text 2" w:semiHidden="1" w:unhideWhenUsed="1"/>
-    <w:lsdException w:name="Body Text 3" w:semiHidden="1" w:unhideWhenUsed="1"/>
-    <w:lsdException w:name="Body Text Indent 2" w:semiHidden="1" w:unhideWhenUsed="1"/>
-    <w:lsdException w:name="Body Text Indent 3" w:semiHidden="1" w:unhideWhenUsed="1"/>
-    <w:lsdException w:name="Block Text" w:semiHidden="1" w:unhideWhenUsed="1"/>
-    <w:lsdException w:name="Hyperlink" w:semiHidden="1" w:unhideWhenUsed="1"/>
-    <w:lsdException w:name="FollowedHyperlink" w:semiHidden="1" w:unhideWhenUsed="1"/>
-    <w:lsdException w:name="Strong" w:uiPriority="22" w:qFormat="1"/>
-    <w:lsdException w:name="Emphasis" w:uiPriority="20" w:qFormat="1"/>
-    <w:lsdException w:name="Document Map" w:semiHidden="1" w:unhideWhenUsed="1"/>
-    <w:lsdException w:name="Plain Text" w:semiHidden="1" w:unhideWhenUsed="1"/>
-    <w:lsdException w:name="E-mail Signature" w:semiHidden="1" w:unhideWhenUsed="1"/>
-    <w:lsdException w:name="HTML Top of Form" w:semiHidden="1" w:unhideWhenUsed="1"/>
-    <w:lsdException w:name="HTML Bottom of Form" w:semiHidden="1" w:unhideWhenUsed="1"/>
-    <w:lsdException w:name="Normal (Web)" w:semiHidden="1" w:unhideWhenUsed="1"/>
-    <w:lsdException w:name="HTML Acronym" w:semiHidden="1" w:unhideWhenUsed="1"/>
-    <w:lsdException w:name="HTML Address" w:semiHidden="1" w:unhideWhenUsed="1"/>
-    <w:lsdException w:name="HTML Cite" w:semiHidden="1" w:unhideWhenUsed="1"/>
-    <w:lsdException w:name="HTML Code" w:semiHidden="1" w:unhideWhenUsed="1"/>
-    <w:lsdException w:name="HTML Definition" w:semiHidden="1" w:unhideWhenUsed="1"/>
-    <w:lsdException w:name="HTML Keyboard" w:semiHidden="1" w:unhideWhenUsed="1"/>
-    <w:lsdException w:name="HTML Preformatted" w:semiHidden="1" w:unhideWhenUsed="1"/>
-    <w:lsdException w:name="HTML Sample" w:semiHidden="1" w:unhideWhenUsed="1"/>
-    <w:lsdException w:name="HTML Typewriter" w:semiHidden="1" w:unhideWhenUsed="1"/>
-    <w:lsdException w:name="HTML Variable" w:semiHidden="1" w:unhideWhenUsed="1"/>
-    <w:lsdException w:name="Normal Table" w:semiHidden="1" w:unhideWhenUsed="1"/>
-    <w:lsdException w:name="annotation subject" w:semiHidden="1" w:unhideWhenUsed="1"/>
-    <w:lsdException w:name="No List" w:semiHidden="1" w:unhideWhenUsed="1"/>
-    <w:lsdException w:name="Outline List 1" w:semiHidden="1" w:unhideWhenUsed="1"/>
-    <w:lsdException w:name="Outline List 2" w:semiHidden="1" w:unhideWhenUsed="1"/>
-    <w:lsdException w:name="Outline List 3" w:semiHidden="1" w:unhideWhenUsed="1"/>
-    <w:lsdException w:name="Table Simple 1" w:semiHidden="1" w:unhideWhenUsed="1"/>
-    <w:lsdException w:name="Table Simple 2" w:semiHidden="1" w:unhideWhenUsed="1"/>
-    <w:lsdException w:name="Table Simple 3" w:semiHidden="1" w:unhideWhenUsed="1"/>
-    <w:lsdException w:name="Table Classic 1" w:semiHidden="1" w:unhideWhenUsed="1"/>
-    <w:lsdException w:name="Table Classic 2" w:semiHidden="1" w:unhideWhenUsed="1"/>
-    <w:lsdException w:name="Table Classic 3" w:semiHidden="1" w:unhideWhenUsed="1"/>
-    <w:lsdException w:name="Table Classic 4" w:semiHidden="1" w:unhideWhenUsed="1"/>
-    <w:lsdException w:name="Table Colorful 1" w:semiHidden="1" w:unhideWhenUsed="1"/>
-    <w:lsdException w:name="Table Colorful 2" w:semiHidden="1" w:unhideWhenUsed="1"/>
-    <w:lsdException w:name="Table Colorful 3" w:semiHidden="1" w:unhideWhenUsed="1"/>
-    <w:lsdException w:name="Table Columns 1" w:semiHidden="1" w:unhideWhenUsed="1"/>
-    <w:lsdException w:name="Table Columns 2" w:semiHidden="1" w:unhideWhenUsed="1"/>
-    <w:lsdException w:name="Table Columns 3" w:semiHidden="1" w:unhideWhenUsed="1"/>
-    <w:lsdException w:name="Table Columns 4" w:semiHidden="1" w:unhideWhenUsed="1"/>
-    <w:lsdException w:name="Table Columns 5" w:semiHidden="1" w:unhideWhenUsed="1"/>
-    <w:lsdException w:name="Table Grid 1" w:semiHidden="1" w:unhideWhenUsed="1"/>
-    <w:lsdException w:name="Table Grid 2" w:semiHidden="1" w:unhideWhenUsed="1"/>
-    <w:lsdException w:name="Table Grid 3" w:semiHidden="1" w:unhideWhenUsed="1"/>
-    <w:lsdException w:name="Table Grid 4" w:semiHidden="1" w:unhideWhenUsed="1"/>
-    <w:lsdException w:name="Table Grid 5" w:semiHidden="1" w:unhideWhenUsed="1"/>
-    <w:lsdException w:name="Table Grid 6" w:semiHidden="1" w:unhideWhenUsed="1"/>
-    <w:lsdException w:name="Table Grid 7" w:semiHidden="1" w:unhideWhenUsed="1"/>
-    <w:lsdException w:name="Table Grid 8" w:semiHidden="1" w:unhideWhenUsed="1"/>
-    <w:lsdException w:name="Table List 1" w:semiHidden="1" w:unhideWhenUsed="1"/>
-    <w:lsdException w:name="Table List 2" w:semiHidden="1" w:unhideWhenUsed="1"/>
-    <w:lsdException w:name="Table List 3" w:semiHidden="1" w:unhideWhenUsed="1"/>
-    <w:lsdException w:name="Table List 4" w:semiHidden="1" w:unhideWhenUsed="1"/>
-    <w:lsdException w:name="Table List 5" w:semiHidden="1" w:unhideWhenUsed="1"/>
-    <w:lsdException w:name="Table List 6" w:semiHidden="1" w:unhideWhenUsed="1"/>
-    <w:lsdException w:name="Table List 7" w:semiHidden="1" w:unhideWhenUsed="1"/>
-    <w:lsdException w:name="Table List 8" w:semiHidden="1" w:unhideWhenUsed="1"/>
-    <w:lsdException w:name="Table 3D effects 1" w:semiHidden="1" w:unhideWhenUsed="1"/>
-    <w:lsdException w:name="Table 3D effects 2" w:semiHidden="1" w:unhideWhenUsed="1"/>
-    <w:lsdException w:name="Table 3D effects 3" w:semiHidden="1" w:unhideWhenUsed="1"/>
-    <w:lsdException w:name="Table Contemporary" w:semiHidden="1" w:unhideWhenUsed="1"/>
-    <w:lsdException w:name="Table Elegant" w:semiHidden="1" w:unhideWhenUsed="1"/>
-    <w:lsdException w:name="Table Professional" w:semiHidden="1" w:unhideWhenUsed="1"/>
-    <w:lsdException w:name="Table Subtle 1" w:semiHidden="1" w:unhideWhenUsed="1"/>
-    <w:lsdException w:name="Table Subtle 2" w:semiHidden="1" w:unhideWhenUsed="1"/>
-    <w:lsdException w:name="Table Web 1" w:semiHidden="1" w:unhideWhenUsed="1"/>
-    <w:lsdException w:name="Table Web 2" w:semiHidden="1" w:unhideWhenUsed="1"/>
-    <w:lsdException w:name="Table Web 3" w:semiHidden="1" w:unhideWhenUsed="1"/>
-    <w:lsdException w:name="Balloon Text" w:semiHidden="1" w:unhideWhenUsed="1"/>
-    <w:lsdException w:name="Table Grid" w:uiPriority="59"/>
-    <w:lsdException w:name="Table Theme" w:semiHidden="1" w:unhideWhenUsed="1"/>
-    <w:lsdException w:name="Placeholder Text" w:semiHidden="1"/>
-    <w:lsdException w:name="No Spacing" w:uiPriority="1" w:qFormat="1"/>
-    <w:lsdException w:name="Light Shading" w:uiPriority="60"/>
-    <w:lsdException w:name="Light List" w:uiPriority="61"/>
-    <w:lsdException w:name="Light Grid" w:uiPriority="62"/>
-    <w:lsdException w:name="Medium Shading 1" w:uiPriority="63"/>
-    <w:lsdException w:name="Medium Shading 2" w:uiPriority="64"/>
-    <w:lsdException w:name="Medium List 1" w:uiPriority="65"/>
-    <w:lsdException w:name="Medium List 2" w:uiPriority="66"/>
-    <w:lsdException w:name="Medium Grid 1" w:uiPriority="67"/>
-    <w:lsdException w:name="Medium Grid 2" w:uiPriority="68"/>
-    <w:lsdException w:name="Medium Grid 3" w:uiPriority="69"/>
-    <w:lsdException w:name="Dark List" w:uiPriority="70"/>
-    <w:lsdException w:name="Colorful Shading" w:uiPriority="71"/>
-    <w:lsdException w:name="Colorful List" w:uiPriority="72"/>
-    <w:lsdException w:name="Colorful Grid" w:uiPriority="73"/>
-    <w:lsdException w:name="Light Shading Accent 1" w:uiPriority="60"/>
-    <w:lsdException w:name="Light List Accent 1" w:uiPriority="61"/>
-    <w:lsdException w:name="Light Grid Accent 1" w:uiPriority="62"/>
-    <w:lsdException w:name="Medium Shading 1 Accent 1" w:uiPriority="63"/>
-    <w:lsdException w:name="Medium Shading 2 Accent 1" w:uiPriority="64"/>
-    <w:lsdException w:name="Medium List 1 Accent 1" w:uiPriority="65"/>
-    <w:lsdException w:name="Revision" w:semiHidden="1"/>
-    <w:lsdException w:name="List Paragraph" w:uiPriority="34" w:qFormat="1"/>
-    <w:lsdException w:name="Quote" w:uiPriority="29" w:qFormat="1"/>
-    <w:lsdException w:name="Intense Quote" w:uiPriority="30" w:qFormat="1"/>
-    <w:lsdException w:name="Medium List 2 Accent 1" w:uiPriority="66"/>
-    <w:lsdException w:name="Medium Grid 1 Accent 1" w:uiPriority="67"/>
-    <w:lsdException w:name="Medium Grid 2 Accent 1" w:uiPriority="68"/>
-    <w:lsdException w:name="Medium Grid 3 Accent 1" w:uiPriority="69"/>
-    <w:lsdException w:name="Dark List Accent 1" w:uiPriority="70"/>
-    <w:lsdException w:name="Colorful Shading Accent 1" w:uiPriority="71"/>
-    <w:lsdException w:name="Colorful List Accent 1" w:uiPriority="72"/>
-    <w:lsdException w:name="Colorful Grid Accent 1" w:uiPriority="73"/>
-    <w:lsdException w:name="Light Shading Accent 2" w:uiPriority="60"/>
-    <w:lsdException w:name="Light List Accent 2" w:uiPriority="61"/>
-    <w:lsdException w:name="Light Grid Accent 2" w:uiPriority="62"/>
-    <w:lsdException w:name="Medium Shading 1 Accent 2" w:uiPriority="63"/>
-    <w:lsdException w:name="Medium Shading 2 Accent 2" w:uiPriority="64"/>
-    <w:lsdException w:name="Medium List 1 Accent 2" w:uiPriority="65"/>
-    <w:lsdException w:name="Medium List 2 Accent 2" w:uiPriority="66"/>
-    <w:lsdException w:name="Medium Grid 1 Accent 2" w:uiPriority="67"/>
-    <w:lsdException w:name="Medium Grid 2 Accent 2" w:uiPriority="68"/>
-    <w:lsdException w:name="Medium Grid 3 Accent 2" w:uiPriority="69"/>
-    <w:lsdException w:name="Dark List Accent 2" w:uiPriority="70"/>
-    <w:lsdException w:name="Colorful Shading Accent 2" w:uiPriority="71"/>
-    <w:lsdException w:name="Colorful List Accent 2" w:uiPriority="72"/>
-    <w:lsdException w:name="Colorful Grid Accent 2" w:uiPriority="73"/>
-    <w:lsdException w:name="Light Shading Accent 3" w:uiPriority="60"/>
-    <w:lsdException w:name="Light List Accent 3" w:uiPriority="61"/>
-    <w:lsdException w:name="Light Grid Accent 3" w:uiPriority="62"/>
-    <w:lsdException w:name="Medium Shading 1 Accent 3" w:uiPriority="63"/>
-    <w:lsdException w:name="Medium Shading 2 Accent 3" w:uiPriority="64"/>
-    <w:lsdException w:name="Medium List 1 Accent 3" w:uiPriority="65"/>
-    <w:lsdException w:name="Medium List 2 Accent 3" w:uiPriority="66"/>
-    <w:lsdException w:name="Medium Grid 1 Accent 3" w:uiPriority="67"/>
-    <w:lsdException w:name="Medium Grid 2 Accent 3" w:uiPriority="68"/>
-    <w:lsdException w:name="Medium Grid 3 Accent 3" w:uiPriority="69"/>
-    <w:lsdException w:name="Dark List Accent 3" w:uiPriority="70"/>
-    <w:lsdException w:name="Colorful Shading Accent 3" w:uiPriority="71"/>
-    <w:lsdException w:name="Colorful List Accent 3" w:uiPriority="72"/>
-    <w:lsdException w:name="Colorful Grid Accent 3" w:uiPriority="73"/>
-    <w:lsdException w:name="Light Shading Accent 4" w:uiPriority="60"/>
-    <w:lsdException w:name="Light List Accent 4" w:uiPriority="61"/>
-    <w:lsdException w:name="Light Grid Accent 4" w:uiPriority="62"/>
-    <w:lsdException w:name="Medium Shading 1 Accent 4" w:uiPriority="63"/>
-    <w:lsdException w:name="Medium Shading 2 Accent 4" w:uiPriority="64"/>
-    <w:lsdException w:name="Medium List 1 Accent 4" w:uiPriority="65"/>
-    <w:lsdException w:name="Medium List 2 Accent 4" w:uiPriority="66"/>
-    <w:lsdException w:name="Medium Grid 1 Accent 4" w:uiPriority="67"/>
-    <w:lsdException w:name="Medium Grid 2 Accent 4" w:uiPriority="68"/>
-    <w:lsdException w:name="Medium Grid 3 Accent 4" w:uiPriority="69"/>
-    <w:lsdException w:name="Dark List Accent 4" w:uiPriority="70"/>
-    <w:lsdException w:name="Colorful Shading Accent 4" w:uiPriority="71"/>
-    <w:lsdException w:name="Colorful List Accent 4" w:uiPriority="72"/>
-    <w:lsdException w:name="Colorful Grid Accent 4" w:uiPriority="73"/>
-    <w:lsdException w:name="Light Shading Accent 5" w:uiPriority="60"/>
-    <w:lsdException w:name="Light List Accent 5" w:uiPriority="61"/>
-    <w:lsdException w:name="Light Grid Accent 5" w:uiPriority="62"/>
-    <w:lsdException w:name="Medium Shading 1 Accent 5" w:uiPriority="63"/>
-    <w:lsdException w:name="Medium Shading 2 Accent 5" w:uiPriority="64"/>
-    <w:lsdException w:name="Medium List 1 Accent 5" w:uiPriority="65"/>
-    <w:lsdException w:name="Medium List 2 Accent 5" w:uiPriority="66"/>
-    <w:lsdException w:name="Medium Grid 1 Accent 5" w:uiPriority="67"/>
-    <w:lsdException w:name="Medium Grid 2 Accent 5" w:uiPriority="68"/>
-    <w:lsdException w:name="Medium Grid 3 Accent 5" w:uiPriority="69"/>
-    <w:lsdException w:name="Dark List Accent 5" w:uiPriority="70"/>
-    <w:lsdException w:name="Colorful Shading Accent 5" w:uiPriority="71"/>
-    <w:lsdException w:name="Colorful List Accent 5" w:uiPriority="72"/>
-    <w:lsdException w:name="Colorful Grid Accent 5" w:uiPriority="73"/>
-    <w:lsdException w:name="Light Shading Accent 6" w:uiPriority="60"/>
-    <w:lsdException w:name="Light List Accent 6" w:uiPriority="61"/>
-    <w:lsdException w:name="Light Grid Accent 6" w:uiPriority="62"/>
-    <w:lsdException w:name="Medium Shading 1 Accent 6" w:uiPriority="63"/>
-    <w:lsdException w:name="Medium Shading 2 Accent 6" w:uiPriority="64"/>
-    <w:lsdException w:name="Medium List 1 Accent 6" w:uiPriority="65"/>
-    <w:lsdException w:name="Medium List 2 Accent 6" w:uiPriority="66"/>
-    <w:lsdException w:name="Medium Grid 1 Accent 6" w:uiPriority="67"/>
-    <w:lsdException w:name="Medium Grid 2 Accent 6" w:uiPriority="68"/>
-    <w:lsdException w:name="Medium Grid 3 Accent 6" w:uiPriority="69"/>
-    <w:lsdException w:name="Dark List Accent 6" w:uiPriority="70"/>
-    <w:lsdException w:name="Colorful Shading Accent 6" w:uiPriority="71"/>
-    <w:lsdException w:name="Colorful List Accent 6" w:uiPriority="72"/>
-    <w:lsdException w:name="Colorful Grid Accent 6" w:uiPriority="73"/>
-    <w:lsdException w:name="Subtle Emphasis" w:uiPriority="19" w:qFormat="1"/>
-    <w:lsdException w:name="Intense Emphasis" w:uiPriority="21" w:qFormat="1"/>
-    <w:lsdException w:name="Subtle Reference" w:uiPriority="31" w:qFormat="1"/>
-    <w:lsdException w:name="Intense Reference" w:uiPriority="32" w:qFormat="1"/>
-    <w:lsdException w:name="Book Title" w:uiPriority="33" w:qFormat="1"/>
-    <w:lsdException w:name="Bibliography" w:semiHidden="1" w:uiPriority="37" w:unhideWhenUsed="1"/>
-    <w:lsdException w:name="TOC Heading" w:semiHidden="1" w:uiPriority="39" w:unhideWhenUsed="1" w:qFormat="1"/>
-    <w:lsdException w:name="Plain Table 1" w:uiPriority="41"/>
-    <w:lsdException w:name="Plain Table 2" w:uiPriority="42"/>
-    <w:lsdException w:name="Plain Table 3" w:uiPriority="43"/>
-    <w:lsdException w:name="Plain Table 4" w:uiPriority="44"/>
-    <w:lsdException w:name="Plain Table 5" w:uiPriority="45"/>
-    <w:lsdException w:name="Grid Table Light" w:uiPriority="40"/>
-    <w:lsdException w:name="Grid Table 1 Light" w:uiPriority="46"/>
-    <w:lsdException w:name="Grid Table 2" w:uiPriority="47"/>
-    <w:lsdException w:name="Grid Table 3" w:uiPriority="48"/>
-    <w:lsdException w:name="Grid Table 4" w:uiPriority="49"/>
-    <w:lsdException w:name="Grid Table 5 Dark" w:uiPriority="50"/>
-    <w:lsdException w:name="Grid Table 6 Colorful" w:uiPriority="51"/>
-    <w:lsdException w:name="Grid Table 7 Colorful" w:uiPriority="52"/>
-    <w:lsdException w:name="Grid Table 1 Light Accent 1" w:uiPriority="46"/>
-    <w:lsdException w:name="Grid Table 2 Accent 1" w:uiPriority="47"/>
-    <w:lsdException w:name="Grid Table 3 Accent 1" w:uiPriority="48"/>
-    <w:lsdException w:name="Grid Table 4 Accent 1" w:uiPriority="49"/>
-    <w:lsdException w:name="Grid Table 5 Dark Accent 1" w:uiPriority="50"/>
-    <w:lsdException w:name="Grid Table 6 Colorful Accent 1" w:uiPriority="51"/>
-    <w:lsdException w:name="Grid Table 7 Colorful Accent 1" w:uiPriority="52"/>
-    <w:lsdException w:name="Grid Table 1 Light Accent 2" w:uiPriority="46"/>
-    <w:lsdException w:name="Grid Table 2 Accent 2" w:uiPriority="47"/>
-    <w:lsdException w:name="Grid Table 3 Accent 2" w:uiPriority="48"/>
-    <w:lsdException w:name="Grid Table 4 Accent 2" w:uiPriority="49"/>
-    <w:lsdException w:name="Grid Table 5 Dark Accent 2" w:uiPriority="50"/>
-    <w:lsdException w:name="Grid Table 6 Colorful Accent 2" w:uiPriority="51"/>
-    <w:lsdException w:name="Grid Table 7 Colorful Accent 2" w:uiPriority="52"/>
-    <w:lsdException w:name="Grid Table 1 Light Accent 3" w:uiPriority="46"/>
-    <w:lsdException w:name="Grid Table 2 Accent 3" w:uiPriority="47"/>
-    <w:lsdException w:name="Grid Table 3 Accent 3" w:uiPriority="48"/>
-    <w:lsdException w:name="Grid Table 4 Accent 3" w:uiPriority="49"/>
-    <w:lsdException w:name="Grid Table 5 Dark Accent 3" w:uiPriority="50"/>
-    <w:lsdException w:name="Grid Table 6 Colorful Accent 3" w:uiPriority="51"/>
-    <w:lsdException w:name="Grid Table 7 Colorful Accent 3" w:uiPriority="52"/>
-    <w:lsdException w:name="Grid Table 1 Light Accent 4" w:uiPriority="46"/>
-    <w:lsdException w:name="Grid Table 2 Accent 4" w:uiPriority="47"/>
-    <w:lsdException w:name="Grid Table 3 Accent 4" w:uiPriority="48"/>
-    <w:lsdException w:name="Grid Table 4 Accent 4" w:uiPriority="49"/>
-    <w:lsdException w:name="Grid Table 5 Dark Accent 4" w:uiPriority="50"/>
-    <w:lsdException w:name="Grid Table 6 Colorful Accent 4" w:uiPriority="51"/>
-    <w:lsdException w:name="Grid Table 7 Colorful Accent 4" w:uiPriority="52"/>
-    <w:lsdException w:name="Grid Table 1 Light Accent 5" w:uiPriority="46"/>
-    <w:lsdException w:name="Grid Table 2 Accent 5" w:uiPriority="47"/>
-    <w:lsdException w:name="Grid Table 3 Accent 5" w:uiPriority="48"/>
-    <w:lsdException w:name="Grid Table 4 Accent 5" w:uiPriority="49"/>
-    <w:lsdException w:name="Grid Table 5 Dark Accent 5" w:uiPriority="50"/>
-    <w:lsdException w:name="Grid Table 6 Colorful Accent 5" w:uiPriority="51"/>
-    <w:lsdException w:name="Grid Table 7 Colorful Accent 5" w:uiPriority="52"/>
-    <w:lsdException w:name="Grid Table 1 Light Accent 6" w:uiPriority="46"/>
-    <w:lsdException w:name="Grid Table 2 Accent 6" w:uiPriority="47"/>
-    <w:lsdException w:name="Grid Table 3 Accent 6" w:uiPriority="48"/>
-    <w:lsdException w:name="Grid Table 4 Accent 6" w:uiPriority="49"/>
-    <w:lsdException w:name="Grid Table 5 Dark Accent 6" w:uiPriority="50"/>
-    <w:lsdException w:name="Grid Table 6 Colorful Accent 6" w:uiPriority="51"/>
-    <w:lsdException w:name="Grid Table 7 Colorful Accent 6" w:uiPriority="52"/>
-    <w:lsdException w:name="List Table 1 Light" w:uiPriority="46"/>
-    <w:lsdException w:name="List Table 2" w:uiPriority="47"/>
-    <w:lsdException w:name="List Table 3" w:uiPriority="48"/>
-    <w:lsdException w:name="List Table 4" w:uiPriority="49"/>
-    <w:lsdException w:name="List Table 5 Dark" w:uiPriority="50"/>
-    <w:lsdException w:name="List Table 6 Colorful" w:uiPriority="51"/>
-    <w:lsdException w:name="List Table 7 Colorful" w:uiPriority="52"/>
-    <w:lsdException w:name="List Table 1 Light Accent 1" w:uiPriority="46"/>
-    <w:lsdException w:name="List Table 2 Accent 1" w:uiPriority="47"/>
-    <w:lsdException w:name="List Table 3 Accent 1" w:uiPriority="48"/>
-    <w:lsdException w:name="List Table 4 Accent 1" w:uiPriority="49"/>
-    <w:lsdException w:name="List Table 5 Dark Accent 1" w:uiPriority="50"/>
-    <w:lsdException w:name="List Table 6 Colorful Accent 1" w:uiPriority="51"/>
-    <w:lsdException w:name="List Table 7 Colorful Accent 1" w:uiPriority="52"/>
-    <w:lsdException w:name="List Table 1 Light Accent 2" w:uiPriority="46"/>
-    <w:lsdException w:name="List Table 2 Accent 2" w:uiPriority="47"/>
-    <w:lsdException w:name="List Table 3 Accent 2" w:uiPriority="48"/>
-    <w:lsdException w:name="List Table 4 Accent 2" w:uiPriority="49"/>
-    <w:lsdException w:name="List Table 5 Dark Accent 2" w:uiPriority="50"/>
-    <w:lsdException w:name="List Table 6 Colorful Accent 2" w:uiPriority="51"/>
-    <w:lsdException w:name="List Table 7 Colorful Accent 2" w:uiPriority="52"/>
-    <w:lsdException w:name="List Table 1 Light Accent 3" w:uiPriority="46"/>
-    <w:lsdException w:name="List Table 2 Accent 3" w:uiPriority="47"/>
-    <w:lsdException w:name="List Table 3 Accent 3" w:uiPriority="48"/>
-    <w:lsdException w:name="List Table 4 Accent 3" w:uiPriority="49"/>
-    <w:lsdException w:name="List Table 5 Dark Accent 3" w:uiPriority="50"/>
-    <w:lsdException w:name="List Table 6 Colorful Accent 3" w:uiPriority="51"/>
-    <w:lsdException w:name="List Table 7 Colorful Accent 3" w:uiPriority="52"/>
-    <w:lsdException w:name="List Table 1 Light Accent 4" w:uiPriority="46"/>
-    <w:lsdException w:name="List Table 2 Accent 4" w:uiPriority="47"/>
-    <w:lsdException w:name="List Table 3 Accent 4" w:uiPriority="48"/>
-    <w:lsdException w:name="List Table 4 Accent 4" w:uiPriority="49"/>
-    <w:lsdException w:name="List Table 5 Dark Accent 4" w:uiPriority="50"/>
-    <w:lsdException w:name="List Table 6 Colorful Accent 4" w:uiPriority="51"/>
-    <w:lsdException w:name="List Table 7 Colorful Accent 4" w:uiPriority="52"/>
-    <w:lsdException w:name="List Table 1 Light Accent 5" w:uiPriority="46"/>
-    <w:lsdException w:name="List Table 2 Accent 5" w:uiPriority="47"/>
-    <w:lsdException w:name="List Table 3 Accent 5" w:uiPriority="48"/>
-    <w:lsdException w:name="List Table 4 Accent 5" w:uiPriority="49"/>
-    <w:lsdException w:name="List Table 5 Dark Accent 5" w:uiPriority="50"/>
-    <w:lsdException w:name="List Table 6 Colorful Accent 5" w:uiPriority="51"/>
-    <w:lsdException w:name="List Table 7 Colorful Accent 5" w:uiPriority="52"/>
-    <w:lsdException w:name="List Table 1 Light Accent 6" w:uiPriority="46"/>
-    <w:lsdException w:name="List Table 2 Accent 6" w:uiPriority="47"/>
-    <w:lsdException w:name="List Table 3 Accent 6" w:uiPriority="48"/>
-    <w:lsdException w:name="List Table 4 Accent 6" w:uiPriority="49"/>
-    <w:lsdException w:name="List Table 5 Dark Accent 6" w:uiPriority="50"/>
-    <w:lsdException w:name="List Table 6 Colorful Accent 6" w:uiPriority="51"/>
-    <w:lsdException w:name="List Table 7 Colorful Accent 6" w:uiPriority="52"/>
+  <w:latentStyles w:defLockedState="0" w:defUIPriority="99" w:defSemiHidden="1" w:defUnhideWhenUsed="1" w:defQFormat="0" w:count="267">
+    <w:lsdException w:name="Normal" w:semiHidden="0" w:uiPriority="0" w:unhideWhenUsed="0" w:qFormat="1"/>
+    <w:lsdException w:name="heading 1" w:semiHidden="0" w:uiPriority="9" w:unhideWhenUsed="0" w:qFormat="1"/>
+    <w:lsdException w:name="heading 2" w:uiPriority="9" w:qFormat="1"/>
+    <w:lsdException w:name="heading 3" w:uiPriority="9" w:qFormat="1"/>
+    <w:lsdException w:name="heading 4" w:uiPriority="9" w:qFormat="1"/>
+    <w:lsdException w:name="heading 5" w:uiPriority="9" w:qFormat="1"/>
+    <w:lsdException w:name="heading 6" w:uiPriority="9" w:qFormat="1"/>
+    <w:lsdException w:name="heading 7" w:uiPriority="9" w:qFormat="1"/>
+    <w:lsdException w:name="heading 8" w:uiPriority="9" w:qFormat="1"/>
+    <w:lsdException w:name="heading 9" w:uiPriority="9" w:qFormat="1"/>
+    <w:lsdException w:name="toc 1" w:uiPriority="39"/>
+    <w:lsdException w:name="toc 2" w:uiPriority="39"/>
+    <w:lsdException w:name="toc 3" w:uiPriority="39"/>
+    <w:lsdException w:name="toc 4" w:uiPriority="39"/>
+    <w:lsdException w:name="toc 5" w:uiPriority="39"/>
+    <w:lsdException w:name="toc 6" w:uiPriority="39"/>
+    <w:lsdException w:name="toc 7" w:uiPriority="39"/>
+    <w:lsdException w:name="toc 8" w:uiPriority="39"/>
+    <w:lsdException w:name="toc 9" w:uiPriority="39"/>
+    <w:lsdException w:name="caption" w:uiPriority="35" w:qFormat="1"/>
+    <w:lsdException w:name="Title" w:semiHidden="0" w:uiPriority="10" w:unhideWhenUsed="0" w:qFormat="1"/>
+    <w:lsdException w:name="Default Paragraph Font" w:uiPriority="1"/>
+    <w:lsdException w:name="Subtitle" w:semiHidden="0" w:uiPriority="11" w:unhideWhenUsed="0" w:qFormat="1"/>
+    <w:lsdException w:name="Strong" w:semiHidden="0" w:uiPriority="22" w:unhideWhenUsed="0" w:qFormat="1"/>
+    <w:lsdException w:name="Emphasis" w:semiHidden="0" w:uiPriority="20" w:unhideWhenUsed="0" w:qFormat="1"/>
+    <w:lsdException w:name="Table Grid" w:semiHidden="0" w:uiPriority="59" w:unhideWhenUsed="0"/>
+    <w:lsdException w:name="Placeholder Text" w:unhideWhenUsed="0"/>
+    <w:lsdException w:name="No Spacing" w:semiHidden="0" w:uiPriority="1" w:unhideWhenUsed="0" w:qFormat="1"/>
+    <w:lsdException w:name="Light Shading" w:semiHidden="0" w:uiPriority="60" w:unhideWhenUsed="0"/>
+    <w:lsdException w:name="Light List" w:semiHidden="0" w:uiPriority="61" w:unhideWhenUsed="0"/>
+    <w:lsdException w:name="Light Grid" w:semiHidden="0" w:uiPriority="62" w:unhideWhenUsed="0"/>
+    <w:lsdException w:name="Medium Shading 1" w:semiHidden="0" w:uiPriority="63" w:unhideWhenUsed="0"/>
+    <w:lsdException w:name="Medium Shading 2" w:semiHidden="0" w:uiPriority="64" w:unhideWhenUsed="0"/>
+    <w:lsdException w:name="Medium List 1" w:semiHidden="0" w:uiPriority="65" w:unhideWhenUsed="0"/>
+    <w:lsdException w:name="Medium List 2" w:semiHidden="0" w:uiPriority="66" w:unhideWhenUsed="0"/>
+    <w:lsdException w:name="Medium Grid 1" w:semiHidden="0" w:uiPriority="67" w:unhideWhenUsed="0"/>
+    <w:lsdException w:name="Medium Grid 2" w:semiHidden="0" w:uiPriority="68" w:unhideWhenUsed="0"/>
+    <w:lsdException w:name="Medium Grid 3" w:semiHidden="0" w:uiPriority="69" w:unhideWhenUsed="0"/>
+    <w:lsdException w:name="Dark List" w:semiHidden="0" w:uiPriority="70" w:unhideWhenUsed="0"/>
+    <w:lsdException w:name="Colorful Shading" w:semiHidden="0" w:uiPriority="71" w:unhideWhenUsed="0"/>
+    <w:lsdException w:name="Colorful List" w:semiHidden="0" w:uiPriority="72" w:unhideWhenUsed="0"/>
+    <w:lsdException w:name="Colorful Grid" w:semiHidden="0" w:uiPriority="73" w:unhideWhenUsed="0"/>
+    <w:lsdException w:name="Light Shading Accent 1" w:semiHidden="0" w:uiPriority="60" w:unhideWhenUsed="0"/>
+    <w:lsdException w:name="Light List Accent 1" w:semiHidden="0" w:uiPriority="61" w:unhideWhenUsed="0"/>
+    <w:lsdException w:name="Light Grid Accent 1" w:semiHidden="0" w:uiPriority="62" w:unhideWhenUsed="0"/>
+    <w:lsdException w:name="Medium Shading 1 Accent 1" w:semiHidden="0" w:uiPriority="63" w:unhideWhenUsed="0"/>
+    <w:lsdException w:name="Medium Shading 2 Accent 1" w:semiHidden="0" w:uiPriority="64" w:unhideWhenUsed="0"/>
+    <w:lsdException w:name="Medium List 1 Accent 1" w:semiHidden="0" w:uiPriority="65" w:unhideWhenUsed="0"/>
+    <w:lsdException w:name="Revision" w:unhideWhenUsed="0"/>
+    <w:lsdException w:name="List Paragraph" w:semiHidden="0" w:uiPriority="34" w:unhideWhenUsed="0" w:qFormat="1"/>
+    <w:lsdException w:name="Quote" w:semiHidden="0" w:uiPriority="29" w:unhideWhenUsed="0" w:qFormat="1"/>
+    <w:lsdException w:name="Intense Quote" w:semiHidden="0" w:uiPriority="30" w:unhideWhenUsed="0" w:qFormat="1"/>
+    <w:lsdException w:name="Medium List 2 Accent 1" w:semiHidden="0" w:uiPriority="66" w:unhideWhenUsed="0"/>
+    <w:lsdException w:name="Medium Grid 1 Accent 1" w:semiHidden="0" w:uiPriority="67" w:unhideWhenUsed="0"/>
+    <w:lsdException w:name="Medium Grid 2 Accent 1" w:semiHidden="0" w:uiPriority="68" w:unhideWhenUsed="0"/>
+    <w:lsdException w:name="Medium Grid 3 Accent 1" w:semiHidden="0" w:uiPriority="69" w:unhideWhenUsed="0"/>
+    <w:lsdException w:name="Dark List Accent 1" w:semiHidden="0" w:uiPriority="70" w:unhideWhenUsed="0"/>
+    <w:lsdException w:name="Colorful Shading Accent 1" w:semiHidden="0" w:uiPriority="71" w:unhideWhenUsed="0"/>
+    <w:lsdException w:name="Colorful List Accent 1" w:semiHidden="0" w:uiPriority="72" w:unhideWhenUsed="0"/>
+    <w:lsdException w:name="Colorful Grid Accent 1" w:semiHidden="0" w:uiPriority="73" w:unhideWhenUsed="0"/>
+    <w:lsdException w:name="Light Shading Accent 2" w:semiHidden="0" w:uiPriority="60" w:unhideWhenUsed="0"/>
+    <w:lsdException w:name="Light List Accent 2" w:semiHidden="0" w:uiPriority="61" w:unhideWhenUsed="0"/>
+    <w:lsdException w:name="Light Grid Accent 2" w:semiHidden="0" w:uiPriority="62" w:unhideWhenUsed="0"/>
+    <w:lsdException w:name="Medium Shading 1 Accent 2" w:semiHidden="0" w:uiPriority="63" w:unhideWhenUsed="0"/>
+    <w:lsdException w:name="Medium Shading 2 Accent 2" w:semiHidden="0" w:uiPriority="64" w:unhideWhenUsed="0"/>
+    <w:lsdException w:name="Medium List 1 Accent 2" w:semiHidden="0" w:uiPriority="65" w:unhideWhenUsed="0"/>
+    <w:lsdException w:name="Medium List 2 Accent 2" w:semiHidden="0" w:uiPriority="66" w:unhideWhenUsed="0"/>
+    <w:lsdException w:name="Medium Grid 1 Accent 2" w:semiHidden="0" w:uiPriority="67" w:unhideWhenUsed="0"/>
+    <w:lsdException w:name="Medium Grid 2 Accent 2" w:semiHidden="0" w:uiPriority="68" w:unhideWhenUsed="0"/>
+    <w:lsdException w:name="Medium Grid 3 Accent 2" w:semiHidden="0" w:uiPriority="69" w:unhideWhenUsed="0"/>
+    <w:lsdException w:name="Dark List Accent 2" w:semiHidden="0" w:uiPriority="70" w:unhideWhenUsed="0"/>
+    <w:lsdException w:name="Colorful Shading Accent 2" w:semiHidden="0" w:uiPriority="71" w:unhideWhenUsed="0"/>
+    <w:lsdException w:name="Colorful List Accent 2" w:semiHidden="0" w:uiPriority="72" w:unhideWhenUsed="0"/>
+    <w:lsdException w:name="Colorful Grid Accent 2" w:semiHidden="0" w:uiPriority="73" w:unhideWhenUsed="0"/>
+    <w:lsdException w:name="Light Shading Accent 3" w:semiHidden="0" w:uiPriority="60" w:unhideWhenUsed="0"/>
+    <w:lsdException w:name="Light List Accent 3" w:semiHidden="0" w:uiPriority="61" w:unhideWhenUsed="0"/>
+    <w:lsdException w:name="Light Grid Accent 3" w:semiHidden="0" w:uiPriority="62" w:unhideWhenUsed="0"/>
+    <w:lsdException w:name="Medium Shading 1 Accent 3" w:semiHidden="0" w:uiPriority="63" w:unhideWhenUsed="0"/>
+    <w:lsdException w:name="Medium Shading 2 Accent 3" w:semiHidden="0" w:uiPriority="64" w:unhideWhenUsed="0"/>
+    <w:lsdException w:name="Medium List 1 Accent 3" w:semiHidden="0" w:uiPriority="65" w:unhideWhenUsed="0"/>
+    <w:lsdException w:name="Medium List 2 Accent 3" w:semiHidden="0" w:uiPriority="66" w:unhideWhenUsed="0"/>
+    <w:lsdException w:name="Medium Grid 1 Accent 3" w:semiHidden="0" w:uiPriority="67" w:unhideWhenUsed="0"/>
+    <w:lsdException w:name="Medium Grid 2 Accent 3" w:semiHidden="0" w:uiPriority="68" w:unhideWhenUsed="0"/>
+    <w:lsdException w:name="Medium Grid 3 Accent 3" w:semiHidden="0" w:uiPriority="69" w:unhideWhenUsed="0"/>
+    <w:lsdException w:name="Dark List Accent 3" w:semiHidden="0" w:uiPriority="70" w:unhideWhenUsed="0"/>
+    <w:lsdException w:name="Colorful Shading Accent 3" w:semiHidden="0" w:uiPriority="71" w:unhideWhenUsed="0"/>
+    <w:lsdException w:name="Colorful List Accent 3" w:semiHidden="0" w:uiPriority="72" w:unhideWhenUsed="0"/>
+    <w:lsdException w:name="Colorful Grid Accent 3" w:semiHidden="0" w:uiPriority="73" w:unhideWhenUsed="0"/>
+    <w:lsdException w:name="Light Shading Accent 4" w:semiHidden="0" w:uiPriority="60" w:unhideWhenUsed="0"/>
+    <w:lsdException w:name="Light List Accent 4" w:semiHidden="0" w:uiPriority="61" w:unhideWhenUsed="0"/>
+    <w:lsdException w:name="Light Grid Accent 4" w:semiHidden="0" w:uiPriority="62" w:unhideWhenUsed="0"/>
+    <w:lsdException w:name="Medium Shading 1 Accent 4" w:semiHidden="0" w:uiPriority="63" w:unhideWhenUsed="0"/>
+    <w:lsdException w:name="Medium Shading 2 Accent 4" w:semiHidden="0" w:uiPriority="64" w:unhideWhenUsed="0"/>
+    <w:lsdException w:name="Medium List 1 Accent 4" w:semiHidden="0" w:uiPriority="65" w:unhideWhenUsed="0"/>
+    <w:lsdException w:name="Medium List 2 Accent 4" w:semiHidden="0" w:uiPriority="66" w:unhideWhenUsed="0"/>
+    <w:lsdException w:name="Medium Grid 1 Accent 4" w:semiHidden="0" w:uiPriority="67" w:unhideWhenUsed="0"/>
+    <w:lsdException w:name="Medium Grid 2 Accent 4" w:semiHidden="0" w:uiPriority="68" w:unhideWhenUsed="0"/>
+    <w:lsdException w:name="Medium Grid 3 Accent 4" w:semiHidden="0" w:uiPriority="69" w:unhideWhenUsed="0"/>
+    <w:lsdException w:name="Dark List Accent 4" w:semiHidden="0" w:uiPriority="70" w:unhideWhenUsed="0"/>
+    <w:lsdException w:name="Colorful Shading Accent 4" w:semiHidden="0" w:uiPriority="71" w:unhideWhenUsed="0"/>
+    <w:lsdException w:name="Colorful List Accent 4" w:semiHidden="0" w:uiPriority="72" w:unhideWhenUsed="0"/>
+    <w:lsdException w:name="Colorful Grid Accent 4" w:semiHidden="0" w:uiPriority="73" w:unhideWhenUsed="0"/>
+    <w:lsdException w:name="Light Shading Accent 5" w:semiHidden="0" w:uiPriority="60" w:unhideWhenUsed="0"/>
+    <w:lsdException w:name="Light List Accent 5" w:semiHidden="0" w:uiPriority="61" w:unhideWhenUsed="0"/>
+    <w:lsdException w:name="Light Grid Accent 5" w:semiHidden="0" w:uiPriority="62" w:unhideWhenUsed="0"/>
+    <w:lsdException w:name="Medium Shading 1 Accent 5" w:semiHidden="0" w:uiPriority="63" w:unhideWhenUsed="0"/>
+    <w:lsdException w:name="Medium Shading 2 Accent 5" w:semiHidden="0" w:uiPriority="64" w:unhideWhenUsed="0"/>
+    <w:lsdException w:name="Medium List 1 Accent 5" w:semiHidden="0" w:uiPriority="65" w:unhideWhenUsed="0"/>
+    <w:lsdException w:name="Medium List 2 Accent 5" w:semiHidden="0" w:uiPriority="66" w:unhideWhenUsed="0"/>
+    <w:lsdException w:name="Medium Grid 1 Accent 5" w:semiHidden="0" w:uiPriority="67" w:unhideWhenUsed="0"/>
+    <w:lsdException w:name="Medium Grid 2 Accent 5" w:semiHidden="0" w:uiPriority="68" w:unhideWhenUsed="0"/>
+    <w:lsdException w:name="Medium Grid 3 Accent 5" w:semiHidden="0" w:uiPriority="69" w:unhideWhenUsed="0"/>
+    <w:lsdException w:name="Dark List Accent 5" w:semiHidden="0" w:uiPriority="70" w:unhideWhenUsed="0"/>
+    <w:lsdException w:name="Colorful Shading Accent 5" w:semiHidden="0" w:uiPriority="71" w:unhideWhenUsed="0"/>
+    <w:lsdException w:name="Colorful List Accent 5" w:semiHidden="0" w:uiPriority="72" w:unhideWhenUsed="0"/>
+    <w:lsdException w:name="Colorful Grid Accent 5" w:semiHidden="0" w:uiPriority="73" w:unhideWhenUsed="0"/>
+    <w:lsdException w:name="Light Shading Accent 6" w:semiHidden="0" w:uiPriority="60" w:unhideWhenUsed="0"/>
+    <w:lsdException w:name="Light List Accent 6" w:semiHidden="0" w:uiPriority="61" w:unhideWhenUsed="0"/>
+    <w:lsdException w:name="Light Grid Accent 6" w:semiHidden="0" w:uiPriority="62" w:unhideWhenUsed="0"/>
+    <w:lsdException w:name="Medium Shading 1 Accent 6" w:semiHidden="0" w:uiPriority="63" w:unhideWhenUsed="0"/>
+    <w:lsdException w:name="Medium Shading 2 Accent 6" w:semiHidden="0" w:uiPriority="64" w:unhideWhenUsed="0"/>
+    <w:lsdException w:name="Medium List 1 Accent 6" w:semiHidden="0" w:uiPriority="65" w:unhideWhenUsed="0"/>
+    <w:lsdException w:name="Medium List 2 Accent 6" w:semiHidden="0" w:uiPriority="66" w:unhideWhenUsed="0"/>
+    <w:lsdException w:name="Medium Grid 1 Accent 6" w:semiHidden="0" w:uiPriority="67" w:unhideWhenUsed="0"/>
+    <w:lsdException w:name="Medium Grid 2 Accent 6" w:semiHidden="0" w:uiPriority="68" w:unhideWhenUsed="0"/>
+    <w:lsdException w:name="Medium Grid 3 Accent 6" w:semiHidden="0" w:uiPriority="69" w:unhideWhenUsed="0"/>
+    <w:lsdException w:name="Dark List Accent 6" w:semiHidden="0" w:uiPriority="70" w:unhideWhenUsed="0"/>
+    <w:lsdException w:name="Colorful Shading Accent 6" w:semiHidden="0" w:uiPriority="71" w:unhideWhenUsed="0"/>
+    <w:lsdException w:name="Colorful List Accent 6" w:semiHidden="0" w:uiPriority="72" w:unhideWhenUsed="0"/>
+    <w:lsdException w:name="Colorful Grid Accent 6" w:semiHidden="0" w:uiPriority="73" w:unhideWhenUsed="0"/>
+    <w:lsdException w:name="Subtle Emphasis" w:semiHidden="0" w:uiPriority="19" w:unhideWhenUsed="0" w:qFormat="1"/>
+    <w:lsdException w:name="Intense Emphasis" w:semiHidden="0" w:uiPriority="21" w:unhideWhenUsed="0" w:qFormat="1"/>
+    <w:lsdException w:name="Subtle Reference" w:semiHidden="0" w:uiPriority="31" w:unhideWhenUsed="0" w:qFormat="1"/>
+    <w:lsdException w:name="Intense Reference" w:semiHidden="0" w:uiPriority="32" w:unhideWhenUsed="0" w:qFormat="1"/>
+    <w:lsdException w:name="Book Title" w:semiHidden="0" w:uiPriority="33" w:unhideWhenUsed="0" w:qFormat="1"/>
+    <w:lsdException w:name="Bibliography" w:uiPriority="37"/>
+    <w:lsdException w:name="TOC Heading" w:uiPriority="39" w:qFormat="1"/>
   </w:latentStyles>
   <w:style w:type="paragraph" w:default="1" w:styleId="Normal">
     <w:name w:val="Normal"/>
@@ -17219,7 +16933,6 @@
     <w:uiPriority w:val="59"/>
     <w:rsid w:val="00260206"/>
     <w:tblPr>
-      <w:tblInd w:w="0" w:type="dxa"/>
       <w:tblBorders>
         <w:top w:val="single" w:sz="4" w:space="0" w:color="auto"/>
         <w:left w:val="single" w:sz="4" w:space="0" w:color="auto"/>
@@ -17228,21 +16941,14 @@
         <w:insideH w:val="single" w:sz="4" w:space="0" w:color="auto"/>
         <w:insideV w:val="single" w:sz="4" w:space="0" w:color="auto"/>
       </w:tblBorders>
-      <w:tblCellMar>
-        <w:top w:w="0" w:type="dxa"/>
-        <w:left w:w="108" w:type="dxa"/>
-        <w:bottom w:w="0" w:type="dxa"/>
-        <w:right w:w="108" w:type="dxa"/>
-      </w:tblCellMar>
     </w:tblPr>
   </w:style>
-  <w:style w:type="table" w:customStyle="1" w:styleId="Grilledetableauclaire1">
-    <w:name w:val="Grille de tableau claire1"/>
+  <w:style w:type="table" w:customStyle="1" w:styleId="GridTableLight">
+    <w:name w:val="Grid Table Light"/>
     <w:basedOn w:val="TableauNormal"/>
     <w:uiPriority w:val="99"/>
     <w:rsid w:val="00260206"/>
     <w:tblPr>
-      <w:tblInd w:w="0" w:type="dxa"/>
       <w:tblBorders>
         <w:top w:val="single" w:sz="4" w:space="0" w:color="BFBFBF" w:themeColor="background1" w:themeShade="BF"/>
         <w:left w:val="single" w:sz="4" w:space="0" w:color="BFBFBF" w:themeColor="background1" w:themeShade="BF"/>
@@ -17251,23 +16957,16 @@
         <w:insideH w:val="single" w:sz="4" w:space="0" w:color="BFBFBF" w:themeColor="background1" w:themeShade="BF"/>
         <w:insideV w:val="single" w:sz="4" w:space="0" w:color="BFBFBF" w:themeColor="background1" w:themeShade="BF"/>
       </w:tblBorders>
-      <w:tblCellMar>
-        <w:top w:w="0" w:type="dxa"/>
-        <w:left w:w="108" w:type="dxa"/>
-        <w:bottom w:w="0" w:type="dxa"/>
-        <w:right w:w="108" w:type="dxa"/>
-      </w:tblCellMar>
     </w:tblPr>
   </w:style>
-  <w:style w:type="table" w:customStyle="1" w:styleId="Tableausimple11">
-    <w:name w:val="Tableau simple 11"/>
+  <w:style w:type="table" w:customStyle="1" w:styleId="PlainTable1">
+    <w:name w:val="Plain Table 1"/>
     <w:basedOn w:val="TableauNormal"/>
     <w:uiPriority w:val="99"/>
     <w:rsid w:val="00260206"/>
     <w:tblPr>
       <w:tblStyleRowBandSize w:val="1"/>
       <w:tblStyleColBandSize w:val="1"/>
-      <w:tblInd w:w="0" w:type="dxa"/>
       <w:tblBorders>
         <w:top w:val="single" w:sz="4" w:space="0" w:color="BFBFBF" w:themeColor="background1" w:themeShade="BF"/>
         <w:left w:val="single" w:sz="4" w:space="0" w:color="BFBFBF" w:themeColor="background1" w:themeShade="BF"/>
@@ -17276,12 +16975,6 @@
         <w:insideH w:val="single" w:sz="4" w:space="0" w:color="BFBFBF" w:themeColor="background1" w:themeShade="BF"/>
         <w:insideV w:val="single" w:sz="4" w:space="0" w:color="BFBFBF" w:themeColor="background1" w:themeShade="BF"/>
       </w:tblBorders>
-      <w:tblCellMar>
-        <w:top w:w="0" w:type="dxa"/>
-        <w:left w:w="108" w:type="dxa"/>
-        <w:bottom w:w="0" w:type="dxa"/>
-        <w:right w:w="108" w:type="dxa"/>
-      </w:tblCellMar>
     </w:tblPr>
     <w:tblStylePr w:type="firstRow">
       <w:rPr>
@@ -17326,15 +17019,14 @@
       </w:tcPr>
     </w:tblStylePr>
   </w:style>
-  <w:style w:type="table" w:customStyle="1" w:styleId="TableauGrille1Clair-Accentuation11">
-    <w:name w:val="Tableau Grille 1 Clair - Accentuation 11"/>
+  <w:style w:type="table" w:customStyle="1" w:styleId="GridTable1LightAccent1">
+    <w:name w:val="Grid Table 1 Light Accent 1"/>
     <w:basedOn w:val="TableauNormal"/>
     <w:uiPriority w:val="46"/>
     <w:rsid w:val="00260206"/>
     <w:tblPr>
       <w:tblStyleRowBandSize w:val="1"/>
       <w:tblStyleColBandSize w:val="1"/>
-      <w:tblInd w:w="0" w:type="dxa"/>
       <w:tblBorders>
         <w:top w:val="single" w:sz="4" w:space="0" w:color="F0AE97" w:themeColor="accent1" w:themeTint="66"/>
         <w:left w:val="single" w:sz="4" w:space="0" w:color="F0AE97" w:themeColor="accent1" w:themeTint="66"/>
@@ -17343,12 +17035,1057 @@
         <w:insideH w:val="single" w:sz="4" w:space="0" w:color="F0AE97" w:themeColor="accent1" w:themeTint="66"/>
         <w:insideV w:val="single" w:sz="4" w:space="0" w:color="F0AE97" w:themeColor="accent1" w:themeTint="66"/>
       </w:tblBorders>
+    </w:tblPr>
+    <w:tblStylePr w:type="firstRow">
+      <w:rPr>
+        <w:b/>
+        <w:bCs/>
+      </w:rPr>
+      <w:tblPr/>
+      <w:tcPr>
+        <w:tcBorders>
+          <w:bottom w:val="single" w:sz="12" w:space="0" w:color="E88664" w:themeColor="accent1" w:themeTint="99"/>
+        </w:tcBorders>
+      </w:tcPr>
+    </w:tblStylePr>
+    <w:tblStylePr w:type="lastRow">
+      <w:rPr>
+        <w:b/>
+        <w:bCs/>
+      </w:rPr>
+      <w:tblPr/>
+      <w:tcPr>
+        <w:tcBorders>
+          <w:top w:val="double" w:sz="2" w:space="0" w:color="E88664" w:themeColor="accent1" w:themeTint="99"/>
+        </w:tcBorders>
+      </w:tcPr>
+    </w:tblStylePr>
+    <w:tblStylePr w:type="firstCol">
+      <w:rPr>
+        <w:b/>
+        <w:bCs/>
+      </w:rPr>
+    </w:tblStylePr>
+    <w:tblStylePr w:type="lastCol">
+      <w:rPr>
+        <w:b/>
+        <w:bCs/>
+      </w:rPr>
+    </w:tblStylePr>
+  </w:style>
+  <w:style w:type="paragraph" w:styleId="Paragraphedeliste">
+    <w:name w:val="List Paragraph"/>
+    <w:basedOn w:val="Normal"/>
+    <w:uiPriority w:val="34"/>
+    <w:qFormat/>
+    <w:rsid w:val="007A11AB"/>
+    <w:pPr>
+      <w:ind w:left="720"/>
+      <w:contextualSpacing/>
+    </w:pPr>
+  </w:style>
+  <w:style w:type="character" w:customStyle="1" w:styleId="Titre5Car">
+    <w:name w:val="Titre 5 Car"/>
+    <w:basedOn w:val="Policepardfaut"/>
+    <w:link w:val="Titre5"/>
+    <w:uiPriority w:val="9"/>
+    <w:semiHidden/>
+    <w:rsid w:val="005C33C3"/>
+    <w:rPr>
+      <w:rFonts w:asciiTheme="majorHAnsi" w:eastAsiaTheme="majorEastAsia" w:hAnsiTheme="majorHAnsi" w:cstheme="majorBidi"/>
+      <w:i/>
+      <w:iCs/>
+      <w:sz w:val="22"/>
+      <w:szCs w:val="22"/>
+    </w:rPr>
+  </w:style>
+  <w:style w:type="character" w:customStyle="1" w:styleId="Titre6Car">
+    <w:name w:val="Titre 6 Car"/>
+    <w:basedOn w:val="Policepardfaut"/>
+    <w:link w:val="Titre6"/>
+    <w:uiPriority w:val="9"/>
+    <w:semiHidden/>
+    <w:rsid w:val="005C33C3"/>
+    <w:rPr>
+      <w:rFonts w:asciiTheme="majorHAnsi" w:eastAsiaTheme="majorEastAsia" w:hAnsiTheme="majorHAnsi" w:cstheme="majorBidi"/>
+      <w:color w:val="595959" w:themeColor="text1" w:themeTint="A6"/>
+    </w:rPr>
+  </w:style>
+  <w:style w:type="character" w:customStyle="1" w:styleId="Titre7Car">
+    <w:name w:val="Titre 7 Car"/>
+    <w:basedOn w:val="Policepardfaut"/>
+    <w:link w:val="Titre7"/>
+    <w:uiPriority w:val="9"/>
+    <w:semiHidden/>
+    <w:rsid w:val="005C33C3"/>
+    <w:rPr>
+      <w:rFonts w:asciiTheme="majorHAnsi" w:eastAsiaTheme="majorEastAsia" w:hAnsiTheme="majorHAnsi" w:cstheme="majorBidi"/>
+      <w:i/>
+      <w:iCs/>
+      <w:color w:val="595959" w:themeColor="text1" w:themeTint="A6"/>
+    </w:rPr>
+  </w:style>
+  <w:style w:type="character" w:customStyle="1" w:styleId="Titre8Car">
+    <w:name w:val="Titre 8 Car"/>
+    <w:basedOn w:val="Policepardfaut"/>
+    <w:link w:val="Titre8"/>
+    <w:uiPriority w:val="9"/>
+    <w:semiHidden/>
+    <w:rsid w:val="005C33C3"/>
+    <w:rPr>
+      <w:rFonts w:asciiTheme="majorHAnsi" w:eastAsiaTheme="majorEastAsia" w:hAnsiTheme="majorHAnsi" w:cstheme="majorBidi"/>
+      <w:smallCaps/>
+      <w:color w:val="595959" w:themeColor="text1" w:themeTint="A6"/>
+    </w:rPr>
+  </w:style>
+  <w:style w:type="character" w:customStyle="1" w:styleId="Titre9Car">
+    <w:name w:val="Titre 9 Car"/>
+    <w:basedOn w:val="Policepardfaut"/>
+    <w:link w:val="Titre9"/>
+    <w:uiPriority w:val="9"/>
+    <w:semiHidden/>
+    <w:rsid w:val="005C33C3"/>
+    <w:rPr>
+      <w:rFonts w:asciiTheme="majorHAnsi" w:eastAsiaTheme="majorEastAsia" w:hAnsiTheme="majorHAnsi" w:cstheme="majorBidi"/>
+      <w:i/>
+      <w:iCs/>
+      <w:smallCaps/>
+      <w:color w:val="595959" w:themeColor="text1" w:themeTint="A6"/>
+    </w:rPr>
+  </w:style>
+  <w:style w:type="paragraph" w:styleId="Lgende">
+    <w:name w:val="caption"/>
+    <w:basedOn w:val="Normal"/>
+    <w:next w:val="Normal"/>
+    <w:uiPriority w:val="35"/>
+    <w:semiHidden/>
+    <w:unhideWhenUsed/>
+    <w:qFormat/>
+    <w:rsid w:val="005C33C3"/>
+    <w:pPr>
+      <w:spacing w:line="240" w:lineRule="auto"/>
+    </w:pPr>
+    <w:rPr>
+      <w:b/>
+      <w:bCs/>
+      <w:color w:val="404040" w:themeColor="text1" w:themeTint="BF"/>
+      <w:sz w:val="20"/>
+      <w:szCs w:val="20"/>
+    </w:rPr>
+  </w:style>
+  <w:style w:type="paragraph" w:styleId="Titre">
+    <w:name w:val="Title"/>
+    <w:basedOn w:val="Normal"/>
+    <w:next w:val="Normal"/>
+    <w:link w:val="TitreCar"/>
+    <w:uiPriority w:val="10"/>
+    <w:qFormat/>
+    <w:rsid w:val="005C33C3"/>
+    <w:pPr>
+      <w:spacing w:after="0" w:line="240" w:lineRule="auto"/>
+      <w:contextualSpacing/>
+    </w:pPr>
+    <w:rPr>
+      <w:rFonts w:asciiTheme="majorHAnsi" w:eastAsiaTheme="majorEastAsia" w:hAnsiTheme="majorHAnsi" w:cstheme="majorBidi"/>
+      <w:color w:val="8C3314" w:themeColor="accent1" w:themeShade="BF"/>
+      <w:spacing w:val="-7"/>
+      <w:sz w:val="80"/>
+      <w:szCs w:val="80"/>
+    </w:rPr>
+  </w:style>
+  <w:style w:type="character" w:customStyle="1" w:styleId="TitreCar">
+    <w:name w:val="Titre Car"/>
+    <w:basedOn w:val="Policepardfaut"/>
+    <w:link w:val="Titre"/>
+    <w:uiPriority w:val="10"/>
+    <w:rsid w:val="005C33C3"/>
+    <w:rPr>
+      <w:rFonts w:asciiTheme="majorHAnsi" w:eastAsiaTheme="majorEastAsia" w:hAnsiTheme="majorHAnsi" w:cstheme="majorBidi"/>
+      <w:color w:val="8C3314" w:themeColor="accent1" w:themeShade="BF"/>
+      <w:spacing w:val="-7"/>
+      <w:sz w:val="80"/>
+      <w:szCs w:val="80"/>
+    </w:rPr>
+  </w:style>
+  <w:style w:type="paragraph" w:styleId="Sous-titre">
+    <w:name w:val="Subtitle"/>
+    <w:basedOn w:val="Normal"/>
+    <w:next w:val="Normal"/>
+    <w:link w:val="Sous-titreCar"/>
+    <w:uiPriority w:val="11"/>
+    <w:qFormat/>
+    <w:rsid w:val="005C33C3"/>
+    <w:pPr>
+      <w:numPr>
+        <w:ilvl w:val="1"/>
+      </w:numPr>
+      <w:spacing w:after="240" w:line="240" w:lineRule="auto"/>
+    </w:pPr>
+    <w:rPr>
+      <w:rFonts w:asciiTheme="majorHAnsi" w:eastAsiaTheme="majorEastAsia" w:hAnsiTheme="majorHAnsi" w:cstheme="majorBidi"/>
+      <w:color w:val="404040" w:themeColor="text1" w:themeTint="BF"/>
+      <w:sz w:val="30"/>
+      <w:szCs w:val="30"/>
+    </w:rPr>
+  </w:style>
+  <w:style w:type="character" w:customStyle="1" w:styleId="Sous-titreCar">
+    <w:name w:val="Sous-titre Car"/>
+    <w:basedOn w:val="Policepardfaut"/>
+    <w:link w:val="Sous-titre"/>
+    <w:uiPriority w:val="11"/>
+    <w:rsid w:val="005C33C3"/>
+    <w:rPr>
+      <w:rFonts w:asciiTheme="majorHAnsi" w:eastAsiaTheme="majorEastAsia" w:hAnsiTheme="majorHAnsi" w:cstheme="majorBidi"/>
+      <w:color w:val="404040" w:themeColor="text1" w:themeTint="BF"/>
+      <w:sz w:val="30"/>
+      <w:szCs w:val="30"/>
+    </w:rPr>
+  </w:style>
+  <w:style w:type="character" w:styleId="lev">
+    <w:name w:val="Strong"/>
+    <w:basedOn w:val="Policepardfaut"/>
+    <w:uiPriority w:val="22"/>
+    <w:qFormat/>
+    <w:rsid w:val="005C33C3"/>
+    <w:rPr>
+      <w:b/>
+      <w:bCs/>
+    </w:rPr>
+  </w:style>
+  <w:style w:type="character" w:styleId="Accentuation">
+    <w:name w:val="Emphasis"/>
+    <w:basedOn w:val="Policepardfaut"/>
+    <w:uiPriority w:val="20"/>
+    <w:qFormat/>
+    <w:rsid w:val="005C33C3"/>
+    <w:rPr>
+      <w:i/>
+      <w:iCs/>
+    </w:rPr>
+  </w:style>
+  <w:style w:type="paragraph" w:styleId="Citation">
+    <w:name w:val="Quote"/>
+    <w:basedOn w:val="Normal"/>
+    <w:next w:val="Normal"/>
+    <w:link w:val="CitationCar"/>
+    <w:uiPriority w:val="29"/>
+    <w:qFormat/>
+    <w:rsid w:val="005C33C3"/>
+    <w:pPr>
+      <w:spacing w:before="240" w:after="240" w:line="252" w:lineRule="auto"/>
+      <w:ind w:left="864" w:right="864"/>
+      <w:jc w:val="center"/>
+    </w:pPr>
+    <w:rPr>
+      <w:i/>
+      <w:iCs/>
+    </w:rPr>
+  </w:style>
+  <w:style w:type="character" w:customStyle="1" w:styleId="CitationCar">
+    <w:name w:val="Citation Car"/>
+    <w:basedOn w:val="Policepardfaut"/>
+    <w:link w:val="Citation"/>
+    <w:uiPriority w:val="29"/>
+    <w:rsid w:val="005C33C3"/>
+    <w:rPr>
+      <w:i/>
+      <w:iCs/>
+    </w:rPr>
+  </w:style>
+  <w:style w:type="paragraph" w:styleId="Citationintense">
+    <w:name w:val="Intense Quote"/>
+    <w:basedOn w:val="Normal"/>
+    <w:next w:val="Normal"/>
+    <w:link w:val="CitationintenseCar"/>
+    <w:uiPriority w:val="30"/>
+    <w:qFormat/>
+    <w:rsid w:val="005C33C3"/>
+    <w:pPr>
+      <w:spacing w:before="100" w:beforeAutospacing="1" w:after="240"/>
+      <w:ind w:left="864" w:right="864"/>
+      <w:jc w:val="center"/>
+    </w:pPr>
+    <w:rPr>
+      <w:rFonts w:asciiTheme="majorHAnsi" w:eastAsiaTheme="majorEastAsia" w:hAnsiTheme="majorHAnsi" w:cstheme="majorBidi"/>
+      <w:color w:val="BC451B" w:themeColor="accent1"/>
+      <w:sz w:val="28"/>
+      <w:szCs w:val="28"/>
+    </w:rPr>
+  </w:style>
+  <w:style w:type="character" w:customStyle="1" w:styleId="CitationintenseCar">
+    <w:name w:val="Citation intense Car"/>
+    <w:basedOn w:val="Policepardfaut"/>
+    <w:link w:val="Citationintense"/>
+    <w:uiPriority w:val="30"/>
+    <w:rsid w:val="005C33C3"/>
+    <w:rPr>
+      <w:rFonts w:asciiTheme="majorHAnsi" w:eastAsiaTheme="majorEastAsia" w:hAnsiTheme="majorHAnsi" w:cstheme="majorBidi"/>
+      <w:color w:val="BC451B" w:themeColor="accent1"/>
+      <w:sz w:val="28"/>
+      <w:szCs w:val="28"/>
+    </w:rPr>
+  </w:style>
+  <w:style w:type="character" w:styleId="Emphaseple">
+    <w:name w:val="Subtle Emphasis"/>
+    <w:basedOn w:val="Policepardfaut"/>
+    <w:uiPriority w:val="19"/>
+    <w:qFormat/>
+    <w:rsid w:val="005C33C3"/>
+    <w:rPr>
+      <w:i/>
+      <w:iCs/>
+      <w:color w:val="595959" w:themeColor="text1" w:themeTint="A6"/>
+    </w:rPr>
+  </w:style>
+  <w:style w:type="character" w:styleId="Emphaseintense">
+    <w:name w:val="Intense Emphasis"/>
+    <w:basedOn w:val="Policepardfaut"/>
+    <w:uiPriority w:val="21"/>
+    <w:qFormat/>
+    <w:rsid w:val="005C33C3"/>
+    <w:rPr>
+      <w:b/>
+      <w:bCs/>
+      <w:i/>
+      <w:iCs/>
+    </w:rPr>
+  </w:style>
+  <w:style w:type="character" w:styleId="Rfrenceple">
+    <w:name w:val="Subtle Reference"/>
+    <w:basedOn w:val="Policepardfaut"/>
+    <w:uiPriority w:val="31"/>
+    <w:qFormat/>
+    <w:rsid w:val="005C33C3"/>
+    <w:rPr>
+      <w:smallCaps/>
+      <w:color w:val="404040" w:themeColor="text1" w:themeTint="BF"/>
+    </w:rPr>
+  </w:style>
+  <w:style w:type="character" w:styleId="Rfrenceintense">
+    <w:name w:val="Intense Reference"/>
+    <w:basedOn w:val="Policepardfaut"/>
+    <w:uiPriority w:val="32"/>
+    <w:qFormat/>
+    <w:rsid w:val="005C33C3"/>
+    <w:rPr>
+      <w:b/>
+      <w:bCs/>
+      <w:smallCaps/>
+      <w:u w:val="single"/>
+    </w:rPr>
+  </w:style>
+  <w:style w:type="character" w:styleId="Titredulivre">
+    <w:name w:val="Book Title"/>
+    <w:basedOn w:val="Policepardfaut"/>
+    <w:uiPriority w:val="33"/>
+    <w:qFormat/>
+    <w:rsid w:val="005C33C3"/>
+    <w:rPr>
+      <w:b/>
+      <w:bCs/>
+      <w:smallCaps/>
+    </w:rPr>
+  </w:style>
+</w:styles>
+</file>
+
+<file path=word/stylesWithEffects.xml><?xml version="1.0" encoding="utf-8"?>
+<w:styles xmlns:wpc="http://schemas.microsoft.com/office/word/2010/wordprocessingCanvas" xmlns:mc="http://schemas.openxmlformats.org/markup-compatibility/2006" xmlns:o="urn:schemas-microsoft-com:office:office" xmlns:r="http://schemas.openxmlformats.org/officeDocument/2006/relationships" xmlns:m="http://schemas.openxmlformats.org/officeDocument/2006/math" xmlns:v="urn:schemas-microsoft-com:vml" xmlns:wp14="http://schemas.microsoft.com/office/word/2010/wordprocessingDrawing" xmlns:wp="http://schemas.openxmlformats.org/drawingml/2006/wordprocessingDrawing" xmlns:w10="urn:schemas-microsoft-com:office:word" xmlns:w="http://schemas.openxmlformats.org/wordprocessingml/2006/main" xmlns:w14="http://schemas.microsoft.com/office/word/2010/wordml" xmlns:wpg="http://schemas.microsoft.com/office/word/2010/wordprocessingGroup" xmlns:wpi="http://schemas.microsoft.com/office/word/2010/wordprocessingInk" xmlns:wne="http://schemas.microsoft.com/office/word/2006/wordml" xmlns:wps="http://schemas.microsoft.com/office/word/2010/wordprocessingShape" mc:Ignorable="w14 wp14">
+  <w:docDefaults>
+    <w:rPrDefault>
+      <w:rPr>
+        <w:rFonts w:asciiTheme="minorHAnsi" w:eastAsiaTheme="minorEastAsia" w:hAnsiTheme="minorHAnsi" w:cstheme="minorBidi"/>
+        <w:sz w:val="21"/>
+        <w:szCs w:val="21"/>
+        <w:lang w:val="fr-FR" w:eastAsia="fr-FR" w:bidi="ar-SA"/>
+      </w:rPr>
+    </w:rPrDefault>
+    <w:pPrDefault>
+      <w:pPr>
+        <w:spacing w:after="120" w:line="264" w:lineRule="auto"/>
+      </w:pPr>
+    </w:pPrDefault>
+  </w:docDefaults>
+  <w:latentStyles w:defLockedState="0" w:defUIPriority="99" w:defSemiHidden="1" w:defUnhideWhenUsed="1" w:defQFormat="0" w:count="267">
+    <w:lsdException w:name="Normal" w:semiHidden="0" w:uiPriority="0" w:unhideWhenUsed="0" w:qFormat="1"/>
+    <w:lsdException w:name="heading 1" w:semiHidden="0" w:uiPriority="9" w:unhideWhenUsed="0" w:qFormat="1"/>
+    <w:lsdException w:name="heading 2" w:uiPriority="9" w:qFormat="1"/>
+    <w:lsdException w:name="heading 3" w:uiPriority="9" w:qFormat="1"/>
+    <w:lsdException w:name="heading 4" w:uiPriority="9" w:qFormat="1"/>
+    <w:lsdException w:name="heading 5" w:uiPriority="9" w:qFormat="1"/>
+    <w:lsdException w:name="heading 6" w:uiPriority="9" w:qFormat="1"/>
+    <w:lsdException w:name="heading 7" w:uiPriority="9" w:qFormat="1"/>
+    <w:lsdException w:name="heading 8" w:uiPriority="9" w:qFormat="1"/>
+    <w:lsdException w:name="heading 9" w:uiPriority="9" w:qFormat="1"/>
+    <w:lsdException w:name="toc 1" w:uiPriority="39"/>
+    <w:lsdException w:name="toc 2" w:uiPriority="39"/>
+    <w:lsdException w:name="toc 3" w:uiPriority="39"/>
+    <w:lsdException w:name="toc 4" w:uiPriority="39"/>
+    <w:lsdException w:name="toc 5" w:uiPriority="39"/>
+    <w:lsdException w:name="toc 6" w:uiPriority="39"/>
+    <w:lsdException w:name="toc 7" w:uiPriority="39"/>
+    <w:lsdException w:name="toc 8" w:uiPriority="39"/>
+    <w:lsdException w:name="toc 9" w:uiPriority="39"/>
+    <w:lsdException w:name="caption" w:uiPriority="35" w:qFormat="1"/>
+    <w:lsdException w:name="Title" w:semiHidden="0" w:uiPriority="10" w:unhideWhenUsed="0" w:qFormat="1"/>
+    <w:lsdException w:name="Default Paragraph Font" w:uiPriority="1"/>
+    <w:lsdException w:name="Subtitle" w:semiHidden="0" w:uiPriority="11" w:unhideWhenUsed="0" w:qFormat="1"/>
+    <w:lsdException w:name="Strong" w:semiHidden="0" w:uiPriority="22" w:unhideWhenUsed="0" w:qFormat="1"/>
+    <w:lsdException w:name="Emphasis" w:semiHidden="0" w:uiPriority="20" w:unhideWhenUsed="0" w:qFormat="1"/>
+    <w:lsdException w:name="Table Grid" w:semiHidden="0" w:uiPriority="59" w:unhideWhenUsed="0"/>
+    <w:lsdException w:name="Placeholder Text" w:unhideWhenUsed="0"/>
+    <w:lsdException w:name="No Spacing" w:semiHidden="0" w:uiPriority="1" w:unhideWhenUsed="0" w:qFormat="1"/>
+    <w:lsdException w:name="Light Shading" w:semiHidden="0" w:uiPriority="60" w:unhideWhenUsed="0"/>
+    <w:lsdException w:name="Light List" w:semiHidden="0" w:uiPriority="61" w:unhideWhenUsed="0"/>
+    <w:lsdException w:name="Light Grid" w:semiHidden="0" w:uiPriority="62" w:unhideWhenUsed="0"/>
+    <w:lsdException w:name="Medium Shading 1" w:semiHidden="0" w:uiPriority="63" w:unhideWhenUsed="0"/>
+    <w:lsdException w:name="Medium Shading 2" w:semiHidden="0" w:uiPriority="64" w:unhideWhenUsed="0"/>
+    <w:lsdException w:name="Medium List 1" w:semiHidden="0" w:uiPriority="65" w:unhideWhenUsed="0"/>
+    <w:lsdException w:name="Medium List 2" w:semiHidden="0" w:uiPriority="66" w:unhideWhenUsed="0"/>
+    <w:lsdException w:name="Medium Grid 1" w:semiHidden="0" w:uiPriority="67" w:unhideWhenUsed="0"/>
+    <w:lsdException w:name="Medium Grid 2" w:semiHidden="0" w:uiPriority="68" w:unhideWhenUsed="0"/>
+    <w:lsdException w:name="Medium Grid 3" w:semiHidden="0" w:uiPriority="69" w:unhideWhenUsed="0"/>
+    <w:lsdException w:name="Dark List" w:semiHidden="0" w:uiPriority="70" w:unhideWhenUsed="0"/>
+    <w:lsdException w:name="Colorful Shading" w:semiHidden="0" w:uiPriority="71" w:unhideWhenUsed="0"/>
+    <w:lsdException w:name="Colorful List" w:semiHidden="0" w:uiPriority="72" w:unhideWhenUsed="0"/>
+    <w:lsdException w:name="Colorful Grid" w:semiHidden="0" w:uiPriority="73" w:unhideWhenUsed="0"/>
+    <w:lsdException w:name="Light Shading Accent 1" w:semiHidden="0" w:uiPriority="60" w:unhideWhenUsed="0"/>
+    <w:lsdException w:name="Light List Accent 1" w:semiHidden="0" w:uiPriority="61" w:unhideWhenUsed="0"/>
+    <w:lsdException w:name="Light Grid Accent 1" w:semiHidden="0" w:uiPriority="62" w:unhideWhenUsed="0"/>
+    <w:lsdException w:name="Medium Shading 1 Accent 1" w:semiHidden="0" w:uiPriority="63" w:unhideWhenUsed="0"/>
+    <w:lsdException w:name="Medium Shading 2 Accent 1" w:semiHidden="0" w:uiPriority="64" w:unhideWhenUsed="0"/>
+    <w:lsdException w:name="Medium List 1 Accent 1" w:semiHidden="0" w:uiPriority="65" w:unhideWhenUsed="0"/>
+    <w:lsdException w:name="Revision" w:unhideWhenUsed="0"/>
+    <w:lsdException w:name="List Paragraph" w:semiHidden="0" w:uiPriority="34" w:unhideWhenUsed="0" w:qFormat="1"/>
+    <w:lsdException w:name="Quote" w:semiHidden="0" w:uiPriority="29" w:unhideWhenUsed="0" w:qFormat="1"/>
+    <w:lsdException w:name="Intense Quote" w:semiHidden="0" w:uiPriority="30" w:unhideWhenUsed="0" w:qFormat="1"/>
+    <w:lsdException w:name="Medium List 2 Accent 1" w:semiHidden="0" w:uiPriority="66" w:unhideWhenUsed="0"/>
+    <w:lsdException w:name="Medium Grid 1 Accent 1" w:semiHidden="0" w:uiPriority="67" w:unhideWhenUsed="0"/>
+    <w:lsdException w:name="Medium Grid 2 Accent 1" w:semiHidden="0" w:uiPriority="68" w:unhideWhenUsed="0"/>
+    <w:lsdException w:name="Medium Grid 3 Accent 1" w:semiHidden="0" w:uiPriority="69" w:unhideWhenUsed="0"/>
+    <w:lsdException w:name="Dark List Accent 1" w:semiHidden="0" w:uiPriority="70" w:unhideWhenUsed="0"/>
+    <w:lsdException w:name="Colorful Shading Accent 1" w:semiHidden="0" w:uiPriority="71" w:unhideWhenUsed="0"/>
+    <w:lsdException w:name="Colorful List Accent 1" w:semiHidden="0" w:uiPriority="72" w:unhideWhenUsed="0"/>
+    <w:lsdException w:name="Colorful Grid Accent 1" w:semiHidden="0" w:uiPriority="73" w:unhideWhenUsed="0"/>
+    <w:lsdException w:name="Light Shading Accent 2" w:semiHidden="0" w:uiPriority="60" w:unhideWhenUsed="0"/>
+    <w:lsdException w:name="Light List Accent 2" w:semiHidden="0" w:uiPriority="61" w:unhideWhenUsed="0"/>
+    <w:lsdException w:name="Light Grid Accent 2" w:semiHidden="0" w:uiPriority="62" w:unhideWhenUsed="0"/>
+    <w:lsdException w:name="Medium Shading 1 Accent 2" w:semiHidden="0" w:uiPriority="63" w:unhideWhenUsed="0"/>
+    <w:lsdException w:name="Medium Shading 2 Accent 2" w:semiHidden="0" w:uiPriority="64" w:unhideWhenUsed="0"/>
+    <w:lsdException w:name="Medium List 1 Accent 2" w:semiHidden="0" w:uiPriority="65" w:unhideWhenUsed="0"/>
+    <w:lsdException w:name="Medium List 2 Accent 2" w:semiHidden="0" w:uiPriority="66" w:unhideWhenUsed="0"/>
+    <w:lsdException w:name="Medium Grid 1 Accent 2" w:semiHidden="0" w:uiPriority="67" w:unhideWhenUsed="0"/>
+    <w:lsdException w:name="Medium Grid 2 Accent 2" w:semiHidden="0" w:uiPriority="68" w:unhideWhenUsed="0"/>
+    <w:lsdException w:name="Medium Grid 3 Accent 2" w:semiHidden="0" w:uiPriority="69" w:unhideWhenUsed="0"/>
+    <w:lsdException w:name="Dark List Accent 2" w:semiHidden="0" w:uiPriority="70" w:unhideWhenUsed="0"/>
+    <w:lsdException w:name="Colorful Shading Accent 2" w:semiHidden="0" w:uiPriority="71" w:unhideWhenUsed="0"/>
+    <w:lsdException w:name="Colorful List Accent 2" w:semiHidden="0" w:uiPriority="72" w:unhideWhenUsed="0"/>
+    <w:lsdException w:name="Colorful Grid Accent 2" w:semiHidden="0" w:uiPriority="73" w:unhideWhenUsed="0"/>
+    <w:lsdException w:name="Light Shading Accent 3" w:semiHidden="0" w:uiPriority="60" w:unhideWhenUsed="0"/>
+    <w:lsdException w:name="Light List Accent 3" w:semiHidden="0" w:uiPriority="61" w:unhideWhenUsed="0"/>
+    <w:lsdException w:name="Light Grid Accent 3" w:semiHidden="0" w:uiPriority="62" w:unhideWhenUsed="0"/>
+    <w:lsdException w:name="Medium Shading 1 Accent 3" w:semiHidden="0" w:uiPriority="63" w:unhideWhenUsed="0"/>
+    <w:lsdException w:name="Medium Shading 2 Accent 3" w:semiHidden="0" w:uiPriority="64" w:unhideWhenUsed="0"/>
+    <w:lsdException w:name="Medium List 1 Accent 3" w:semiHidden="0" w:uiPriority="65" w:unhideWhenUsed="0"/>
+    <w:lsdException w:name="Medium List 2 Accent 3" w:semiHidden="0" w:uiPriority="66" w:unhideWhenUsed="0"/>
+    <w:lsdException w:name="Medium Grid 1 Accent 3" w:semiHidden="0" w:uiPriority="67" w:unhideWhenUsed="0"/>
+    <w:lsdException w:name="Medium Grid 2 Accent 3" w:semiHidden="0" w:uiPriority="68" w:unhideWhenUsed="0"/>
+    <w:lsdException w:name="Medium Grid 3 Accent 3" w:semiHidden="0" w:uiPriority="69" w:unhideWhenUsed="0"/>
+    <w:lsdException w:name="Dark List Accent 3" w:semiHidden="0" w:uiPriority="70" w:unhideWhenUsed="0"/>
+    <w:lsdException w:name="Colorful Shading Accent 3" w:semiHidden="0" w:uiPriority="71" w:unhideWhenUsed="0"/>
+    <w:lsdException w:name="Colorful List Accent 3" w:semiHidden="0" w:uiPriority="72" w:unhideWhenUsed="0"/>
+    <w:lsdException w:name="Colorful Grid Accent 3" w:semiHidden="0" w:uiPriority="73" w:unhideWhenUsed="0"/>
+    <w:lsdException w:name="Light Shading Accent 4" w:semiHidden="0" w:uiPriority="60" w:unhideWhenUsed="0"/>
+    <w:lsdException w:name="Light List Accent 4" w:semiHidden="0" w:uiPriority="61" w:unhideWhenUsed="0"/>
+    <w:lsdException w:name="Light Grid Accent 4" w:semiHidden="0" w:uiPriority="62" w:unhideWhenUsed="0"/>
+    <w:lsdException w:name="Medium Shading 1 Accent 4" w:semiHidden="0" w:uiPriority="63" w:unhideWhenUsed="0"/>
+    <w:lsdException w:name="Medium Shading 2 Accent 4" w:semiHidden="0" w:uiPriority="64" w:unhideWhenUsed="0"/>
+    <w:lsdException w:name="Medium List 1 Accent 4" w:semiHidden="0" w:uiPriority="65" w:unhideWhenUsed="0"/>
+    <w:lsdException w:name="Medium List 2 Accent 4" w:semiHidden="0" w:uiPriority="66" w:unhideWhenUsed="0"/>
+    <w:lsdException w:name="Medium Grid 1 Accent 4" w:semiHidden="0" w:uiPriority="67" w:unhideWhenUsed="0"/>
+    <w:lsdException w:name="Medium Grid 2 Accent 4" w:semiHidden="0" w:uiPriority="68" w:unhideWhenUsed="0"/>
+    <w:lsdException w:name="Medium Grid 3 Accent 4" w:semiHidden="0" w:uiPriority="69" w:unhideWhenUsed="0"/>
+    <w:lsdException w:name="Dark List Accent 4" w:semiHidden="0" w:uiPriority="70" w:unhideWhenUsed="0"/>
+    <w:lsdException w:name="Colorful Shading Accent 4" w:semiHidden="0" w:uiPriority="71" w:unhideWhenUsed="0"/>
+    <w:lsdException w:name="Colorful List Accent 4" w:semiHidden="0" w:uiPriority="72" w:unhideWhenUsed="0"/>
+    <w:lsdException w:name="Colorful Grid Accent 4" w:semiHidden="0" w:uiPriority="73" w:unhideWhenUsed="0"/>
+    <w:lsdException w:name="Light Shading Accent 5" w:semiHidden="0" w:uiPriority="60" w:unhideWhenUsed="0"/>
+    <w:lsdException w:name="Light List Accent 5" w:semiHidden="0" w:uiPriority="61" w:unhideWhenUsed="0"/>
+    <w:lsdException w:name="Light Grid Accent 5" w:semiHidden="0" w:uiPriority="62" w:unhideWhenUsed="0"/>
+    <w:lsdException w:name="Medium Shading 1 Accent 5" w:semiHidden="0" w:uiPriority="63" w:unhideWhenUsed="0"/>
+    <w:lsdException w:name="Medium Shading 2 Accent 5" w:semiHidden="0" w:uiPriority="64" w:unhideWhenUsed="0"/>
+    <w:lsdException w:name="Medium List 1 Accent 5" w:semiHidden="0" w:uiPriority="65" w:unhideWhenUsed="0"/>
+    <w:lsdException w:name="Medium List 2 Accent 5" w:semiHidden="0" w:uiPriority="66" w:unhideWhenUsed="0"/>
+    <w:lsdException w:name="Medium Grid 1 Accent 5" w:semiHidden="0" w:uiPriority="67" w:unhideWhenUsed="0"/>
+    <w:lsdException w:name="Medium Grid 2 Accent 5" w:semiHidden="0" w:uiPriority="68" w:unhideWhenUsed="0"/>
+    <w:lsdException w:name="Medium Grid 3 Accent 5" w:semiHidden="0" w:uiPriority="69" w:unhideWhenUsed="0"/>
+    <w:lsdException w:name="Dark List Accent 5" w:semiHidden="0" w:uiPriority="70" w:unhideWhenUsed="0"/>
+    <w:lsdException w:name="Colorful Shading Accent 5" w:semiHidden="0" w:uiPriority="71" w:unhideWhenUsed="0"/>
+    <w:lsdException w:name="Colorful List Accent 5" w:semiHidden="0" w:uiPriority="72" w:unhideWhenUsed="0"/>
+    <w:lsdException w:name="Colorful Grid Accent 5" w:semiHidden="0" w:uiPriority="73" w:unhideWhenUsed="0"/>
+    <w:lsdException w:name="Light Shading Accent 6" w:semiHidden="0" w:uiPriority="60" w:unhideWhenUsed="0"/>
+    <w:lsdException w:name="Light List Accent 6" w:semiHidden="0" w:uiPriority="61" w:unhideWhenUsed="0"/>
+    <w:lsdException w:name="Light Grid Accent 6" w:semiHidden="0" w:uiPriority="62" w:unhideWhenUsed="0"/>
+    <w:lsdException w:name="Medium Shading 1 Accent 6" w:semiHidden="0" w:uiPriority="63" w:unhideWhenUsed="0"/>
+    <w:lsdException w:name="Medium Shading 2 Accent 6" w:semiHidden="0" w:uiPriority="64" w:unhideWhenUsed="0"/>
+    <w:lsdException w:name="Medium List 1 Accent 6" w:semiHidden="0" w:uiPriority="65" w:unhideWhenUsed="0"/>
+    <w:lsdException w:name="Medium List 2 Accent 6" w:semiHidden="0" w:uiPriority="66" w:unhideWhenUsed="0"/>
+    <w:lsdException w:name="Medium Grid 1 Accent 6" w:semiHidden="0" w:uiPriority="67" w:unhideWhenUsed="0"/>
+    <w:lsdException w:name="Medium Grid 2 Accent 6" w:semiHidden="0" w:uiPriority="68" w:unhideWhenUsed="0"/>
+    <w:lsdException w:name="Medium Grid 3 Accent 6" w:semiHidden="0" w:uiPriority="69" w:unhideWhenUsed="0"/>
+    <w:lsdException w:name="Dark List Accent 6" w:semiHidden="0" w:uiPriority="70" w:unhideWhenUsed="0"/>
+    <w:lsdException w:name="Colorful Shading Accent 6" w:semiHidden="0" w:uiPriority="71" w:unhideWhenUsed="0"/>
+    <w:lsdException w:name="Colorful List Accent 6" w:semiHidden="0" w:uiPriority="72" w:unhideWhenUsed="0"/>
+    <w:lsdException w:name="Colorful Grid Accent 6" w:semiHidden="0" w:uiPriority="73" w:unhideWhenUsed="0"/>
+    <w:lsdException w:name="Subtle Emphasis" w:semiHidden="0" w:uiPriority="19" w:unhideWhenUsed="0" w:qFormat="1"/>
+    <w:lsdException w:name="Intense Emphasis" w:semiHidden="0" w:uiPriority="21" w:unhideWhenUsed="0" w:qFormat="1"/>
+    <w:lsdException w:name="Subtle Reference" w:semiHidden="0" w:uiPriority="31" w:unhideWhenUsed="0" w:qFormat="1"/>
+    <w:lsdException w:name="Intense Reference" w:semiHidden="0" w:uiPriority="32" w:unhideWhenUsed="0" w:qFormat="1"/>
+    <w:lsdException w:name="Book Title" w:semiHidden="0" w:uiPriority="33" w:unhideWhenUsed="0" w:qFormat="1"/>
+    <w:lsdException w:name="Bibliography" w:uiPriority="37"/>
+    <w:lsdException w:name="TOC Heading" w:uiPriority="39" w:qFormat="1"/>
+  </w:latentStyles>
+  <w:style w:type="paragraph" w:default="1" w:styleId="Normal">
+    <w:name w:val="Normal"/>
+    <w:qFormat/>
+    <w:rsid w:val="005C33C3"/>
+  </w:style>
+  <w:style w:type="paragraph" w:styleId="Titre1">
+    <w:name w:val="heading 1"/>
+    <w:basedOn w:val="Normal"/>
+    <w:next w:val="Normal"/>
+    <w:link w:val="Titre1Car"/>
+    <w:uiPriority w:val="9"/>
+    <w:qFormat/>
+    <w:rsid w:val="005C33C3"/>
+    <w:pPr>
+      <w:keepNext/>
+      <w:keepLines/>
+      <w:pBdr>
+        <w:bottom w:val="single" w:sz="4" w:space="1" w:color="BC451B" w:themeColor="accent1"/>
+      </w:pBdr>
+      <w:spacing w:before="400" w:after="40" w:line="240" w:lineRule="auto"/>
+      <w:outlineLvl w:val="0"/>
+    </w:pPr>
+    <w:rPr>
+      <w:rFonts w:asciiTheme="majorHAnsi" w:eastAsiaTheme="majorEastAsia" w:hAnsiTheme="majorHAnsi" w:cstheme="majorBidi"/>
+      <w:color w:val="8C3314" w:themeColor="accent1" w:themeShade="BF"/>
+      <w:sz w:val="36"/>
+      <w:szCs w:val="36"/>
+    </w:rPr>
+  </w:style>
+  <w:style w:type="paragraph" w:styleId="Titre2">
+    <w:name w:val="heading 2"/>
+    <w:basedOn w:val="Normal"/>
+    <w:next w:val="Normal"/>
+    <w:link w:val="Titre2Car"/>
+    <w:uiPriority w:val="9"/>
+    <w:unhideWhenUsed/>
+    <w:qFormat/>
+    <w:rsid w:val="005C33C3"/>
+    <w:pPr>
+      <w:keepNext/>
+      <w:keepLines/>
+      <w:spacing w:before="160" w:after="0" w:line="240" w:lineRule="auto"/>
+      <w:outlineLvl w:val="1"/>
+    </w:pPr>
+    <w:rPr>
+      <w:rFonts w:asciiTheme="majorHAnsi" w:eastAsiaTheme="majorEastAsia" w:hAnsiTheme="majorHAnsi" w:cstheme="majorBidi"/>
+      <w:color w:val="8C3314" w:themeColor="accent1" w:themeShade="BF"/>
+      <w:sz w:val="28"/>
+      <w:szCs w:val="28"/>
+    </w:rPr>
+  </w:style>
+  <w:style w:type="paragraph" w:styleId="Titre3">
+    <w:name w:val="heading 3"/>
+    <w:basedOn w:val="Normal"/>
+    <w:next w:val="Normal"/>
+    <w:link w:val="Titre3Car"/>
+    <w:uiPriority w:val="9"/>
+    <w:unhideWhenUsed/>
+    <w:qFormat/>
+    <w:rsid w:val="005C33C3"/>
+    <w:pPr>
+      <w:keepNext/>
+      <w:keepLines/>
+      <w:spacing w:before="80" w:after="0" w:line="240" w:lineRule="auto"/>
+      <w:outlineLvl w:val="2"/>
+    </w:pPr>
+    <w:rPr>
+      <w:rFonts w:asciiTheme="majorHAnsi" w:eastAsiaTheme="majorEastAsia" w:hAnsiTheme="majorHAnsi" w:cstheme="majorBidi"/>
+      <w:color w:val="404040" w:themeColor="text1" w:themeTint="BF"/>
+      <w:sz w:val="26"/>
+      <w:szCs w:val="26"/>
+    </w:rPr>
+  </w:style>
+  <w:style w:type="paragraph" w:styleId="Titre4">
+    <w:name w:val="heading 4"/>
+    <w:basedOn w:val="Normal"/>
+    <w:next w:val="Normal"/>
+    <w:link w:val="Titre4Car"/>
+    <w:uiPriority w:val="9"/>
+    <w:unhideWhenUsed/>
+    <w:qFormat/>
+    <w:rsid w:val="005C33C3"/>
+    <w:pPr>
+      <w:keepNext/>
+      <w:keepLines/>
+      <w:spacing w:before="80" w:after="0"/>
+      <w:outlineLvl w:val="3"/>
+    </w:pPr>
+    <w:rPr>
+      <w:rFonts w:asciiTheme="majorHAnsi" w:eastAsiaTheme="majorEastAsia" w:hAnsiTheme="majorHAnsi" w:cstheme="majorBidi"/>
+      <w:sz w:val="24"/>
+      <w:szCs w:val="24"/>
+    </w:rPr>
+  </w:style>
+  <w:style w:type="paragraph" w:styleId="Titre5">
+    <w:name w:val="heading 5"/>
+    <w:basedOn w:val="Normal"/>
+    <w:next w:val="Normal"/>
+    <w:link w:val="Titre5Car"/>
+    <w:uiPriority w:val="9"/>
+    <w:semiHidden/>
+    <w:unhideWhenUsed/>
+    <w:qFormat/>
+    <w:rsid w:val="005C33C3"/>
+    <w:pPr>
+      <w:keepNext/>
+      <w:keepLines/>
+      <w:spacing w:before="80" w:after="0"/>
+      <w:outlineLvl w:val="4"/>
+    </w:pPr>
+    <w:rPr>
+      <w:rFonts w:asciiTheme="majorHAnsi" w:eastAsiaTheme="majorEastAsia" w:hAnsiTheme="majorHAnsi" w:cstheme="majorBidi"/>
+      <w:i/>
+      <w:iCs/>
+      <w:sz w:val="22"/>
+      <w:szCs w:val="22"/>
+    </w:rPr>
+  </w:style>
+  <w:style w:type="paragraph" w:styleId="Titre6">
+    <w:name w:val="heading 6"/>
+    <w:basedOn w:val="Normal"/>
+    <w:next w:val="Normal"/>
+    <w:link w:val="Titre6Car"/>
+    <w:uiPriority w:val="9"/>
+    <w:semiHidden/>
+    <w:unhideWhenUsed/>
+    <w:qFormat/>
+    <w:rsid w:val="005C33C3"/>
+    <w:pPr>
+      <w:keepNext/>
+      <w:keepLines/>
+      <w:spacing w:before="80" w:after="0"/>
+      <w:outlineLvl w:val="5"/>
+    </w:pPr>
+    <w:rPr>
+      <w:rFonts w:asciiTheme="majorHAnsi" w:eastAsiaTheme="majorEastAsia" w:hAnsiTheme="majorHAnsi" w:cstheme="majorBidi"/>
+      <w:color w:val="595959" w:themeColor="text1" w:themeTint="A6"/>
+    </w:rPr>
+  </w:style>
+  <w:style w:type="paragraph" w:styleId="Titre7">
+    <w:name w:val="heading 7"/>
+    <w:basedOn w:val="Normal"/>
+    <w:next w:val="Normal"/>
+    <w:link w:val="Titre7Car"/>
+    <w:uiPriority w:val="9"/>
+    <w:semiHidden/>
+    <w:unhideWhenUsed/>
+    <w:qFormat/>
+    <w:rsid w:val="005C33C3"/>
+    <w:pPr>
+      <w:keepNext/>
+      <w:keepLines/>
+      <w:spacing w:before="80" w:after="0"/>
+      <w:outlineLvl w:val="6"/>
+    </w:pPr>
+    <w:rPr>
+      <w:rFonts w:asciiTheme="majorHAnsi" w:eastAsiaTheme="majorEastAsia" w:hAnsiTheme="majorHAnsi" w:cstheme="majorBidi"/>
+      <w:i/>
+      <w:iCs/>
+      <w:color w:val="595959" w:themeColor="text1" w:themeTint="A6"/>
+    </w:rPr>
+  </w:style>
+  <w:style w:type="paragraph" w:styleId="Titre8">
+    <w:name w:val="heading 8"/>
+    <w:basedOn w:val="Normal"/>
+    <w:next w:val="Normal"/>
+    <w:link w:val="Titre8Car"/>
+    <w:uiPriority w:val="9"/>
+    <w:semiHidden/>
+    <w:unhideWhenUsed/>
+    <w:qFormat/>
+    <w:rsid w:val="005C33C3"/>
+    <w:pPr>
+      <w:keepNext/>
+      <w:keepLines/>
+      <w:spacing w:before="80" w:after="0"/>
+      <w:outlineLvl w:val="7"/>
+    </w:pPr>
+    <w:rPr>
+      <w:rFonts w:asciiTheme="majorHAnsi" w:eastAsiaTheme="majorEastAsia" w:hAnsiTheme="majorHAnsi" w:cstheme="majorBidi"/>
+      <w:smallCaps/>
+      <w:color w:val="595959" w:themeColor="text1" w:themeTint="A6"/>
+    </w:rPr>
+  </w:style>
+  <w:style w:type="paragraph" w:styleId="Titre9">
+    <w:name w:val="heading 9"/>
+    <w:basedOn w:val="Normal"/>
+    <w:next w:val="Normal"/>
+    <w:link w:val="Titre9Car"/>
+    <w:uiPriority w:val="9"/>
+    <w:semiHidden/>
+    <w:unhideWhenUsed/>
+    <w:qFormat/>
+    <w:rsid w:val="005C33C3"/>
+    <w:pPr>
+      <w:keepNext/>
+      <w:keepLines/>
+      <w:spacing w:before="80" w:after="0"/>
+      <w:outlineLvl w:val="8"/>
+    </w:pPr>
+    <w:rPr>
+      <w:rFonts w:asciiTheme="majorHAnsi" w:eastAsiaTheme="majorEastAsia" w:hAnsiTheme="majorHAnsi" w:cstheme="majorBidi"/>
+      <w:i/>
+      <w:iCs/>
+      <w:smallCaps/>
+      <w:color w:val="595959" w:themeColor="text1" w:themeTint="A6"/>
+    </w:rPr>
+  </w:style>
+  <w:style w:type="character" w:default="1" w:styleId="Policepardfaut">
+    <w:name w:val="Default Paragraph Font"/>
+    <w:uiPriority w:val="1"/>
+    <w:semiHidden/>
+    <w:unhideWhenUsed/>
+  </w:style>
+  <w:style w:type="table" w:default="1" w:styleId="TableauNormal">
+    <w:name w:val="Normal Table"/>
+    <w:uiPriority w:val="99"/>
+    <w:semiHidden/>
+    <w:unhideWhenUsed/>
+    <w:tblPr>
+      <w:tblInd w:w="0" w:type="dxa"/>
       <w:tblCellMar>
         <w:top w:w="0" w:type="dxa"/>
         <w:left w:w="108" w:type="dxa"/>
         <w:bottom w:w="0" w:type="dxa"/>
         <w:right w:w="108" w:type="dxa"/>
       </w:tblCellMar>
+    </w:tblPr>
+  </w:style>
+  <w:style w:type="numbering" w:default="1" w:styleId="Aucuneliste">
+    <w:name w:val="No List"/>
+    <w:uiPriority w:val="99"/>
+    <w:semiHidden/>
+    <w:unhideWhenUsed/>
+  </w:style>
+  <w:style w:type="paragraph" w:styleId="Textedebulles">
+    <w:name w:val="Balloon Text"/>
+    <w:basedOn w:val="Normal"/>
+    <w:link w:val="TextedebullesCar"/>
+    <w:uiPriority w:val="99"/>
+    <w:semiHidden/>
+    <w:unhideWhenUsed/>
+    <w:rsid w:val="006B445E"/>
+    <w:rPr>
+      <w:rFonts w:ascii="Lucida Grande" w:hAnsi="Lucida Grande"/>
+      <w:sz w:val="18"/>
+      <w:szCs w:val="18"/>
+    </w:rPr>
+  </w:style>
+  <w:style w:type="character" w:customStyle="1" w:styleId="TextedebullesCar">
+    <w:name w:val="Texte de bulles Car"/>
+    <w:basedOn w:val="Policepardfaut"/>
+    <w:link w:val="Textedebulles"/>
+    <w:uiPriority w:val="99"/>
+    <w:semiHidden/>
+    <w:rsid w:val="006B445E"/>
+    <w:rPr>
+      <w:rFonts w:ascii="Lucida Grande" w:hAnsi="Lucida Grande"/>
+      <w:sz w:val="18"/>
+      <w:szCs w:val="18"/>
+    </w:rPr>
+  </w:style>
+  <w:style w:type="paragraph" w:styleId="En-tte">
+    <w:name w:val="header"/>
+    <w:basedOn w:val="Normal"/>
+    <w:link w:val="En-tteCar"/>
+    <w:uiPriority w:val="99"/>
+    <w:unhideWhenUsed/>
+    <w:rsid w:val="006651C9"/>
+    <w:pPr>
+      <w:tabs>
+        <w:tab w:val="center" w:pos="4536"/>
+        <w:tab w:val="right" w:pos="9072"/>
+      </w:tabs>
+    </w:pPr>
+  </w:style>
+  <w:style w:type="character" w:customStyle="1" w:styleId="En-tteCar">
+    <w:name w:val="En-tête Car"/>
+    <w:basedOn w:val="Policepardfaut"/>
+    <w:link w:val="En-tte"/>
+    <w:uiPriority w:val="99"/>
+    <w:rsid w:val="006651C9"/>
+  </w:style>
+  <w:style w:type="paragraph" w:styleId="Pieddepage">
+    <w:name w:val="footer"/>
+    <w:basedOn w:val="Normal"/>
+    <w:link w:val="PieddepageCar"/>
+    <w:uiPriority w:val="99"/>
+    <w:unhideWhenUsed/>
+    <w:rsid w:val="006651C9"/>
+    <w:pPr>
+      <w:tabs>
+        <w:tab w:val="center" w:pos="4536"/>
+        <w:tab w:val="right" w:pos="9072"/>
+      </w:tabs>
+    </w:pPr>
+  </w:style>
+  <w:style w:type="character" w:customStyle="1" w:styleId="PieddepageCar">
+    <w:name w:val="Pied de page Car"/>
+    <w:basedOn w:val="Policepardfaut"/>
+    <w:link w:val="Pieddepage"/>
+    <w:uiPriority w:val="99"/>
+    <w:rsid w:val="006651C9"/>
+  </w:style>
+  <w:style w:type="paragraph" w:styleId="Sansinterligne">
+    <w:name w:val="No Spacing"/>
+    <w:link w:val="SansinterligneCar"/>
+    <w:uiPriority w:val="1"/>
+    <w:qFormat/>
+    <w:rsid w:val="005C33C3"/>
+    <w:pPr>
+      <w:spacing w:after="0" w:line="240" w:lineRule="auto"/>
+    </w:pPr>
+  </w:style>
+  <w:style w:type="character" w:customStyle="1" w:styleId="SansinterligneCar">
+    <w:name w:val="Sans interligne Car"/>
+    <w:basedOn w:val="Policepardfaut"/>
+    <w:link w:val="Sansinterligne"/>
+    <w:uiPriority w:val="1"/>
+    <w:rsid w:val="002D4303"/>
+  </w:style>
+  <w:style w:type="character" w:customStyle="1" w:styleId="Titre1Car">
+    <w:name w:val="Titre 1 Car"/>
+    <w:basedOn w:val="Policepardfaut"/>
+    <w:link w:val="Titre1"/>
+    <w:uiPriority w:val="9"/>
+    <w:rsid w:val="005C33C3"/>
+    <w:rPr>
+      <w:rFonts w:asciiTheme="majorHAnsi" w:eastAsiaTheme="majorEastAsia" w:hAnsiTheme="majorHAnsi" w:cstheme="majorBidi"/>
+      <w:color w:val="8C3314" w:themeColor="accent1" w:themeShade="BF"/>
+      <w:sz w:val="36"/>
+      <w:szCs w:val="36"/>
+    </w:rPr>
+  </w:style>
+  <w:style w:type="paragraph" w:styleId="En-ttedetabledesmatires">
+    <w:name w:val="TOC Heading"/>
+    <w:basedOn w:val="Titre1"/>
+    <w:next w:val="Normal"/>
+    <w:uiPriority w:val="39"/>
+    <w:unhideWhenUsed/>
+    <w:qFormat/>
+    <w:rsid w:val="005C33C3"/>
+    <w:pPr>
+      <w:outlineLvl w:val="9"/>
+    </w:pPr>
+  </w:style>
+  <w:style w:type="paragraph" w:styleId="TM1">
+    <w:name w:val="toc 1"/>
+    <w:basedOn w:val="Normal"/>
+    <w:next w:val="Normal"/>
+    <w:autoRedefine/>
+    <w:uiPriority w:val="39"/>
+    <w:unhideWhenUsed/>
+    <w:rsid w:val="007F2214"/>
+    <w:pPr>
+      <w:spacing w:after="100"/>
+    </w:pPr>
+  </w:style>
+  <w:style w:type="character" w:styleId="Lienhypertexte">
+    <w:name w:val="Hyperlink"/>
+    <w:basedOn w:val="Policepardfaut"/>
+    <w:uiPriority w:val="99"/>
+    <w:unhideWhenUsed/>
+    <w:rsid w:val="007F2214"/>
+    <w:rPr>
+      <w:color w:val="E98052" w:themeColor="hyperlink"/>
+      <w:u w:val="single"/>
+    </w:rPr>
+  </w:style>
+  <w:style w:type="character" w:customStyle="1" w:styleId="Titre2Car">
+    <w:name w:val="Titre 2 Car"/>
+    <w:basedOn w:val="Policepardfaut"/>
+    <w:link w:val="Titre2"/>
+    <w:uiPriority w:val="9"/>
+    <w:rsid w:val="005C33C3"/>
+    <w:rPr>
+      <w:rFonts w:asciiTheme="majorHAnsi" w:eastAsiaTheme="majorEastAsia" w:hAnsiTheme="majorHAnsi" w:cstheme="majorBidi"/>
+      <w:color w:val="8C3314" w:themeColor="accent1" w:themeShade="BF"/>
+      <w:sz w:val="28"/>
+      <w:szCs w:val="28"/>
+    </w:rPr>
+  </w:style>
+  <w:style w:type="character" w:customStyle="1" w:styleId="Titre3Car">
+    <w:name w:val="Titre 3 Car"/>
+    <w:basedOn w:val="Policepardfaut"/>
+    <w:link w:val="Titre3"/>
+    <w:uiPriority w:val="9"/>
+    <w:rsid w:val="005C33C3"/>
+    <w:rPr>
+      <w:rFonts w:asciiTheme="majorHAnsi" w:eastAsiaTheme="majorEastAsia" w:hAnsiTheme="majorHAnsi" w:cstheme="majorBidi"/>
+      <w:color w:val="404040" w:themeColor="text1" w:themeTint="BF"/>
+      <w:sz w:val="26"/>
+      <w:szCs w:val="26"/>
+    </w:rPr>
+  </w:style>
+  <w:style w:type="paragraph" w:styleId="TM2">
+    <w:name w:val="toc 2"/>
+    <w:basedOn w:val="Normal"/>
+    <w:next w:val="Normal"/>
+    <w:autoRedefine/>
+    <w:uiPriority w:val="39"/>
+    <w:unhideWhenUsed/>
+    <w:rsid w:val="00A92C9A"/>
+    <w:pPr>
+      <w:spacing w:after="100"/>
+      <w:ind w:left="240"/>
+    </w:pPr>
+  </w:style>
+  <w:style w:type="paragraph" w:styleId="TM3">
+    <w:name w:val="toc 3"/>
+    <w:basedOn w:val="Normal"/>
+    <w:next w:val="Normal"/>
+    <w:autoRedefine/>
+    <w:uiPriority w:val="39"/>
+    <w:unhideWhenUsed/>
+    <w:rsid w:val="00A92C9A"/>
+    <w:pPr>
+      <w:spacing w:after="100"/>
+      <w:ind w:left="480"/>
+    </w:pPr>
+  </w:style>
+  <w:style w:type="character" w:customStyle="1" w:styleId="Titre4Car">
+    <w:name w:val="Titre 4 Car"/>
+    <w:basedOn w:val="Policepardfaut"/>
+    <w:link w:val="Titre4"/>
+    <w:uiPriority w:val="9"/>
+    <w:rsid w:val="005C33C3"/>
+    <w:rPr>
+      <w:rFonts w:asciiTheme="majorHAnsi" w:eastAsiaTheme="majorEastAsia" w:hAnsiTheme="majorHAnsi" w:cstheme="majorBidi"/>
+      <w:sz w:val="24"/>
+      <w:szCs w:val="24"/>
+    </w:rPr>
+  </w:style>
+  <w:style w:type="table" w:styleId="Grilledutableau">
+    <w:name w:val="Table Grid"/>
+    <w:basedOn w:val="TableauNormal"/>
+    <w:uiPriority w:val="59"/>
+    <w:rsid w:val="00260206"/>
+    <w:tblPr>
+      <w:tblBorders>
+        <w:top w:val="single" w:sz="4" w:space="0" w:color="auto"/>
+        <w:left w:val="single" w:sz="4" w:space="0" w:color="auto"/>
+        <w:bottom w:val="single" w:sz="4" w:space="0" w:color="auto"/>
+        <w:right w:val="single" w:sz="4" w:space="0" w:color="auto"/>
+        <w:insideH w:val="single" w:sz="4" w:space="0" w:color="auto"/>
+        <w:insideV w:val="single" w:sz="4" w:space="0" w:color="auto"/>
+      </w:tblBorders>
+    </w:tblPr>
+  </w:style>
+  <w:style w:type="table" w:customStyle="1" w:styleId="GridTableLight">
+    <w:name w:val="Grid Table Light"/>
+    <w:basedOn w:val="TableauNormal"/>
+    <w:uiPriority w:val="99"/>
+    <w:rsid w:val="00260206"/>
+    <w:tblPr>
+      <w:tblBorders>
+        <w:top w:val="single" w:sz="4" w:space="0" w:color="BFBFBF" w:themeColor="background1" w:themeShade="BF"/>
+        <w:left w:val="single" w:sz="4" w:space="0" w:color="BFBFBF" w:themeColor="background1" w:themeShade="BF"/>
+        <w:bottom w:val="single" w:sz="4" w:space="0" w:color="BFBFBF" w:themeColor="background1" w:themeShade="BF"/>
+        <w:right w:val="single" w:sz="4" w:space="0" w:color="BFBFBF" w:themeColor="background1" w:themeShade="BF"/>
+        <w:insideH w:val="single" w:sz="4" w:space="0" w:color="BFBFBF" w:themeColor="background1" w:themeShade="BF"/>
+        <w:insideV w:val="single" w:sz="4" w:space="0" w:color="BFBFBF" w:themeColor="background1" w:themeShade="BF"/>
+      </w:tblBorders>
+    </w:tblPr>
+  </w:style>
+  <w:style w:type="table" w:customStyle="1" w:styleId="PlainTable1">
+    <w:name w:val="Plain Table 1"/>
+    <w:basedOn w:val="TableauNormal"/>
+    <w:uiPriority w:val="99"/>
+    <w:rsid w:val="00260206"/>
+    <w:tblPr>
+      <w:tblStyleRowBandSize w:val="1"/>
+      <w:tblStyleColBandSize w:val="1"/>
+      <w:tblBorders>
+        <w:top w:val="single" w:sz="4" w:space="0" w:color="BFBFBF" w:themeColor="background1" w:themeShade="BF"/>
+        <w:left w:val="single" w:sz="4" w:space="0" w:color="BFBFBF" w:themeColor="background1" w:themeShade="BF"/>
+        <w:bottom w:val="single" w:sz="4" w:space="0" w:color="BFBFBF" w:themeColor="background1" w:themeShade="BF"/>
+        <w:right w:val="single" w:sz="4" w:space="0" w:color="BFBFBF" w:themeColor="background1" w:themeShade="BF"/>
+        <w:insideH w:val="single" w:sz="4" w:space="0" w:color="BFBFBF" w:themeColor="background1" w:themeShade="BF"/>
+        <w:insideV w:val="single" w:sz="4" w:space="0" w:color="BFBFBF" w:themeColor="background1" w:themeShade="BF"/>
+      </w:tblBorders>
+    </w:tblPr>
+    <w:tblStylePr w:type="firstRow">
+      <w:rPr>
+        <w:b/>
+        <w:bCs/>
+      </w:rPr>
+    </w:tblStylePr>
+    <w:tblStylePr w:type="lastRow">
+      <w:rPr>
+        <w:b/>
+        <w:bCs/>
+      </w:rPr>
+      <w:tblPr/>
+      <w:tcPr>
+        <w:tcBorders>
+          <w:top w:val="double" w:sz="4" w:space="0" w:color="BFBFBF" w:themeColor="background1" w:themeShade="BF"/>
+        </w:tcBorders>
+      </w:tcPr>
+    </w:tblStylePr>
+    <w:tblStylePr w:type="firstCol">
+      <w:rPr>
+        <w:b/>
+        <w:bCs/>
+      </w:rPr>
+    </w:tblStylePr>
+    <w:tblStylePr w:type="lastCol">
+      <w:rPr>
+        <w:b/>
+        <w:bCs/>
+      </w:rPr>
+    </w:tblStylePr>
+    <w:tblStylePr w:type="band1Vert">
+      <w:tblPr/>
+      <w:tcPr>
+        <w:shd w:val="clear" w:color="auto" w:fill="F2F2F2" w:themeFill="background1" w:themeFillShade="F2"/>
+      </w:tcPr>
+    </w:tblStylePr>
+    <w:tblStylePr w:type="band1Horz">
+      <w:tblPr/>
+      <w:tcPr>
+        <w:shd w:val="clear" w:color="auto" w:fill="F2F2F2" w:themeFill="background1" w:themeFillShade="F2"/>
+      </w:tcPr>
+    </w:tblStylePr>
+  </w:style>
+  <w:style w:type="table" w:customStyle="1" w:styleId="GridTable1LightAccent1">
+    <w:name w:val="Grid Table 1 Light Accent 1"/>
+    <w:basedOn w:val="TableauNormal"/>
+    <w:uiPriority w:val="46"/>
+    <w:rsid w:val="00260206"/>
+    <w:tblPr>
+      <w:tblStyleRowBandSize w:val="1"/>
+      <w:tblStyleColBandSize w:val="1"/>
+      <w:tblBorders>
+        <w:top w:val="single" w:sz="4" w:space="0" w:color="F0AE97" w:themeColor="accent1" w:themeTint="66"/>
+        <w:left w:val="single" w:sz="4" w:space="0" w:color="F0AE97" w:themeColor="accent1" w:themeTint="66"/>
+        <w:bottom w:val="single" w:sz="4" w:space="0" w:color="F0AE97" w:themeColor="accent1" w:themeTint="66"/>
+        <w:right w:val="single" w:sz="4" w:space="0" w:color="F0AE97" w:themeColor="accent1" w:themeTint="66"/>
+        <w:insideH w:val="single" w:sz="4" w:space="0" w:color="F0AE97" w:themeColor="accent1" w:themeTint="66"/>
+        <w:insideV w:val="single" w:sz="4" w:space="0" w:color="F0AE97" w:themeColor="accent1" w:themeTint="66"/>
+      </w:tblBorders>
     </w:tblPr>
     <w:tblStylePr w:type="firstRow">
       <w:rPr>
@@ -20370,117 +21107,117 @@
     </dgm:pt>
   </dgm:ptLst>
   <dgm:cxnLst>
+    <dgm:cxn modelId="{801ED25E-367D-423F-B6E3-AA6221B4B623}" type="presOf" srcId="{3FE4910D-602C-4A72-BB9E-A3BE3A3A0E78}" destId="{F14A685D-1E0D-4B4F-8491-096DFB19D677}" srcOrd="1" destOrd="0" presId="urn:microsoft.com/office/officeart/2005/8/layout/hierarchy2"/>
+    <dgm:cxn modelId="{BA91862B-5DE7-40BA-AFE2-135B9EC57B80}" type="presOf" srcId="{1489036D-A9DA-40B5-957F-936B4A348264}" destId="{D2E89353-C1DC-4D8C-81F7-770019C69DEF}" srcOrd="1" destOrd="0" presId="urn:microsoft.com/office/officeart/2005/8/layout/hierarchy2"/>
     <dgm:cxn modelId="{49E69296-6243-4B23-BB27-A3D4BEF5529C}" srcId="{4D72C498-B5D7-4A5E-9949-13D4BDD70C79}" destId="{CFFF95AD-6A3E-4156-870B-74376FA448BF}" srcOrd="1" destOrd="0" parTransId="{139FBCB0-87C1-4D19-9898-BB48C99D5614}" sibTransId="{2D803B32-337B-4EAC-B215-13958E412DA9}"/>
-    <dgm:cxn modelId="{32D802CB-23C2-400A-9CAC-063DD248FFC1}" type="presOf" srcId="{CFFF95AD-6A3E-4156-870B-74376FA448BF}" destId="{DE27DD97-4305-47FC-AFB0-35E1E791B27F}" srcOrd="0" destOrd="0" presId="urn:microsoft.com/office/officeart/2005/8/layout/hierarchy2"/>
-    <dgm:cxn modelId="{FD04E889-D2AD-4406-B554-7DD316FEA11C}" type="presOf" srcId="{139FBCB0-87C1-4D19-9898-BB48C99D5614}" destId="{2D4C1DD3-7A1B-4669-AB42-72A65ACFF1A8}" srcOrd="1" destOrd="0" presId="urn:microsoft.com/office/officeart/2005/8/layout/hierarchy2"/>
+    <dgm:cxn modelId="{3F4B339B-7EFF-44F7-A094-06F9654B87ED}" type="presOf" srcId="{9E6B55FE-E53C-49DC-B515-C2397BEC2CAB}" destId="{288590B9-AA3F-44E1-86EF-EEFFCBA51BD5}" srcOrd="0" destOrd="0" presId="urn:microsoft.com/office/officeart/2005/8/layout/hierarchy2"/>
+    <dgm:cxn modelId="{9DBFFC02-2AFF-4350-8E29-B3E600CC722C}" type="presOf" srcId="{4D72C498-B5D7-4A5E-9949-13D4BDD70C79}" destId="{3F3231AA-D37A-47E2-AA64-F3C7B7B2954D}" srcOrd="0" destOrd="0" presId="urn:microsoft.com/office/officeart/2005/8/layout/hierarchy2"/>
     <dgm:cxn modelId="{502FB9F7-55F9-4593-B1F2-FBE723CFF641}" srcId="{90721A67-6AD1-4A80-A90E-9D77E7AD4E6D}" destId="{AD7B3DA5-2EE7-42E6-A405-E9204AD083F8}" srcOrd="0" destOrd="0" parTransId="{0B7CF66D-0A27-42E3-AC6D-2DB726B0F1E6}" sibTransId="{4BBF8FF6-E72D-4A5B-A1FE-6EAB41BA4F5C}"/>
-    <dgm:cxn modelId="{315E29BF-30DC-4E71-907F-F6F25F0A23EA}" type="presOf" srcId="{16244E34-B2A7-4CB0-B85E-995BCA75C3E6}" destId="{D91136A0-BBA5-4033-85D4-E551E48A4097}" srcOrd="0" destOrd="0" presId="urn:microsoft.com/office/officeart/2005/8/layout/hierarchy2"/>
-    <dgm:cxn modelId="{BEC3634D-EB8E-4386-9CD9-B3C8286796DE}" type="presOf" srcId="{24E98E51-90AC-468F-867A-C952D6FD5668}" destId="{37C38F7E-4D19-426C-A64E-1CBDFC363BB7}" srcOrd="0" destOrd="0" presId="urn:microsoft.com/office/officeart/2005/8/layout/hierarchy2"/>
+    <dgm:cxn modelId="{B2BBE0CF-D004-4480-9BA6-F5897BA17181}" type="presOf" srcId="{FDC9356B-5836-435E-BB19-C94DC8F3D3EF}" destId="{D63F150D-0E96-4C27-A427-95C317656D1D}" srcOrd="0" destOrd="0" presId="urn:microsoft.com/office/officeart/2005/8/layout/hierarchy2"/>
+    <dgm:cxn modelId="{E1026C13-A23C-4C5B-9700-8437CFDCACF4}" type="presOf" srcId="{DD6977A0-3802-4240-88A2-691E7C2C48A6}" destId="{968AF4BE-4974-4BD5-85C7-35A0B47C6F8A}" srcOrd="0" destOrd="0" presId="urn:microsoft.com/office/officeart/2005/8/layout/hierarchy2"/>
+    <dgm:cxn modelId="{5514C72F-B6FD-4819-8756-010C621E9325}" type="presOf" srcId="{597EB83F-9AF9-4A72-80A3-732912F27C6D}" destId="{1FDB852C-60D2-4512-8688-DBBE489C7C32}" srcOrd="1" destOrd="0" presId="urn:microsoft.com/office/officeart/2005/8/layout/hierarchy2"/>
+    <dgm:cxn modelId="{3D9C6C1C-5814-4E15-8F21-5456C5E6CBFB}" type="presOf" srcId="{559B25C1-457C-4CA8-A035-1849D9779D21}" destId="{858F7110-3310-4783-BBA8-7EC1E711C660}" srcOrd="0" destOrd="0" presId="urn:microsoft.com/office/officeart/2005/8/layout/hierarchy2"/>
     <dgm:cxn modelId="{7176B68D-8377-4602-BE4C-B7D75F5D41A5}" srcId="{4D72C498-B5D7-4A5E-9949-13D4BDD70C79}" destId="{24E98E51-90AC-468F-867A-C952D6FD5668}" srcOrd="2" destOrd="0" parTransId="{559D18E3-752D-4EE1-9939-C38FEFFAE5A4}" sibTransId="{5A87DC0A-A2A4-49BC-8D66-8E04CC32771A}"/>
+    <dgm:cxn modelId="{B9688E79-8F1A-46A0-87C6-2C0B8276E5AC}" type="presOf" srcId="{0B7CF66D-0A27-42E3-AC6D-2DB726B0F1E6}" destId="{C296F982-F6F0-4728-ADF2-DC91F37071EA}" srcOrd="1" destOrd="0" presId="urn:microsoft.com/office/officeart/2005/8/layout/hierarchy2"/>
     <dgm:cxn modelId="{6E9F04CF-538C-49AC-B727-EE48AD00E24E}" srcId="{90721A67-6AD1-4A80-A90E-9D77E7AD4E6D}" destId="{6EAA9C23-3A78-4C27-AAC9-504C071FA2D8}" srcOrd="1" destOrd="0" parTransId="{99F72719-26C5-43AC-9154-CEFFF5CEB37E}" sibTransId="{9DE824F4-9157-4786-AD52-3E163FA3C3B4}"/>
-    <dgm:cxn modelId="{1812F494-230A-4267-B48B-5826E54AF965}" type="presOf" srcId="{65626F29-AB7F-4A3E-92D9-6AFC55134C2D}" destId="{76D26D6D-EDAF-4C52-8B4D-841B0D968087}" srcOrd="0" destOrd="0" presId="urn:microsoft.com/office/officeart/2005/8/layout/hierarchy2"/>
-    <dgm:cxn modelId="{42955702-0BD3-404C-B30B-CB3132E961DE}" type="presOf" srcId="{597EB83F-9AF9-4A72-80A3-732912F27C6D}" destId="{D955C53B-B716-4B38-9366-F9DF3D076BCB}" srcOrd="0" destOrd="0" presId="urn:microsoft.com/office/officeart/2005/8/layout/hierarchy2"/>
-    <dgm:cxn modelId="{E58F8E1C-903A-4483-929D-6E08AE0D5A52}" type="presOf" srcId="{559B25C1-457C-4CA8-A035-1849D9779D21}" destId="{858F7110-3310-4783-BBA8-7EC1E711C660}" srcOrd="0" destOrd="0" presId="urn:microsoft.com/office/officeart/2005/8/layout/hierarchy2"/>
-    <dgm:cxn modelId="{DED20B1A-54C7-427C-A18D-E599CE87F56B}" type="presOf" srcId="{90721A67-6AD1-4A80-A90E-9D77E7AD4E6D}" destId="{2D8842D7-E959-42FA-BA94-C6E6A8D46F08}" srcOrd="0" destOrd="0" presId="urn:microsoft.com/office/officeart/2005/8/layout/hierarchy2"/>
-    <dgm:cxn modelId="{0C470F30-70BB-4BC1-81CE-75BA32C529A8}" type="presOf" srcId="{1489036D-A9DA-40B5-957F-936B4A348264}" destId="{D2E89353-C1DC-4D8C-81F7-770019C69DEF}" srcOrd="1" destOrd="0" presId="urn:microsoft.com/office/officeart/2005/8/layout/hierarchy2"/>
-    <dgm:cxn modelId="{309DDF4D-B0C6-4252-BABE-8189FCF718E2}" type="presOf" srcId="{F1D4A2FF-1ED4-48C6-8293-904F41872AF1}" destId="{881DB251-9FB1-4300-9BCC-5ED061EBD6BA}" srcOrd="1" destOrd="0" presId="urn:microsoft.com/office/officeart/2005/8/layout/hierarchy2"/>
-    <dgm:cxn modelId="{59C48849-CD15-48C9-8C53-25508CB71985}" type="presOf" srcId="{559D18E3-752D-4EE1-9939-C38FEFFAE5A4}" destId="{E36A5456-E43A-492B-ABAE-06F81987E8E0}" srcOrd="1" destOrd="0" presId="urn:microsoft.com/office/officeart/2005/8/layout/hierarchy2"/>
-    <dgm:cxn modelId="{AD4C47E4-3A39-44AC-90D1-9EFF153C12DF}" type="presOf" srcId="{AD7B3DA5-2EE7-42E6-A405-E9204AD083F8}" destId="{B96A10A5-DFF5-46F1-944C-3675766C550F}" srcOrd="0" destOrd="0" presId="urn:microsoft.com/office/officeart/2005/8/layout/hierarchy2"/>
-    <dgm:cxn modelId="{F6EDDB8F-5FCA-4047-A4A1-F83E95219656}" type="presOf" srcId="{B13E7694-BD7E-4ACD-8A25-288621413B33}" destId="{2FF43323-1B88-4D6E-A12C-28C1BD2304F7}" srcOrd="1" destOrd="0" presId="urn:microsoft.com/office/officeart/2005/8/layout/hierarchy2"/>
+    <dgm:cxn modelId="{2F5F360D-ECB3-402D-A702-CBDD4F11F395}" type="presOf" srcId="{65626F29-AB7F-4A3E-92D9-6AFC55134C2D}" destId="{76D26D6D-EDAF-4C52-8B4D-841B0D968087}" srcOrd="0" destOrd="0" presId="urn:microsoft.com/office/officeart/2005/8/layout/hierarchy2"/>
+    <dgm:cxn modelId="{4021BE6C-C4E5-4DFF-8968-3BA2E42866BE}" type="presOf" srcId="{C72AA88C-4AEE-412B-ABBF-33D17A0AD941}" destId="{C0DFBE07-132A-42A3-A5E2-F594000B2340}" srcOrd="1" destOrd="0" presId="urn:microsoft.com/office/officeart/2005/8/layout/hierarchy2"/>
+    <dgm:cxn modelId="{CA1C5295-0F12-4F9F-BAAF-B833BC849C2B}" type="presOf" srcId="{99F72719-26C5-43AC-9154-CEFFF5CEB37E}" destId="{A8464F86-5444-4B1D-8904-D5D84FB93A63}" srcOrd="0" destOrd="0" presId="urn:microsoft.com/office/officeart/2005/8/layout/hierarchy2"/>
+    <dgm:cxn modelId="{279C35B2-1A2F-4E5D-8810-35E11CFC9AE8}" type="presOf" srcId="{B13E7694-BD7E-4ACD-8A25-288621413B33}" destId="{2FF43323-1B88-4D6E-A12C-28C1BD2304F7}" srcOrd="1" destOrd="0" presId="urn:microsoft.com/office/officeart/2005/8/layout/hierarchy2"/>
+    <dgm:cxn modelId="{7589ED08-FAE5-44B9-9C51-64D092BFBC63}" type="presOf" srcId="{24E98E51-90AC-468F-867A-C952D6FD5668}" destId="{37C38F7E-4D19-426C-A64E-1CBDFC363BB7}" srcOrd="0" destOrd="0" presId="urn:microsoft.com/office/officeart/2005/8/layout/hierarchy2"/>
+    <dgm:cxn modelId="{19736164-64CC-4F96-810A-069C9320BF10}" type="presOf" srcId="{CFFF95AD-6A3E-4156-870B-74376FA448BF}" destId="{DE27DD97-4305-47FC-AFB0-35E1E791B27F}" srcOrd="0" destOrd="0" presId="urn:microsoft.com/office/officeart/2005/8/layout/hierarchy2"/>
+    <dgm:cxn modelId="{033112A1-79FB-48BD-BB09-96D7148E8BCD}" type="presOf" srcId="{C72AA88C-4AEE-412B-ABBF-33D17A0AD941}" destId="{8E5DD861-D493-4A0A-B81E-EB2108ED9BB3}" srcOrd="0" destOrd="0" presId="urn:microsoft.com/office/officeart/2005/8/layout/hierarchy2"/>
+    <dgm:cxn modelId="{9A5900A0-F8FF-4512-A58C-18869DBFAE6F}" type="presOf" srcId="{139FBCB0-87C1-4D19-9898-BB48C99D5614}" destId="{AEBC5B76-A737-49A2-B533-66F2022C87AD}" srcOrd="0" destOrd="0" presId="urn:microsoft.com/office/officeart/2005/8/layout/hierarchy2"/>
     <dgm:cxn modelId="{9F4D2FFF-97B0-4BDE-B2FE-9300A204E5EE}" srcId="{65626F29-AB7F-4A3E-92D9-6AFC55134C2D}" destId="{90721A67-6AD1-4A80-A90E-9D77E7AD4E6D}" srcOrd="0" destOrd="0" parTransId="{FD12DCE2-E0B7-4C60-87FD-DBDC9530217F}" sibTransId="{898BA68B-F5FB-436F-B345-A5FAFB505382}"/>
-    <dgm:cxn modelId="{E35F7CCE-AD4B-45E1-BA51-E61BD91FE757}" type="presOf" srcId="{FDC9356B-5836-435E-BB19-C94DC8F3D3EF}" destId="{D63F150D-0E96-4C27-A427-95C317656D1D}" srcOrd="0" destOrd="0" presId="urn:microsoft.com/office/officeart/2005/8/layout/hierarchy2"/>
-    <dgm:cxn modelId="{73A7A144-0455-4EEF-922C-88408C1B0C98}" type="presOf" srcId="{0B7CF66D-0A27-42E3-AC6D-2DB726B0F1E6}" destId="{F84282DA-A190-4AE4-80A2-887CA41C8DE9}" srcOrd="0" destOrd="0" presId="urn:microsoft.com/office/officeart/2005/8/layout/hierarchy2"/>
-    <dgm:cxn modelId="{459F2B61-F4D9-4308-B08B-0FE57CA862DC}" type="presOf" srcId="{3FE4910D-602C-4A72-BB9E-A3BE3A3A0E78}" destId="{C26101A3-172C-4AFD-8AA5-00EF71442597}" srcOrd="0" destOrd="0" presId="urn:microsoft.com/office/officeart/2005/8/layout/hierarchy2"/>
-    <dgm:cxn modelId="{6494C00B-76A7-4034-AF99-673868B15526}" type="presOf" srcId="{DD6977A0-3802-4240-88A2-691E7C2C48A6}" destId="{968AF4BE-4974-4BD5-85C7-35A0B47C6F8A}" srcOrd="0" destOrd="0" presId="urn:microsoft.com/office/officeart/2005/8/layout/hierarchy2"/>
-    <dgm:cxn modelId="{301868BC-805E-43E1-ACAB-0B4976589423}" type="presOf" srcId="{6EAA9C23-3A78-4C27-AAC9-504C071FA2D8}" destId="{FFF314B7-9492-4462-8B1C-7BC33784FA0A}" srcOrd="0" destOrd="0" presId="urn:microsoft.com/office/officeart/2005/8/layout/hierarchy2"/>
-    <dgm:cxn modelId="{A132CC22-3704-4E36-9BAD-A1E54D039AE5}" type="presOf" srcId="{139FBCB0-87C1-4D19-9898-BB48C99D5614}" destId="{AEBC5B76-A737-49A2-B533-66F2022C87AD}" srcOrd="0" destOrd="0" presId="urn:microsoft.com/office/officeart/2005/8/layout/hierarchy2"/>
+    <dgm:cxn modelId="{2659B14D-B021-46ED-9F09-46D25118E1F4}" type="presOf" srcId="{DD6977A0-3802-4240-88A2-691E7C2C48A6}" destId="{6F424515-AE64-4689-98CF-DEE19DC54531}" srcOrd="1" destOrd="0" presId="urn:microsoft.com/office/officeart/2005/8/layout/hierarchy2"/>
+    <dgm:cxn modelId="{00D29A71-3E0B-452D-AA3B-29D4BE4CED28}" type="presOf" srcId="{3FE4910D-602C-4A72-BB9E-A3BE3A3A0E78}" destId="{C26101A3-172C-4AFD-8AA5-00EF71442597}" srcOrd="0" destOrd="0" presId="urn:microsoft.com/office/officeart/2005/8/layout/hierarchy2"/>
+    <dgm:cxn modelId="{9B1453A2-A241-41A2-9DD7-D32F29BB6676}" type="presOf" srcId="{913E8ED9-5793-4239-BAD8-A00A3159E04D}" destId="{A21B35AB-A6E7-40B0-A48C-F2137E09EDE9}" srcOrd="0" destOrd="0" presId="urn:microsoft.com/office/officeart/2005/8/layout/hierarchy2"/>
+    <dgm:cxn modelId="{606A67A8-B477-42B5-8EE4-E65CB8AF1EE5}" type="presOf" srcId="{F1D4A2FF-1ED4-48C6-8293-904F41872AF1}" destId="{881DB251-9FB1-4300-9BCC-5ED061EBD6BA}" srcOrd="1" destOrd="0" presId="urn:microsoft.com/office/officeart/2005/8/layout/hierarchy2"/>
     <dgm:cxn modelId="{64F301FB-A593-41C9-BDB6-F0EFA7C82324}" srcId="{6EAA9C23-3A78-4C27-AAC9-504C071FA2D8}" destId="{16244E34-B2A7-4CB0-B85E-995BCA75C3E6}" srcOrd="1" destOrd="0" parTransId="{B13E7694-BD7E-4ACD-8A25-288621413B33}" sibTransId="{A0EBF300-51DB-4610-8BD4-DE84A2AC4F9A}"/>
-    <dgm:cxn modelId="{40C2A956-5A27-45CC-B4C0-7B2A58988A36}" type="presOf" srcId="{99F72719-26C5-43AC-9154-CEFFF5CEB37E}" destId="{A8464F86-5444-4B1D-8904-D5D84FB93A63}" srcOrd="0" destOrd="0" presId="urn:microsoft.com/office/officeart/2005/8/layout/hierarchy2"/>
+    <dgm:cxn modelId="{2A012840-6E07-4CCD-8386-5A60D173D44A}" type="presOf" srcId="{F1D4A2FF-1ED4-48C6-8293-904F41872AF1}" destId="{215E04C8-8ADC-4870-8072-6C6871A934E8}" srcOrd="0" destOrd="0" presId="urn:microsoft.com/office/officeart/2005/8/layout/hierarchy2"/>
     <dgm:cxn modelId="{D05732E0-8016-4300-94E0-4C5846D8338F}" srcId="{6EAA9C23-3A78-4C27-AAC9-504C071FA2D8}" destId="{495223E1-057C-40FA-B321-DB15D7B7BF1E}" srcOrd="3" destOrd="0" parTransId="{597EB83F-9AF9-4A72-80A3-732912F27C6D}" sibTransId="{3E875B8A-F119-494A-907D-67F8BC091872}"/>
-    <dgm:cxn modelId="{1014493D-3FFE-47A2-9C61-714E05ECB8B6}" type="presOf" srcId="{495223E1-057C-40FA-B321-DB15D7B7BF1E}" destId="{98EDA116-065D-473B-983B-F7A1A4E0692D}" srcOrd="0" destOrd="0" presId="urn:microsoft.com/office/officeart/2005/8/layout/hierarchy2"/>
-    <dgm:cxn modelId="{8ECCBBDE-31BD-477D-A3B7-84F96A7D2886}" type="presOf" srcId="{F1D4A2FF-1ED4-48C6-8293-904F41872AF1}" destId="{215E04C8-8ADC-4870-8072-6C6871A934E8}" srcOrd="0" destOrd="0" presId="urn:microsoft.com/office/officeart/2005/8/layout/hierarchy2"/>
-    <dgm:cxn modelId="{BF8170DF-F45F-4DCB-948B-1BFC838468FA}" type="presOf" srcId="{0B7CF66D-0A27-42E3-AC6D-2DB726B0F1E6}" destId="{C296F982-F6F0-4728-ADF2-DC91F37071EA}" srcOrd="1" destOrd="0" presId="urn:microsoft.com/office/officeart/2005/8/layout/hierarchy2"/>
-    <dgm:cxn modelId="{F7D279C0-47D4-40A4-ADA2-11C1E4DF891F}" type="presOf" srcId="{DD6977A0-3802-4240-88A2-691E7C2C48A6}" destId="{6F424515-AE64-4689-98CF-DEE19DC54531}" srcOrd="1" destOrd="0" presId="urn:microsoft.com/office/officeart/2005/8/layout/hierarchy2"/>
+    <dgm:cxn modelId="{80187D42-EB22-498A-9C46-D7E91103AA96}" type="presOf" srcId="{559D18E3-752D-4EE1-9939-C38FEFFAE5A4}" destId="{9EFBE792-9572-41CC-B394-D06BBCFDDEA7}" srcOrd="0" destOrd="0" presId="urn:microsoft.com/office/officeart/2005/8/layout/hierarchy2"/>
+    <dgm:cxn modelId="{50AA1C6B-D237-4EF9-AEE9-BCBB9FF93BF7}" type="presOf" srcId="{16244E34-B2A7-4CB0-B85E-995BCA75C3E6}" destId="{D91136A0-BBA5-4033-85D4-E551E48A4097}" srcOrd="0" destOrd="0" presId="urn:microsoft.com/office/officeart/2005/8/layout/hierarchy2"/>
+    <dgm:cxn modelId="{F66A87C3-ED72-411C-A239-84309CCD3495}" type="presOf" srcId="{559D18E3-752D-4EE1-9939-C38FEFFAE5A4}" destId="{E36A5456-E43A-492B-ABAE-06F81987E8E0}" srcOrd="1" destOrd="0" presId="urn:microsoft.com/office/officeart/2005/8/layout/hierarchy2"/>
+    <dgm:cxn modelId="{1769A721-4DFD-444B-B762-607B01FFD9B2}" type="presOf" srcId="{1489036D-A9DA-40B5-957F-936B4A348264}" destId="{EBFADA6F-FD50-43FB-87CB-15B1D9AA94CD}" srcOrd="0" destOrd="0" presId="urn:microsoft.com/office/officeart/2005/8/layout/hierarchy2"/>
     <dgm:cxn modelId="{967F65B6-C47B-4EC0-ADE6-CAFBBE1F0516}" srcId="{CFFF95AD-6A3E-4156-870B-74376FA448BF}" destId="{559B25C1-457C-4CA8-A035-1849D9779D21}" srcOrd="0" destOrd="0" parTransId="{1489036D-A9DA-40B5-957F-936B4A348264}" sibTransId="{CA40A06D-5492-4390-8F79-91529B97C7E3}"/>
-    <dgm:cxn modelId="{2C4EDB22-19CE-4949-A55E-B42C2B92D99C}" type="presOf" srcId="{3FE4910D-602C-4A72-BB9E-A3BE3A3A0E78}" destId="{F14A685D-1E0D-4B4F-8491-096DFB19D677}" srcOrd="1" destOrd="0" presId="urn:microsoft.com/office/officeart/2005/8/layout/hierarchy2"/>
+    <dgm:cxn modelId="{D89F6048-F1B4-4787-B926-B49F52CB6F9B}" srcId="{AD7B3DA5-2EE7-42E6-A405-E9204AD083F8}" destId="{4D72C498-B5D7-4A5E-9949-13D4BDD70C79}" srcOrd="0" destOrd="0" parTransId="{3FE4910D-602C-4A72-BB9E-A3BE3A3A0E78}" sibTransId="{A5576FB7-9241-49DD-B403-195A5C6DB3B2}"/>
     <dgm:cxn modelId="{10820E9B-F692-4BF5-B197-3DDE2495C1CB}" srcId="{6EAA9C23-3A78-4C27-AAC9-504C071FA2D8}" destId="{913E8ED9-5793-4239-BAD8-A00A3159E04D}" srcOrd="0" destOrd="0" parTransId="{C72AA88C-4AEE-412B-ABBF-33D17A0AD941}" sibTransId="{E09A0026-5DBE-4A74-ADE4-A8C0FD11704F}"/>
-    <dgm:cxn modelId="{D89F6048-F1B4-4787-B926-B49F52CB6F9B}" srcId="{AD7B3DA5-2EE7-42E6-A405-E9204AD083F8}" destId="{4D72C498-B5D7-4A5E-9949-13D4BDD70C79}" srcOrd="0" destOrd="0" parTransId="{3FE4910D-602C-4A72-BB9E-A3BE3A3A0E78}" sibTransId="{A5576FB7-9241-49DD-B403-195A5C6DB3B2}"/>
-    <dgm:cxn modelId="{5F03F06E-757E-4B88-8829-B30A7954529D}" type="presOf" srcId="{99F72719-26C5-43AC-9154-CEFFF5CEB37E}" destId="{ECBF6DD1-22FB-4942-9A69-C2E334F2B933}" srcOrd="1" destOrd="0" presId="urn:microsoft.com/office/officeart/2005/8/layout/hierarchy2"/>
-    <dgm:cxn modelId="{A16D0207-85A3-41BD-8905-42892916B424}" type="presOf" srcId="{4D72C498-B5D7-4A5E-9949-13D4BDD70C79}" destId="{3F3231AA-D37A-47E2-AA64-F3C7B7B2954D}" srcOrd="0" destOrd="0" presId="urn:microsoft.com/office/officeart/2005/8/layout/hierarchy2"/>
-    <dgm:cxn modelId="{04102074-6128-4D76-9845-DD0D75014B97}" type="presOf" srcId="{1489036D-A9DA-40B5-957F-936B4A348264}" destId="{EBFADA6F-FD50-43FB-87CB-15B1D9AA94CD}" srcOrd="0" destOrd="0" presId="urn:microsoft.com/office/officeart/2005/8/layout/hierarchy2"/>
-    <dgm:cxn modelId="{45064282-3823-4F20-B3A4-486C9C494F6A}" type="presOf" srcId="{9E6B55FE-E53C-49DC-B515-C2397BEC2CAB}" destId="{288590B9-AA3F-44E1-86EF-EEFFCBA51BD5}" srcOrd="0" destOrd="0" presId="urn:microsoft.com/office/officeart/2005/8/layout/hierarchy2"/>
+    <dgm:cxn modelId="{4135AC9D-B474-4450-AD4E-460D15C6BAF0}" type="presOf" srcId="{99F72719-26C5-43AC-9154-CEFFF5CEB37E}" destId="{ECBF6DD1-22FB-4942-9A69-C2E334F2B933}" srcOrd="1" destOrd="0" presId="urn:microsoft.com/office/officeart/2005/8/layout/hierarchy2"/>
     <dgm:cxn modelId="{5D66E035-8128-4BBA-84F0-1D671D2DE898}" srcId="{6EAA9C23-3A78-4C27-AAC9-504C071FA2D8}" destId="{9E6B55FE-E53C-49DC-B515-C2397BEC2CAB}" srcOrd="2" destOrd="0" parTransId="{F1D4A2FF-1ED4-48C6-8293-904F41872AF1}" sibTransId="{9DCC26EF-3D9C-4F2C-A2B6-405DE1FD371A}"/>
-    <dgm:cxn modelId="{B11128F3-BB4A-4A3E-86E5-1D2B0E266777}" type="presOf" srcId="{559D18E3-752D-4EE1-9939-C38FEFFAE5A4}" destId="{9EFBE792-9572-41CC-B394-D06BBCFDDEA7}" srcOrd="0" destOrd="0" presId="urn:microsoft.com/office/officeart/2005/8/layout/hierarchy2"/>
-    <dgm:cxn modelId="{563C44AE-025C-4F3E-8369-43B6A1F46510}" type="presOf" srcId="{C72AA88C-4AEE-412B-ABBF-33D17A0AD941}" destId="{8E5DD861-D493-4A0A-B81E-EB2108ED9BB3}" srcOrd="0" destOrd="0" presId="urn:microsoft.com/office/officeart/2005/8/layout/hierarchy2"/>
     <dgm:cxn modelId="{FD18F822-929A-4822-AE96-7ADBA2A3C5CD}" srcId="{4D72C498-B5D7-4A5E-9949-13D4BDD70C79}" destId="{FDC9356B-5836-435E-BB19-C94DC8F3D3EF}" srcOrd="0" destOrd="0" parTransId="{DD6977A0-3802-4240-88A2-691E7C2C48A6}" sibTransId="{20A4AF65-9EE3-422E-A635-F5D68A4A881B}"/>
-    <dgm:cxn modelId="{A0E71D12-054D-4B77-B682-7C764BDABC33}" type="presOf" srcId="{C72AA88C-4AEE-412B-ABBF-33D17A0AD941}" destId="{C0DFBE07-132A-42A3-A5E2-F594000B2340}" srcOrd="1" destOrd="0" presId="urn:microsoft.com/office/officeart/2005/8/layout/hierarchy2"/>
-    <dgm:cxn modelId="{B0D6CCD7-2ADD-48A0-9088-301872128DA7}" type="presOf" srcId="{597EB83F-9AF9-4A72-80A3-732912F27C6D}" destId="{1FDB852C-60D2-4512-8688-DBBE489C7C32}" srcOrd="1" destOrd="0" presId="urn:microsoft.com/office/officeart/2005/8/layout/hierarchy2"/>
-    <dgm:cxn modelId="{1A7DF992-54E3-425D-9E38-FDFCE3A930E0}" type="presOf" srcId="{B13E7694-BD7E-4ACD-8A25-288621413B33}" destId="{D36435EE-5DD9-4CB1-80E2-64E88C5269A2}" srcOrd="0" destOrd="0" presId="urn:microsoft.com/office/officeart/2005/8/layout/hierarchy2"/>
-    <dgm:cxn modelId="{9D850379-C43B-46F8-B509-26CDDF3C5B73}" type="presOf" srcId="{913E8ED9-5793-4239-BAD8-A00A3159E04D}" destId="{A21B35AB-A6E7-40B0-A48C-F2137E09EDE9}" srcOrd="0" destOrd="0" presId="urn:microsoft.com/office/officeart/2005/8/layout/hierarchy2"/>
-    <dgm:cxn modelId="{146C5D4B-1FC1-4AF1-AE83-A0CCC8DDAD34}" type="presParOf" srcId="{76D26D6D-EDAF-4C52-8B4D-841B0D968087}" destId="{F8FABF40-7E53-41D6-A584-A511DC78C1BE}" srcOrd="0" destOrd="0" presId="urn:microsoft.com/office/officeart/2005/8/layout/hierarchy2"/>
-    <dgm:cxn modelId="{2413C8D1-B043-4F25-8AB9-D59ECAC46644}" type="presParOf" srcId="{F8FABF40-7E53-41D6-A584-A511DC78C1BE}" destId="{2D8842D7-E959-42FA-BA94-C6E6A8D46F08}" srcOrd="0" destOrd="0" presId="urn:microsoft.com/office/officeart/2005/8/layout/hierarchy2"/>
-    <dgm:cxn modelId="{5E6A8486-56E6-4F48-981E-F31AD601294E}" type="presParOf" srcId="{F8FABF40-7E53-41D6-A584-A511DC78C1BE}" destId="{BE75B47B-3650-4F5E-B461-4EF0A961DD5A}" srcOrd="1" destOrd="0" presId="urn:microsoft.com/office/officeart/2005/8/layout/hierarchy2"/>
-    <dgm:cxn modelId="{424C274C-B089-4ACB-B8F4-67CDA8AFBC77}" type="presParOf" srcId="{BE75B47B-3650-4F5E-B461-4EF0A961DD5A}" destId="{F84282DA-A190-4AE4-80A2-887CA41C8DE9}" srcOrd="0" destOrd="0" presId="urn:microsoft.com/office/officeart/2005/8/layout/hierarchy2"/>
-    <dgm:cxn modelId="{B48E9477-4CD0-49E6-BAC2-3A0D22BC5556}" type="presParOf" srcId="{F84282DA-A190-4AE4-80A2-887CA41C8DE9}" destId="{C296F982-F6F0-4728-ADF2-DC91F37071EA}" srcOrd="0" destOrd="0" presId="urn:microsoft.com/office/officeart/2005/8/layout/hierarchy2"/>
-    <dgm:cxn modelId="{213717A1-CB8B-4FB9-A76F-6067E7E63D53}" type="presParOf" srcId="{BE75B47B-3650-4F5E-B461-4EF0A961DD5A}" destId="{CF42DF83-DDC9-476D-B33D-59E7CA944A5E}" srcOrd="1" destOrd="0" presId="urn:microsoft.com/office/officeart/2005/8/layout/hierarchy2"/>
-    <dgm:cxn modelId="{6977C6A8-F9A3-46C8-8B4E-707AF347F39C}" type="presParOf" srcId="{CF42DF83-DDC9-476D-B33D-59E7CA944A5E}" destId="{B96A10A5-DFF5-46F1-944C-3675766C550F}" srcOrd="0" destOrd="0" presId="urn:microsoft.com/office/officeart/2005/8/layout/hierarchy2"/>
-    <dgm:cxn modelId="{0D7E4C61-7CDF-484B-81C5-7DB23B92F624}" type="presParOf" srcId="{CF42DF83-DDC9-476D-B33D-59E7CA944A5E}" destId="{4F298BFB-1885-4076-9A22-AC9C0889C64B}" srcOrd="1" destOrd="0" presId="urn:microsoft.com/office/officeart/2005/8/layout/hierarchy2"/>
-    <dgm:cxn modelId="{366C5175-C837-442C-8FB2-B32DB8D0EEE5}" type="presParOf" srcId="{4F298BFB-1885-4076-9A22-AC9C0889C64B}" destId="{C26101A3-172C-4AFD-8AA5-00EF71442597}" srcOrd="0" destOrd="0" presId="urn:microsoft.com/office/officeart/2005/8/layout/hierarchy2"/>
-    <dgm:cxn modelId="{8E63DB31-E9E4-4E2D-B26E-84E316C70C6B}" type="presParOf" srcId="{C26101A3-172C-4AFD-8AA5-00EF71442597}" destId="{F14A685D-1E0D-4B4F-8491-096DFB19D677}" srcOrd="0" destOrd="0" presId="urn:microsoft.com/office/officeart/2005/8/layout/hierarchy2"/>
-    <dgm:cxn modelId="{99039B2A-30B7-478A-8B71-4991B958FABC}" type="presParOf" srcId="{4F298BFB-1885-4076-9A22-AC9C0889C64B}" destId="{F368639D-315F-4154-88B1-6A5B912D6526}" srcOrd="1" destOrd="0" presId="urn:microsoft.com/office/officeart/2005/8/layout/hierarchy2"/>
-    <dgm:cxn modelId="{99D50F6B-A723-4E1E-BBB7-D2449605B14E}" type="presParOf" srcId="{F368639D-315F-4154-88B1-6A5B912D6526}" destId="{3F3231AA-D37A-47E2-AA64-F3C7B7B2954D}" srcOrd="0" destOrd="0" presId="urn:microsoft.com/office/officeart/2005/8/layout/hierarchy2"/>
-    <dgm:cxn modelId="{802FB191-39E5-45C8-A222-F89A559FF740}" type="presParOf" srcId="{F368639D-315F-4154-88B1-6A5B912D6526}" destId="{397AEE95-8A0C-4187-A00A-9EB934AA598C}" srcOrd="1" destOrd="0" presId="urn:microsoft.com/office/officeart/2005/8/layout/hierarchy2"/>
-    <dgm:cxn modelId="{152DDF22-BE53-4E48-8511-357F036EAE95}" type="presParOf" srcId="{397AEE95-8A0C-4187-A00A-9EB934AA598C}" destId="{968AF4BE-4974-4BD5-85C7-35A0B47C6F8A}" srcOrd="0" destOrd="0" presId="urn:microsoft.com/office/officeart/2005/8/layout/hierarchy2"/>
-    <dgm:cxn modelId="{B8ABE7CB-76D2-4737-A0C9-8ED8CC3EC307}" type="presParOf" srcId="{968AF4BE-4974-4BD5-85C7-35A0B47C6F8A}" destId="{6F424515-AE64-4689-98CF-DEE19DC54531}" srcOrd="0" destOrd="0" presId="urn:microsoft.com/office/officeart/2005/8/layout/hierarchy2"/>
-    <dgm:cxn modelId="{48FA9A49-6AF5-4B10-8555-6164E9542D1A}" type="presParOf" srcId="{397AEE95-8A0C-4187-A00A-9EB934AA598C}" destId="{EB924A49-A3F3-497C-ACC4-327EDE264F60}" srcOrd="1" destOrd="0" presId="urn:microsoft.com/office/officeart/2005/8/layout/hierarchy2"/>
-    <dgm:cxn modelId="{E8CB2749-B070-464B-A5ED-7F95C348A879}" type="presParOf" srcId="{EB924A49-A3F3-497C-ACC4-327EDE264F60}" destId="{D63F150D-0E96-4C27-A427-95C317656D1D}" srcOrd="0" destOrd="0" presId="urn:microsoft.com/office/officeart/2005/8/layout/hierarchy2"/>
-    <dgm:cxn modelId="{0C257CAD-3DDD-4375-88DB-120EDEA7D028}" type="presParOf" srcId="{EB924A49-A3F3-497C-ACC4-327EDE264F60}" destId="{1491B2AE-5B55-45CE-B988-8E12BEB8BF55}" srcOrd="1" destOrd="0" presId="urn:microsoft.com/office/officeart/2005/8/layout/hierarchy2"/>
-    <dgm:cxn modelId="{D9F89B82-DF44-494B-A1B9-3EFC9A565C87}" type="presParOf" srcId="{397AEE95-8A0C-4187-A00A-9EB934AA598C}" destId="{AEBC5B76-A737-49A2-B533-66F2022C87AD}" srcOrd="2" destOrd="0" presId="urn:microsoft.com/office/officeart/2005/8/layout/hierarchy2"/>
-    <dgm:cxn modelId="{10DC9D03-7FDD-4CA5-B6D9-A604E4F870A9}" type="presParOf" srcId="{AEBC5B76-A737-49A2-B533-66F2022C87AD}" destId="{2D4C1DD3-7A1B-4669-AB42-72A65ACFF1A8}" srcOrd="0" destOrd="0" presId="urn:microsoft.com/office/officeart/2005/8/layout/hierarchy2"/>
-    <dgm:cxn modelId="{F58A653C-8A68-4AA6-AED2-16C89DEB67C6}" type="presParOf" srcId="{397AEE95-8A0C-4187-A00A-9EB934AA598C}" destId="{9F7C6272-585E-4DDA-B1DC-EB4580AF2AB2}" srcOrd="3" destOrd="0" presId="urn:microsoft.com/office/officeart/2005/8/layout/hierarchy2"/>
-    <dgm:cxn modelId="{00FA9521-6A3B-400A-9217-267FE139A027}" type="presParOf" srcId="{9F7C6272-585E-4DDA-B1DC-EB4580AF2AB2}" destId="{DE27DD97-4305-47FC-AFB0-35E1E791B27F}" srcOrd="0" destOrd="0" presId="urn:microsoft.com/office/officeart/2005/8/layout/hierarchy2"/>
-    <dgm:cxn modelId="{387DBC18-88A9-47B4-A16F-04C272A8B06E}" type="presParOf" srcId="{9F7C6272-585E-4DDA-B1DC-EB4580AF2AB2}" destId="{4A028989-708D-4CC4-885B-928EC3B6636B}" srcOrd="1" destOrd="0" presId="urn:microsoft.com/office/officeart/2005/8/layout/hierarchy2"/>
-    <dgm:cxn modelId="{16162262-8983-4BAD-9ECB-315014701531}" type="presParOf" srcId="{4A028989-708D-4CC4-885B-928EC3B6636B}" destId="{EBFADA6F-FD50-43FB-87CB-15B1D9AA94CD}" srcOrd="0" destOrd="0" presId="urn:microsoft.com/office/officeart/2005/8/layout/hierarchy2"/>
-    <dgm:cxn modelId="{4F4363B0-4AE3-46C2-934E-64B6EB75A7B8}" type="presParOf" srcId="{EBFADA6F-FD50-43FB-87CB-15B1D9AA94CD}" destId="{D2E89353-C1DC-4D8C-81F7-770019C69DEF}" srcOrd="0" destOrd="0" presId="urn:microsoft.com/office/officeart/2005/8/layout/hierarchy2"/>
-    <dgm:cxn modelId="{EB8C9FC3-7ECA-4B0E-8A6E-E1180059CDBA}" type="presParOf" srcId="{4A028989-708D-4CC4-885B-928EC3B6636B}" destId="{CC9BC564-3787-4383-9FFC-61D9D0588B21}" srcOrd="1" destOrd="0" presId="urn:microsoft.com/office/officeart/2005/8/layout/hierarchy2"/>
-    <dgm:cxn modelId="{8618F8D7-89BA-478E-873F-771C6FBB3B79}" type="presParOf" srcId="{CC9BC564-3787-4383-9FFC-61D9D0588B21}" destId="{858F7110-3310-4783-BBA8-7EC1E711C660}" srcOrd="0" destOrd="0" presId="urn:microsoft.com/office/officeart/2005/8/layout/hierarchy2"/>
-    <dgm:cxn modelId="{FECCBC69-BFCE-49B4-AAC7-4FB161740452}" type="presParOf" srcId="{CC9BC564-3787-4383-9FFC-61D9D0588B21}" destId="{65C1A66E-C56C-4171-AB97-8297D46BDB88}" srcOrd="1" destOrd="0" presId="urn:microsoft.com/office/officeart/2005/8/layout/hierarchy2"/>
-    <dgm:cxn modelId="{9460AA1B-3B42-475D-AF7F-0176E8C41A5A}" type="presParOf" srcId="{397AEE95-8A0C-4187-A00A-9EB934AA598C}" destId="{9EFBE792-9572-41CC-B394-D06BBCFDDEA7}" srcOrd="4" destOrd="0" presId="urn:microsoft.com/office/officeart/2005/8/layout/hierarchy2"/>
-    <dgm:cxn modelId="{8BF3939B-DCD9-430A-8531-074931C32BDC}" type="presParOf" srcId="{9EFBE792-9572-41CC-B394-D06BBCFDDEA7}" destId="{E36A5456-E43A-492B-ABAE-06F81987E8E0}" srcOrd="0" destOrd="0" presId="urn:microsoft.com/office/officeart/2005/8/layout/hierarchy2"/>
-    <dgm:cxn modelId="{320DD2FA-50D0-4BDE-8A93-E4B99C362ABD}" type="presParOf" srcId="{397AEE95-8A0C-4187-A00A-9EB934AA598C}" destId="{6D225540-AFA0-415E-A130-ABE75225B256}" srcOrd="5" destOrd="0" presId="urn:microsoft.com/office/officeart/2005/8/layout/hierarchy2"/>
-    <dgm:cxn modelId="{2142D694-4832-4879-BCBA-E9B51102BFEA}" type="presParOf" srcId="{6D225540-AFA0-415E-A130-ABE75225B256}" destId="{37C38F7E-4D19-426C-A64E-1CBDFC363BB7}" srcOrd="0" destOrd="0" presId="urn:microsoft.com/office/officeart/2005/8/layout/hierarchy2"/>
-    <dgm:cxn modelId="{B151F2F4-D503-40B6-8001-81775B13AC64}" type="presParOf" srcId="{6D225540-AFA0-415E-A130-ABE75225B256}" destId="{F4349A4C-5F5C-42E6-B925-D581139B19CA}" srcOrd="1" destOrd="0" presId="urn:microsoft.com/office/officeart/2005/8/layout/hierarchy2"/>
-    <dgm:cxn modelId="{E4B065C2-FC79-4A11-9DFC-CC51E751C072}" type="presParOf" srcId="{BE75B47B-3650-4F5E-B461-4EF0A961DD5A}" destId="{A8464F86-5444-4B1D-8904-D5D84FB93A63}" srcOrd="2" destOrd="0" presId="urn:microsoft.com/office/officeart/2005/8/layout/hierarchy2"/>
-    <dgm:cxn modelId="{5DD532E2-1931-49EB-93B7-22235078330D}" type="presParOf" srcId="{A8464F86-5444-4B1D-8904-D5D84FB93A63}" destId="{ECBF6DD1-22FB-4942-9A69-C2E334F2B933}" srcOrd="0" destOrd="0" presId="urn:microsoft.com/office/officeart/2005/8/layout/hierarchy2"/>
-    <dgm:cxn modelId="{74475049-8D14-4C0E-8C1D-84F3A515CF6C}" type="presParOf" srcId="{BE75B47B-3650-4F5E-B461-4EF0A961DD5A}" destId="{E0C7B8DF-83A1-45D9-B9D9-9ED1C37E4CA4}" srcOrd="3" destOrd="0" presId="urn:microsoft.com/office/officeart/2005/8/layout/hierarchy2"/>
-    <dgm:cxn modelId="{170E45A6-4277-4975-AED4-E5831364F696}" type="presParOf" srcId="{E0C7B8DF-83A1-45D9-B9D9-9ED1C37E4CA4}" destId="{FFF314B7-9492-4462-8B1C-7BC33784FA0A}" srcOrd="0" destOrd="0" presId="urn:microsoft.com/office/officeart/2005/8/layout/hierarchy2"/>
-    <dgm:cxn modelId="{74527224-E67C-4ADA-9EC5-2AA1F9D8CE5C}" type="presParOf" srcId="{E0C7B8DF-83A1-45D9-B9D9-9ED1C37E4CA4}" destId="{F4FA03A4-3DA6-47F7-9A77-3B374796CB77}" srcOrd="1" destOrd="0" presId="urn:microsoft.com/office/officeart/2005/8/layout/hierarchy2"/>
-    <dgm:cxn modelId="{6249189A-4CCE-40AC-A0AD-66F86CF9B0EB}" type="presParOf" srcId="{F4FA03A4-3DA6-47F7-9A77-3B374796CB77}" destId="{8E5DD861-D493-4A0A-B81E-EB2108ED9BB3}" srcOrd="0" destOrd="0" presId="urn:microsoft.com/office/officeart/2005/8/layout/hierarchy2"/>
-    <dgm:cxn modelId="{5301B384-C28B-4F5E-8819-EE652144E9EF}" type="presParOf" srcId="{8E5DD861-D493-4A0A-B81E-EB2108ED9BB3}" destId="{C0DFBE07-132A-42A3-A5E2-F594000B2340}" srcOrd="0" destOrd="0" presId="urn:microsoft.com/office/officeart/2005/8/layout/hierarchy2"/>
-    <dgm:cxn modelId="{BB1C7162-A606-4599-8607-0612351C04F9}" type="presParOf" srcId="{F4FA03A4-3DA6-47F7-9A77-3B374796CB77}" destId="{D48AA310-08E8-41B2-9889-9054306545F3}" srcOrd="1" destOrd="0" presId="urn:microsoft.com/office/officeart/2005/8/layout/hierarchy2"/>
-    <dgm:cxn modelId="{FF65D3F8-E7BC-45A3-8DA9-B6C288F23300}" type="presParOf" srcId="{D48AA310-08E8-41B2-9889-9054306545F3}" destId="{A21B35AB-A6E7-40B0-A48C-F2137E09EDE9}" srcOrd="0" destOrd="0" presId="urn:microsoft.com/office/officeart/2005/8/layout/hierarchy2"/>
-    <dgm:cxn modelId="{33DDA994-4512-4970-8478-8A1E13CDA94B}" type="presParOf" srcId="{D48AA310-08E8-41B2-9889-9054306545F3}" destId="{8B5CE3EF-0622-44C1-849C-2057D356BCBF}" srcOrd="1" destOrd="0" presId="urn:microsoft.com/office/officeart/2005/8/layout/hierarchy2"/>
-    <dgm:cxn modelId="{23EA16C5-0E2F-4E3F-B2E4-8721A2992149}" type="presParOf" srcId="{F4FA03A4-3DA6-47F7-9A77-3B374796CB77}" destId="{D36435EE-5DD9-4CB1-80E2-64E88C5269A2}" srcOrd="2" destOrd="0" presId="urn:microsoft.com/office/officeart/2005/8/layout/hierarchy2"/>
-    <dgm:cxn modelId="{031CD39E-3247-4025-A5BD-C0F3AEDEEC67}" type="presParOf" srcId="{D36435EE-5DD9-4CB1-80E2-64E88C5269A2}" destId="{2FF43323-1B88-4D6E-A12C-28C1BD2304F7}" srcOrd="0" destOrd="0" presId="urn:microsoft.com/office/officeart/2005/8/layout/hierarchy2"/>
-    <dgm:cxn modelId="{3C983CE9-50EE-427C-93DC-748E0C4CF9A9}" type="presParOf" srcId="{F4FA03A4-3DA6-47F7-9A77-3B374796CB77}" destId="{36D12C6A-C33F-444D-985E-C87528F365EF}" srcOrd="3" destOrd="0" presId="urn:microsoft.com/office/officeart/2005/8/layout/hierarchy2"/>
-    <dgm:cxn modelId="{9AF94B54-F7F3-49FE-9EC4-2D1581AB1B9B}" type="presParOf" srcId="{36D12C6A-C33F-444D-985E-C87528F365EF}" destId="{D91136A0-BBA5-4033-85D4-E551E48A4097}" srcOrd="0" destOrd="0" presId="urn:microsoft.com/office/officeart/2005/8/layout/hierarchy2"/>
-    <dgm:cxn modelId="{26B50BC4-56A5-4301-8538-73904FF4CD0B}" type="presParOf" srcId="{36D12C6A-C33F-444D-985E-C87528F365EF}" destId="{18A8A596-414D-45EC-82A0-4CE6CE2BCEAF}" srcOrd="1" destOrd="0" presId="urn:microsoft.com/office/officeart/2005/8/layout/hierarchy2"/>
-    <dgm:cxn modelId="{FC0F2A0E-EC86-4A91-98B0-68D5D10521E5}" type="presParOf" srcId="{F4FA03A4-3DA6-47F7-9A77-3B374796CB77}" destId="{215E04C8-8ADC-4870-8072-6C6871A934E8}" srcOrd="4" destOrd="0" presId="urn:microsoft.com/office/officeart/2005/8/layout/hierarchy2"/>
-    <dgm:cxn modelId="{B13A75F8-006C-4D1D-8EFD-889527F32903}" type="presParOf" srcId="{215E04C8-8ADC-4870-8072-6C6871A934E8}" destId="{881DB251-9FB1-4300-9BCC-5ED061EBD6BA}" srcOrd="0" destOrd="0" presId="urn:microsoft.com/office/officeart/2005/8/layout/hierarchy2"/>
-    <dgm:cxn modelId="{CE4F1707-11F1-4A85-A98E-C7AF6114EFD5}" type="presParOf" srcId="{F4FA03A4-3DA6-47F7-9A77-3B374796CB77}" destId="{99095670-E0F4-480E-9255-5D1CF51C2306}" srcOrd="5" destOrd="0" presId="urn:microsoft.com/office/officeart/2005/8/layout/hierarchy2"/>
-    <dgm:cxn modelId="{A2411C20-4B34-4943-B18E-E6DDD0E4F407}" type="presParOf" srcId="{99095670-E0F4-480E-9255-5D1CF51C2306}" destId="{288590B9-AA3F-44E1-86EF-EEFFCBA51BD5}" srcOrd="0" destOrd="0" presId="urn:microsoft.com/office/officeart/2005/8/layout/hierarchy2"/>
-    <dgm:cxn modelId="{C44FDDE0-1059-4806-B38F-6242C54F99CA}" type="presParOf" srcId="{99095670-E0F4-480E-9255-5D1CF51C2306}" destId="{C9ADEDFB-79EA-4185-B0EC-F6EC4D8F782E}" srcOrd="1" destOrd="0" presId="urn:microsoft.com/office/officeart/2005/8/layout/hierarchy2"/>
-    <dgm:cxn modelId="{B002F82A-F2EA-47DE-9519-65E22009F50C}" type="presParOf" srcId="{F4FA03A4-3DA6-47F7-9A77-3B374796CB77}" destId="{D955C53B-B716-4B38-9366-F9DF3D076BCB}" srcOrd="6" destOrd="0" presId="urn:microsoft.com/office/officeart/2005/8/layout/hierarchy2"/>
-    <dgm:cxn modelId="{B65F0CFD-7EC8-4470-A80F-6C01606C5E97}" type="presParOf" srcId="{D955C53B-B716-4B38-9366-F9DF3D076BCB}" destId="{1FDB852C-60D2-4512-8688-DBBE489C7C32}" srcOrd="0" destOrd="0" presId="urn:microsoft.com/office/officeart/2005/8/layout/hierarchy2"/>
-    <dgm:cxn modelId="{688665B2-BCCE-4F1A-A55C-69CF20468CE4}" type="presParOf" srcId="{F4FA03A4-3DA6-47F7-9A77-3B374796CB77}" destId="{4D2DD327-F21E-40DF-89CF-2531CE508332}" srcOrd="7" destOrd="0" presId="urn:microsoft.com/office/officeart/2005/8/layout/hierarchy2"/>
-    <dgm:cxn modelId="{40B8E32C-9707-4AFE-95F2-94346D69A081}" type="presParOf" srcId="{4D2DD327-F21E-40DF-89CF-2531CE508332}" destId="{98EDA116-065D-473B-983B-F7A1A4E0692D}" srcOrd="0" destOrd="0" presId="urn:microsoft.com/office/officeart/2005/8/layout/hierarchy2"/>
-    <dgm:cxn modelId="{ADEAB953-FEB5-4587-BE8A-AF050DF0EA15}" type="presParOf" srcId="{4D2DD327-F21E-40DF-89CF-2531CE508332}" destId="{DF92D010-B557-4787-97CA-5DC4251ABFBB}" srcOrd="1" destOrd="0" presId="urn:microsoft.com/office/officeart/2005/8/layout/hierarchy2"/>
+    <dgm:cxn modelId="{9E822E43-6F9E-4FA8-AD4C-A4DDECFFB945}" type="presOf" srcId="{495223E1-057C-40FA-B321-DB15D7B7BF1E}" destId="{98EDA116-065D-473B-983B-F7A1A4E0692D}" srcOrd="0" destOrd="0" presId="urn:microsoft.com/office/officeart/2005/8/layout/hierarchy2"/>
+    <dgm:cxn modelId="{2A42B8FB-80D3-4432-BBA7-87381AE02D6A}" type="presOf" srcId="{597EB83F-9AF9-4A72-80A3-732912F27C6D}" destId="{D955C53B-B716-4B38-9366-F9DF3D076BCB}" srcOrd="0" destOrd="0" presId="urn:microsoft.com/office/officeart/2005/8/layout/hierarchy2"/>
+    <dgm:cxn modelId="{0EC5CE5C-5AC2-4023-B01C-45E770BD9900}" type="presOf" srcId="{0B7CF66D-0A27-42E3-AC6D-2DB726B0F1E6}" destId="{F84282DA-A190-4AE4-80A2-887CA41C8DE9}" srcOrd="0" destOrd="0" presId="urn:microsoft.com/office/officeart/2005/8/layout/hierarchy2"/>
+    <dgm:cxn modelId="{66264C6F-6E1B-443F-B5E6-8B881B68E7F6}" type="presOf" srcId="{B13E7694-BD7E-4ACD-8A25-288621413B33}" destId="{D36435EE-5DD9-4CB1-80E2-64E88C5269A2}" srcOrd="0" destOrd="0" presId="urn:microsoft.com/office/officeart/2005/8/layout/hierarchy2"/>
+    <dgm:cxn modelId="{5D83F5E4-2CFF-479D-980C-53CD1376D5DB}" type="presOf" srcId="{90721A67-6AD1-4A80-A90E-9D77E7AD4E6D}" destId="{2D8842D7-E959-42FA-BA94-C6E6A8D46F08}" srcOrd="0" destOrd="0" presId="urn:microsoft.com/office/officeart/2005/8/layout/hierarchy2"/>
+    <dgm:cxn modelId="{A53D3D2B-4DDF-4B20-BCE0-5F5732A0A199}" type="presOf" srcId="{139FBCB0-87C1-4D19-9898-BB48C99D5614}" destId="{2D4C1DD3-7A1B-4669-AB42-72A65ACFF1A8}" srcOrd="1" destOrd="0" presId="urn:microsoft.com/office/officeart/2005/8/layout/hierarchy2"/>
+    <dgm:cxn modelId="{34319CE8-517B-4C2F-8B41-5786570971F5}" type="presOf" srcId="{6EAA9C23-3A78-4C27-AAC9-504C071FA2D8}" destId="{FFF314B7-9492-4462-8B1C-7BC33784FA0A}" srcOrd="0" destOrd="0" presId="urn:microsoft.com/office/officeart/2005/8/layout/hierarchy2"/>
+    <dgm:cxn modelId="{FE29BF3B-FF13-4E68-86BC-17607E0A721F}" type="presOf" srcId="{AD7B3DA5-2EE7-42E6-A405-E9204AD083F8}" destId="{B96A10A5-DFF5-46F1-944C-3675766C550F}" srcOrd="0" destOrd="0" presId="urn:microsoft.com/office/officeart/2005/8/layout/hierarchy2"/>
+    <dgm:cxn modelId="{E1817D64-E08D-4257-BD58-8B1606BD80DB}" type="presParOf" srcId="{76D26D6D-EDAF-4C52-8B4D-841B0D968087}" destId="{F8FABF40-7E53-41D6-A584-A511DC78C1BE}" srcOrd="0" destOrd="0" presId="urn:microsoft.com/office/officeart/2005/8/layout/hierarchy2"/>
+    <dgm:cxn modelId="{E58379BD-B8B8-4E62-9F37-8803BCB9D8AD}" type="presParOf" srcId="{F8FABF40-7E53-41D6-A584-A511DC78C1BE}" destId="{2D8842D7-E959-42FA-BA94-C6E6A8D46F08}" srcOrd="0" destOrd="0" presId="urn:microsoft.com/office/officeart/2005/8/layout/hierarchy2"/>
+    <dgm:cxn modelId="{E8164F39-EB94-4708-8617-B70426F26DEB}" type="presParOf" srcId="{F8FABF40-7E53-41D6-A584-A511DC78C1BE}" destId="{BE75B47B-3650-4F5E-B461-4EF0A961DD5A}" srcOrd="1" destOrd="0" presId="urn:microsoft.com/office/officeart/2005/8/layout/hierarchy2"/>
+    <dgm:cxn modelId="{CA832E1D-0CB8-4B7A-8CEA-651A58EEC280}" type="presParOf" srcId="{BE75B47B-3650-4F5E-B461-4EF0A961DD5A}" destId="{F84282DA-A190-4AE4-80A2-887CA41C8DE9}" srcOrd="0" destOrd="0" presId="urn:microsoft.com/office/officeart/2005/8/layout/hierarchy2"/>
+    <dgm:cxn modelId="{32975547-2D6A-4EE0-9A26-9C75E2DDDEBB}" type="presParOf" srcId="{F84282DA-A190-4AE4-80A2-887CA41C8DE9}" destId="{C296F982-F6F0-4728-ADF2-DC91F37071EA}" srcOrd="0" destOrd="0" presId="urn:microsoft.com/office/officeart/2005/8/layout/hierarchy2"/>
+    <dgm:cxn modelId="{8DEB6133-E1DF-4A68-AE25-2498B727EA89}" type="presParOf" srcId="{BE75B47B-3650-4F5E-B461-4EF0A961DD5A}" destId="{CF42DF83-DDC9-476D-B33D-59E7CA944A5E}" srcOrd="1" destOrd="0" presId="urn:microsoft.com/office/officeart/2005/8/layout/hierarchy2"/>
+    <dgm:cxn modelId="{41CC455A-5E83-47D6-873D-18DCE1D8DA8D}" type="presParOf" srcId="{CF42DF83-DDC9-476D-B33D-59E7CA944A5E}" destId="{B96A10A5-DFF5-46F1-944C-3675766C550F}" srcOrd="0" destOrd="0" presId="urn:microsoft.com/office/officeart/2005/8/layout/hierarchy2"/>
+    <dgm:cxn modelId="{D94EBB0C-6D6B-4AC9-BBD8-11D8610B02C3}" type="presParOf" srcId="{CF42DF83-DDC9-476D-B33D-59E7CA944A5E}" destId="{4F298BFB-1885-4076-9A22-AC9C0889C64B}" srcOrd="1" destOrd="0" presId="urn:microsoft.com/office/officeart/2005/8/layout/hierarchy2"/>
+    <dgm:cxn modelId="{E12BC966-6A04-4918-AEEC-0813755A19BD}" type="presParOf" srcId="{4F298BFB-1885-4076-9A22-AC9C0889C64B}" destId="{C26101A3-172C-4AFD-8AA5-00EF71442597}" srcOrd="0" destOrd="0" presId="urn:microsoft.com/office/officeart/2005/8/layout/hierarchy2"/>
+    <dgm:cxn modelId="{257CA630-71B2-4F92-B5E8-E630D98BFD19}" type="presParOf" srcId="{C26101A3-172C-4AFD-8AA5-00EF71442597}" destId="{F14A685D-1E0D-4B4F-8491-096DFB19D677}" srcOrd="0" destOrd="0" presId="urn:microsoft.com/office/officeart/2005/8/layout/hierarchy2"/>
+    <dgm:cxn modelId="{E0B5965D-8C4F-4C8F-9A88-F5D88DC33C48}" type="presParOf" srcId="{4F298BFB-1885-4076-9A22-AC9C0889C64B}" destId="{F368639D-315F-4154-88B1-6A5B912D6526}" srcOrd="1" destOrd="0" presId="urn:microsoft.com/office/officeart/2005/8/layout/hierarchy2"/>
+    <dgm:cxn modelId="{F5E51FCF-0300-49A9-BC08-D08FC135BA17}" type="presParOf" srcId="{F368639D-315F-4154-88B1-6A5B912D6526}" destId="{3F3231AA-D37A-47E2-AA64-F3C7B7B2954D}" srcOrd="0" destOrd="0" presId="urn:microsoft.com/office/officeart/2005/8/layout/hierarchy2"/>
+    <dgm:cxn modelId="{90596905-7FFE-4B37-94F6-4C23366AF773}" type="presParOf" srcId="{F368639D-315F-4154-88B1-6A5B912D6526}" destId="{397AEE95-8A0C-4187-A00A-9EB934AA598C}" srcOrd="1" destOrd="0" presId="urn:microsoft.com/office/officeart/2005/8/layout/hierarchy2"/>
+    <dgm:cxn modelId="{B87A133E-C80D-42CB-AF2A-A332C372F08D}" type="presParOf" srcId="{397AEE95-8A0C-4187-A00A-9EB934AA598C}" destId="{968AF4BE-4974-4BD5-85C7-35A0B47C6F8A}" srcOrd="0" destOrd="0" presId="urn:microsoft.com/office/officeart/2005/8/layout/hierarchy2"/>
+    <dgm:cxn modelId="{D93C63E4-473F-44EB-BA7C-38131DB40307}" type="presParOf" srcId="{968AF4BE-4974-4BD5-85C7-35A0B47C6F8A}" destId="{6F424515-AE64-4689-98CF-DEE19DC54531}" srcOrd="0" destOrd="0" presId="urn:microsoft.com/office/officeart/2005/8/layout/hierarchy2"/>
+    <dgm:cxn modelId="{E703894D-B72D-4AE0-8D64-B2DDF0CC1F37}" type="presParOf" srcId="{397AEE95-8A0C-4187-A00A-9EB934AA598C}" destId="{EB924A49-A3F3-497C-ACC4-327EDE264F60}" srcOrd="1" destOrd="0" presId="urn:microsoft.com/office/officeart/2005/8/layout/hierarchy2"/>
+    <dgm:cxn modelId="{9331083A-4153-44C7-8725-35FC1AE536AD}" type="presParOf" srcId="{EB924A49-A3F3-497C-ACC4-327EDE264F60}" destId="{D63F150D-0E96-4C27-A427-95C317656D1D}" srcOrd="0" destOrd="0" presId="urn:microsoft.com/office/officeart/2005/8/layout/hierarchy2"/>
+    <dgm:cxn modelId="{D6F01531-4870-4A9F-8505-1FAC2E12791B}" type="presParOf" srcId="{EB924A49-A3F3-497C-ACC4-327EDE264F60}" destId="{1491B2AE-5B55-45CE-B988-8E12BEB8BF55}" srcOrd="1" destOrd="0" presId="urn:microsoft.com/office/officeart/2005/8/layout/hierarchy2"/>
+    <dgm:cxn modelId="{5552CB12-CD57-4E41-B457-5A35DBBEFED5}" type="presParOf" srcId="{397AEE95-8A0C-4187-A00A-9EB934AA598C}" destId="{AEBC5B76-A737-49A2-B533-66F2022C87AD}" srcOrd="2" destOrd="0" presId="urn:microsoft.com/office/officeart/2005/8/layout/hierarchy2"/>
+    <dgm:cxn modelId="{BC1CD3A7-8B6B-412A-A0D8-D8AD35E3FCB0}" type="presParOf" srcId="{AEBC5B76-A737-49A2-B533-66F2022C87AD}" destId="{2D4C1DD3-7A1B-4669-AB42-72A65ACFF1A8}" srcOrd="0" destOrd="0" presId="urn:microsoft.com/office/officeart/2005/8/layout/hierarchy2"/>
+    <dgm:cxn modelId="{8A08A3E8-77DC-4EFF-B82B-0C15A4CE7832}" type="presParOf" srcId="{397AEE95-8A0C-4187-A00A-9EB934AA598C}" destId="{9F7C6272-585E-4DDA-B1DC-EB4580AF2AB2}" srcOrd="3" destOrd="0" presId="urn:microsoft.com/office/officeart/2005/8/layout/hierarchy2"/>
+    <dgm:cxn modelId="{829D5246-0957-446E-A9D7-DF2E662CD4DB}" type="presParOf" srcId="{9F7C6272-585E-4DDA-B1DC-EB4580AF2AB2}" destId="{DE27DD97-4305-47FC-AFB0-35E1E791B27F}" srcOrd="0" destOrd="0" presId="urn:microsoft.com/office/officeart/2005/8/layout/hierarchy2"/>
+    <dgm:cxn modelId="{988310D4-0970-453C-952B-8F6657E43C0C}" type="presParOf" srcId="{9F7C6272-585E-4DDA-B1DC-EB4580AF2AB2}" destId="{4A028989-708D-4CC4-885B-928EC3B6636B}" srcOrd="1" destOrd="0" presId="urn:microsoft.com/office/officeart/2005/8/layout/hierarchy2"/>
+    <dgm:cxn modelId="{1E6B5AC9-328B-4358-910E-7C7BD4A4527A}" type="presParOf" srcId="{4A028989-708D-4CC4-885B-928EC3B6636B}" destId="{EBFADA6F-FD50-43FB-87CB-15B1D9AA94CD}" srcOrd="0" destOrd="0" presId="urn:microsoft.com/office/officeart/2005/8/layout/hierarchy2"/>
+    <dgm:cxn modelId="{A8210401-456D-4E51-9FA2-5DEB0EB231D5}" type="presParOf" srcId="{EBFADA6F-FD50-43FB-87CB-15B1D9AA94CD}" destId="{D2E89353-C1DC-4D8C-81F7-770019C69DEF}" srcOrd="0" destOrd="0" presId="urn:microsoft.com/office/officeart/2005/8/layout/hierarchy2"/>
+    <dgm:cxn modelId="{2CE7503F-3CB7-4C46-A65F-82563A7A38EE}" type="presParOf" srcId="{4A028989-708D-4CC4-885B-928EC3B6636B}" destId="{CC9BC564-3787-4383-9FFC-61D9D0588B21}" srcOrd="1" destOrd="0" presId="urn:microsoft.com/office/officeart/2005/8/layout/hierarchy2"/>
+    <dgm:cxn modelId="{85984A83-E516-4B25-BBDC-51B0D17A6280}" type="presParOf" srcId="{CC9BC564-3787-4383-9FFC-61D9D0588B21}" destId="{858F7110-3310-4783-BBA8-7EC1E711C660}" srcOrd="0" destOrd="0" presId="urn:microsoft.com/office/officeart/2005/8/layout/hierarchy2"/>
+    <dgm:cxn modelId="{6AB838E1-4E73-4891-BD3D-C130A01F8307}" type="presParOf" srcId="{CC9BC564-3787-4383-9FFC-61D9D0588B21}" destId="{65C1A66E-C56C-4171-AB97-8297D46BDB88}" srcOrd="1" destOrd="0" presId="urn:microsoft.com/office/officeart/2005/8/layout/hierarchy2"/>
+    <dgm:cxn modelId="{B932394D-49AB-437D-9997-31E0782EBA45}" type="presParOf" srcId="{397AEE95-8A0C-4187-A00A-9EB934AA598C}" destId="{9EFBE792-9572-41CC-B394-D06BBCFDDEA7}" srcOrd="4" destOrd="0" presId="urn:microsoft.com/office/officeart/2005/8/layout/hierarchy2"/>
+    <dgm:cxn modelId="{FC9D27AC-34FD-46F8-AA21-90D693C5B6EA}" type="presParOf" srcId="{9EFBE792-9572-41CC-B394-D06BBCFDDEA7}" destId="{E36A5456-E43A-492B-ABAE-06F81987E8E0}" srcOrd="0" destOrd="0" presId="urn:microsoft.com/office/officeart/2005/8/layout/hierarchy2"/>
+    <dgm:cxn modelId="{2323C48C-D61C-4B9E-AB0D-CCD4EC409C1E}" type="presParOf" srcId="{397AEE95-8A0C-4187-A00A-9EB934AA598C}" destId="{6D225540-AFA0-415E-A130-ABE75225B256}" srcOrd="5" destOrd="0" presId="urn:microsoft.com/office/officeart/2005/8/layout/hierarchy2"/>
+    <dgm:cxn modelId="{1392C6F3-DDBD-4D0F-9159-9D5DE02DA6DE}" type="presParOf" srcId="{6D225540-AFA0-415E-A130-ABE75225B256}" destId="{37C38F7E-4D19-426C-A64E-1CBDFC363BB7}" srcOrd="0" destOrd="0" presId="urn:microsoft.com/office/officeart/2005/8/layout/hierarchy2"/>
+    <dgm:cxn modelId="{D7D0024D-64B0-4401-A77E-EA9EEB040D8C}" type="presParOf" srcId="{6D225540-AFA0-415E-A130-ABE75225B256}" destId="{F4349A4C-5F5C-42E6-B925-D581139B19CA}" srcOrd="1" destOrd="0" presId="urn:microsoft.com/office/officeart/2005/8/layout/hierarchy2"/>
+    <dgm:cxn modelId="{22AE0BD2-C0A2-404C-9E9D-2215C11D853D}" type="presParOf" srcId="{BE75B47B-3650-4F5E-B461-4EF0A961DD5A}" destId="{A8464F86-5444-4B1D-8904-D5D84FB93A63}" srcOrd="2" destOrd="0" presId="urn:microsoft.com/office/officeart/2005/8/layout/hierarchy2"/>
+    <dgm:cxn modelId="{59CB9A41-BA9B-4FF4-9BE9-9817A90A257F}" type="presParOf" srcId="{A8464F86-5444-4B1D-8904-D5D84FB93A63}" destId="{ECBF6DD1-22FB-4942-9A69-C2E334F2B933}" srcOrd="0" destOrd="0" presId="urn:microsoft.com/office/officeart/2005/8/layout/hierarchy2"/>
+    <dgm:cxn modelId="{0836372B-17B0-46F2-980C-E359BADD032A}" type="presParOf" srcId="{BE75B47B-3650-4F5E-B461-4EF0A961DD5A}" destId="{E0C7B8DF-83A1-45D9-B9D9-9ED1C37E4CA4}" srcOrd="3" destOrd="0" presId="urn:microsoft.com/office/officeart/2005/8/layout/hierarchy2"/>
+    <dgm:cxn modelId="{72096097-C50D-4B32-804E-6C7B3B27A8A5}" type="presParOf" srcId="{E0C7B8DF-83A1-45D9-B9D9-9ED1C37E4CA4}" destId="{FFF314B7-9492-4462-8B1C-7BC33784FA0A}" srcOrd="0" destOrd="0" presId="urn:microsoft.com/office/officeart/2005/8/layout/hierarchy2"/>
+    <dgm:cxn modelId="{0A85007B-B108-4483-83EB-42B6056979B3}" type="presParOf" srcId="{E0C7B8DF-83A1-45D9-B9D9-9ED1C37E4CA4}" destId="{F4FA03A4-3DA6-47F7-9A77-3B374796CB77}" srcOrd="1" destOrd="0" presId="urn:microsoft.com/office/officeart/2005/8/layout/hierarchy2"/>
+    <dgm:cxn modelId="{C064936D-91CF-4912-8AFB-6AEECF0A1A02}" type="presParOf" srcId="{F4FA03A4-3DA6-47F7-9A77-3B374796CB77}" destId="{8E5DD861-D493-4A0A-B81E-EB2108ED9BB3}" srcOrd="0" destOrd="0" presId="urn:microsoft.com/office/officeart/2005/8/layout/hierarchy2"/>
+    <dgm:cxn modelId="{8B828D07-6E37-4405-9BA0-387D49A077A0}" type="presParOf" srcId="{8E5DD861-D493-4A0A-B81E-EB2108ED9BB3}" destId="{C0DFBE07-132A-42A3-A5E2-F594000B2340}" srcOrd="0" destOrd="0" presId="urn:microsoft.com/office/officeart/2005/8/layout/hierarchy2"/>
+    <dgm:cxn modelId="{01A2C4B5-408E-41A4-ACF1-16B3C77796A6}" type="presParOf" srcId="{F4FA03A4-3DA6-47F7-9A77-3B374796CB77}" destId="{D48AA310-08E8-41B2-9889-9054306545F3}" srcOrd="1" destOrd="0" presId="urn:microsoft.com/office/officeart/2005/8/layout/hierarchy2"/>
+    <dgm:cxn modelId="{A4D53683-0B25-4147-A1A7-37055A86860C}" type="presParOf" srcId="{D48AA310-08E8-41B2-9889-9054306545F3}" destId="{A21B35AB-A6E7-40B0-A48C-F2137E09EDE9}" srcOrd="0" destOrd="0" presId="urn:microsoft.com/office/officeart/2005/8/layout/hierarchy2"/>
+    <dgm:cxn modelId="{6767E9F0-C79C-4AED-8B94-540C4C995B78}" type="presParOf" srcId="{D48AA310-08E8-41B2-9889-9054306545F3}" destId="{8B5CE3EF-0622-44C1-849C-2057D356BCBF}" srcOrd="1" destOrd="0" presId="urn:microsoft.com/office/officeart/2005/8/layout/hierarchy2"/>
+    <dgm:cxn modelId="{DE371EF7-6C65-466F-B859-C679D5E2E90D}" type="presParOf" srcId="{F4FA03A4-3DA6-47F7-9A77-3B374796CB77}" destId="{D36435EE-5DD9-4CB1-80E2-64E88C5269A2}" srcOrd="2" destOrd="0" presId="urn:microsoft.com/office/officeart/2005/8/layout/hierarchy2"/>
+    <dgm:cxn modelId="{662D0452-62CA-4F45-AB58-804B0A11D62D}" type="presParOf" srcId="{D36435EE-5DD9-4CB1-80E2-64E88C5269A2}" destId="{2FF43323-1B88-4D6E-A12C-28C1BD2304F7}" srcOrd="0" destOrd="0" presId="urn:microsoft.com/office/officeart/2005/8/layout/hierarchy2"/>
+    <dgm:cxn modelId="{C3AFED7D-9FA0-461A-9ECD-F1F6BE5E991E}" type="presParOf" srcId="{F4FA03A4-3DA6-47F7-9A77-3B374796CB77}" destId="{36D12C6A-C33F-444D-985E-C87528F365EF}" srcOrd="3" destOrd="0" presId="urn:microsoft.com/office/officeart/2005/8/layout/hierarchy2"/>
+    <dgm:cxn modelId="{B256196B-1DDE-40A2-ABCE-708DB90BDC7B}" type="presParOf" srcId="{36D12C6A-C33F-444D-985E-C87528F365EF}" destId="{D91136A0-BBA5-4033-85D4-E551E48A4097}" srcOrd="0" destOrd="0" presId="urn:microsoft.com/office/officeart/2005/8/layout/hierarchy2"/>
+    <dgm:cxn modelId="{977A3048-25D7-41A7-B890-3C5439FECF57}" type="presParOf" srcId="{36D12C6A-C33F-444D-985E-C87528F365EF}" destId="{18A8A596-414D-45EC-82A0-4CE6CE2BCEAF}" srcOrd="1" destOrd="0" presId="urn:microsoft.com/office/officeart/2005/8/layout/hierarchy2"/>
+    <dgm:cxn modelId="{94377F95-6137-426A-B06B-D0255F970E45}" type="presParOf" srcId="{F4FA03A4-3DA6-47F7-9A77-3B374796CB77}" destId="{215E04C8-8ADC-4870-8072-6C6871A934E8}" srcOrd="4" destOrd="0" presId="urn:microsoft.com/office/officeart/2005/8/layout/hierarchy2"/>
+    <dgm:cxn modelId="{745BF714-107E-4E56-8CA3-F75F3F134749}" type="presParOf" srcId="{215E04C8-8ADC-4870-8072-6C6871A934E8}" destId="{881DB251-9FB1-4300-9BCC-5ED061EBD6BA}" srcOrd="0" destOrd="0" presId="urn:microsoft.com/office/officeart/2005/8/layout/hierarchy2"/>
+    <dgm:cxn modelId="{6BFD4A13-52B3-4A12-BE16-0FCF66E82E18}" type="presParOf" srcId="{F4FA03A4-3DA6-47F7-9A77-3B374796CB77}" destId="{99095670-E0F4-480E-9255-5D1CF51C2306}" srcOrd="5" destOrd="0" presId="urn:microsoft.com/office/officeart/2005/8/layout/hierarchy2"/>
+    <dgm:cxn modelId="{46D9B954-6045-4D77-A7BD-14FFCCCC5C13}" type="presParOf" srcId="{99095670-E0F4-480E-9255-5D1CF51C2306}" destId="{288590B9-AA3F-44E1-86EF-EEFFCBA51BD5}" srcOrd="0" destOrd="0" presId="urn:microsoft.com/office/officeart/2005/8/layout/hierarchy2"/>
+    <dgm:cxn modelId="{A2DBBF1F-114D-44D0-8883-18B4B7BA64BB}" type="presParOf" srcId="{99095670-E0F4-480E-9255-5D1CF51C2306}" destId="{C9ADEDFB-79EA-4185-B0EC-F6EC4D8F782E}" srcOrd="1" destOrd="0" presId="urn:microsoft.com/office/officeart/2005/8/layout/hierarchy2"/>
+    <dgm:cxn modelId="{7810E610-9DDE-441E-9768-98F87C62725B}" type="presParOf" srcId="{F4FA03A4-3DA6-47F7-9A77-3B374796CB77}" destId="{D955C53B-B716-4B38-9366-F9DF3D076BCB}" srcOrd="6" destOrd="0" presId="urn:microsoft.com/office/officeart/2005/8/layout/hierarchy2"/>
+    <dgm:cxn modelId="{2B5CD3F0-70D6-4263-8990-EE99CABB9228}" type="presParOf" srcId="{D955C53B-B716-4B38-9366-F9DF3D076BCB}" destId="{1FDB852C-60D2-4512-8688-DBBE489C7C32}" srcOrd="0" destOrd="0" presId="urn:microsoft.com/office/officeart/2005/8/layout/hierarchy2"/>
+    <dgm:cxn modelId="{E89E9BC8-1EEA-428B-9C91-6411A01426A4}" type="presParOf" srcId="{F4FA03A4-3DA6-47F7-9A77-3B374796CB77}" destId="{4D2DD327-F21E-40DF-89CF-2531CE508332}" srcOrd="7" destOrd="0" presId="urn:microsoft.com/office/officeart/2005/8/layout/hierarchy2"/>
+    <dgm:cxn modelId="{859359CA-D5B3-4264-9BEB-8A0CD7D4AC55}" type="presParOf" srcId="{4D2DD327-F21E-40DF-89CF-2531CE508332}" destId="{98EDA116-065D-473B-983B-F7A1A4E0692D}" srcOrd="0" destOrd="0" presId="urn:microsoft.com/office/officeart/2005/8/layout/hierarchy2"/>
+    <dgm:cxn modelId="{0B713946-4793-4692-924F-2A8F4C2CB1EA}" type="presParOf" srcId="{4D2DD327-F21E-40DF-89CF-2531CE508332}" destId="{DF92D010-B557-4787-97CA-5DC4251ABFBB}" srcOrd="1" destOrd="0" presId="urn:microsoft.com/office/officeart/2005/8/layout/hierarchy2"/>
   </dgm:cxnLst>
   <dgm:bg/>
   <dgm:whole/>
   <dgm:extLst>
     <a:ext uri="http://schemas.microsoft.com/office/drawing/2008/diagram">
-      <dsp:dataModelExt xmlns:dsp="http://schemas.microsoft.com/office/drawing/2008/diagram" relId="rId16" minVer="http://schemas.openxmlformats.org/drawingml/2006/diagram"/>
+      <dsp:dataModelExt xmlns:dsp="http://schemas.microsoft.com/office/drawing/2008/diagram" relId="rId17" minVer="http://schemas.openxmlformats.org/drawingml/2006/diagram"/>
     </a:ext>
   </dgm:extLst>
 </dgm:dataModel>
@@ -21420,109 +22157,109 @@
     </dgm:pt>
   </dgm:ptLst>
   <dgm:cxnLst>
-    <dgm:cxn modelId="{61122706-2438-40F0-BC11-10C47FEFAC2D}" type="presOf" srcId="{B503AF60-5EB5-4190-8EFC-246E35833849}" destId="{F53448B5-447F-4F1A-81C6-1F0D19E192DD}" srcOrd="0" destOrd="0" presId="urn:microsoft.com/office/officeart/2005/8/layout/hierarchy2"/>
-    <dgm:cxn modelId="{7D6DC1C9-2FD0-4CAE-9A4E-D2DBB524D301}" type="presOf" srcId="{3958656D-BDA3-48B8-B715-8A44FDE6304E}" destId="{2AEF7D3A-FF38-45BC-9B3E-D40CCE847072}" srcOrd="0" destOrd="0" presId="urn:microsoft.com/office/officeart/2005/8/layout/hierarchy2"/>
-    <dgm:cxn modelId="{28FC141E-2AA6-4A40-A519-9D21D8EDD14B}" type="presOf" srcId="{50BC2FEF-90AA-4887-A217-BCE929A4632A}" destId="{9F0B1A31-63BD-41F6-82FC-F5574A92E909}" srcOrd="1" destOrd="0" presId="urn:microsoft.com/office/officeart/2005/8/layout/hierarchy2"/>
-    <dgm:cxn modelId="{AA7436AD-CD58-4DE8-B32D-7D810AEBBEDB}" type="presOf" srcId="{8B8178A4-03D0-4F83-88CD-9E6E781603E6}" destId="{C0C8DC8E-72DB-4A2E-A50E-DA1CA06D79E3}" srcOrd="0" destOrd="0" presId="urn:microsoft.com/office/officeart/2005/8/layout/hierarchy2"/>
+    <dgm:cxn modelId="{929B6429-A279-4F9F-A373-4E362BF78CB5}" type="presOf" srcId="{5E47499F-6F41-4F22-A420-01A675CE6103}" destId="{FB48A239-373B-4448-BD7F-C055FA9C8C48}" srcOrd="1" destOrd="0" presId="urn:microsoft.com/office/officeart/2005/8/layout/hierarchy2"/>
+    <dgm:cxn modelId="{1CB06E55-9CEE-4D86-A98B-17BC67244D00}" type="presOf" srcId="{7B2890D2-36E9-4029-898C-FC7E72272380}" destId="{497DB5E4-8EF3-40EA-9803-E80F51F19C35}" srcOrd="0" destOrd="0" presId="urn:microsoft.com/office/officeart/2005/8/layout/hierarchy2"/>
+    <dgm:cxn modelId="{B76A1718-AFC5-47FF-9F23-DD2B7F058C21}" type="presOf" srcId="{DC7A1CA0-5D34-4F3B-A580-15CFD66EA796}" destId="{368F1645-5A66-45DB-B296-C23315AB7E22}" srcOrd="0" destOrd="0" presId="urn:microsoft.com/office/officeart/2005/8/layout/hierarchy2"/>
+    <dgm:cxn modelId="{B51B2F76-E18E-4847-8C4A-66A5720181EF}" type="presOf" srcId="{45CDA3C7-8713-4369-838A-8B5F475DA36B}" destId="{A1B1FB24-4A19-4073-B3DA-7D6FAFFD6611}" srcOrd="0" destOrd="0" presId="urn:microsoft.com/office/officeart/2005/8/layout/hierarchy2"/>
+    <dgm:cxn modelId="{71782A5A-566D-4812-9B02-A96F1177BCD5}" type="presOf" srcId="{5AA90255-5B35-44C4-B702-E81F223BEFD8}" destId="{3985982F-35AF-48B0-84C6-0C8F1D9EF2FA}" srcOrd="0" destOrd="0" presId="urn:microsoft.com/office/officeart/2005/8/layout/hierarchy2"/>
     <dgm:cxn modelId="{D4445B13-46F9-4298-8EF3-3D7743530902}" srcId="{D4D9B399-9B7F-46DA-97B2-FED098F5DA6B}" destId="{86643E8D-F7CB-4F7B-B35A-FF26EACC433C}" srcOrd="1" destOrd="0" parTransId="{5E47499F-6F41-4F22-A420-01A675CE6103}" sibTransId="{DB2EC02B-535E-4B00-9144-23BE3F31800E}"/>
-    <dgm:cxn modelId="{74D07819-DE4D-4363-9957-814505F366EA}" type="presOf" srcId="{7BC373CD-A346-4D76-9165-35DCB418DD6B}" destId="{F67B909A-A307-4E9B-9469-45A779E59A51}" srcOrd="1" destOrd="0" presId="urn:microsoft.com/office/officeart/2005/8/layout/hierarchy2"/>
-    <dgm:cxn modelId="{A820717C-4202-479F-B09F-E755DB722A51}" type="presOf" srcId="{80D7FF03-79A4-410F-8B98-6A9724B85CBA}" destId="{47ACED10-AF50-4A06-8AC5-32A97AE3B1C8}" srcOrd="0" destOrd="0" presId="urn:microsoft.com/office/officeart/2005/8/layout/hierarchy2"/>
+    <dgm:cxn modelId="{8C071B3C-2F8E-43D3-82D4-3EFEA5D208F7}" type="presOf" srcId="{80D7FF03-79A4-410F-8B98-6A9724B85CBA}" destId="{47ACED10-AF50-4A06-8AC5-32A97AE3B1C8}" srcOrd="0" destOrd="0" presId="urn:microsoft.com/office/officeart/2005/8/layout/hierarchy2"/>
     <dgm:cxn modelId="{C353768D-EED9-4E80-8091-56483B0ECF51}" srcId="{D4D9B399-9B7F-46DA-97B2-FED098F5DA6B}" destId="{C3D618C2-BF81-4220-A584-D841429B7058}" srcOrd="0" destOrd="0" parTransId="{BABCE05A-4544-49DE-A70D-EBD4C2932AA1}" sibTransId="{C88A3667-CC99-4312-8DC1-79D7EC0A2D9C}"/>
     <dgm:cxn modelId="{CD688725-DE90-4245-A4AA-E82D2275B325}" srcId="{45CDA3C7-8713-4369-838A-8B5F475DA36B}" destId="{DC7A1CA0-5D34-4F3B-A580-15CFD66EA796}" srcOrd="2" destOrd="0" parTransId="{753D8466-5B43-4022-9EA6-80697AD791EF}" sibTransId="{93D5BA25-8BAF-4D7D-969F-34AFD1EF368C}"/>
-    <dgm:cxn modelId="{2C00E798-86AE-449B-B7A0-7641695E9085}" type="presOf" srcId="{753D8466-5B43-4022-9EA6-80697AD791EF}" destId="{2938BCE4-55BC-4FA7-8B13-8D7362E71CAD}" srcOrd="0" destOrd="0" presId="urn:microsoft.com/office/officeart/2005/8/layout/hierarchy2"/>
     <dgm:cxn modelId="{7E3C541B-032F-416C-A1AC-7C1BD89D5BB5}" srcId="{45CDA3C7-8713-4369-838A-8B5F475DA36B}" destId="{96FC7229-231F-4CA5-9914-6E9A83756569}" srcOrd="1" destOrd="0" parTransId="{7BC373CD-A346-4D76-9165-35DCB418DD6B}" sibTransId="{2C4CAAAA-9463-4CC1-AF37-CEDDE9349C90}"/>
-    <dgm:cxn modelId="{DB914181-D562-43D8-81EE-EB2B4E2C2F0F}" type="presOf" srcId="{F20EDC0B-CCE5-4D9D-9982-89A201087390}" destId="{CAE1C8E1-FF9C-459C-820F-5A372E5B5202}" srcOrd="1" destOrd="0" presId="urn:microsoft.com/office/officeart/2005/8/layout/hierarchy2"/>
-    <dgm:cxn modelId="{CCEBF857-D92F-4008-AA09-C2B720E23D7A}" type="presOf" srcId="{D4D9B399-9B7F-46DA-97B2-FED098F5DA6B}" destId="{6E6D9CAD-33D1-4ABE-986B-53D6D631EB94}" srcOrd="0" destOrd="0" presId="urn:microsoft.com/office/officeart/2005/8/layout/hierarchy2"/>
-    <dgm:cxn modelId="{FEAE11AC-E1EF-4F54-9266-E91C47705B0D}" type="presOf" srcId="{C3D618C2-BF81-4220-A584-D841429B7058}" destId="{CA6C5886-D1D3-4819-90BD-4BAC8F1EE87D}" srcOrd="0" destOrd="0" presId="urn:microsoft.com/office/officeart/2005/8/layout/hierarchy2"/>
-    <dgm:cxn modelId="{1E2BBC8A-D7B1-4858-A392-156ADC68F51E}" type="presOf" srcId="{DC7A1CA0-5D34-4F3B-A580-15CFD66EA796}" destId="{368F1645-5A66-45DB-B296-C23315AB7E22}" srcOrd="0" destOrd="0" presId="urn:microsoft.com/office/officeart/2005/8/layout/hierarchy2"/>
-    <dgm:cxn modelId="{720D1EFB-6B4A-450E-8DC0-2A197705149D}" type="presOf" srcId="{5AA90255-5B35-44C4-B702-E81F223BEFD8}" destId="{3985982F-35AF-48B0-84C6-0C8F1D9EF2FA}" srcOrd="0" destOrd="0" presId="urn:microsoft.com/office/officeart/2005/8/layout/hierarchy2"/>
-    <dgm:cxn modelId="{9CC6DD19-FBD1-4EE3-89D1-6C0FBA394ABD}" type="presOf" srcId="{7BC373CD-A346-4D76-9165-35DCB418DD6B}" destId="{4E10DB54-35ED-4D9F-B388-F6C78413B8E9}" srcOrd="0" destOrd="0" presId="urn:microsoft.com/office/officeart/2005/8/layout/hierarchy2"/>
-    <dgm:cxn modelId="{8386EC4F-2A12-4EE9-B383-8F390F26D3AF}" type="presOf" srcId="{9F4AA07C-F7C0-4EE0-B444-1A0A99B21C5A}" destId="{87E32AC2-4577-44E3-BD84-D5E3BD970540}" srcOrd="1" destOrd="0" presId="urn:microsoft.com/office/officeart/2005/8/layout/hierarchy2"/>
+    <dgm:cxn modelId="{23130E73-1330-4EE1-996B-0977A3B76928}" type="presOf" srcId="{F20EDC0B-CCE5-4D9D-9982-89A201087390}" destId="{CAE1C8E1-FF9C-459C-820F-5A372E5B5202}" srcOrd="1" destOrd="0" presId="urn:microsoft.com/office/officeart/2005/8/layout/hierarchy2"/>
+    <dgm:cxn modelId="{4C498F27-3285-400B-9303-7C9D0E181984}" type="presOf" srcId="{86643E8D-F7CB-4F7B-B35A-FF26EACC433C}" destId="{419BEB18-32F6-4B18-9238-A8818FE634FC}" srcOrd="0" destOrd="0" presId="urn:microsoft.com/office/officeart/2005/8/layout/hierarchy2"/>
+    <dgm:cxn modelId="{352B746E-E56C-4549-8793-EF1C71661632}" type="presOf" srcId="{C3D618C2-BF81-4220-A584-D841429B7058}" destId="{CA6C5886-D1D3-4819-90BD-4BAC8F1EE87D}" srcOrd="0" destOrd="0" presId="urn:microsoft.com/office/officeart/2005/8/layout/hierarchy2"/>
+    <dgm:cxn modelId="{ED73A5E7-B4A2-4CEC-8541-BC77FAE90BC3}" type="presOf" srcId="{9F4AA07C-F7C0-4EE0-B444-1A0A99B21C5A}" destId="{87E32AC2-4577-44E3-BD84-D5E3BD970540}" srcOrd="1" destOrd="0" presId="urn:microsoft.com/office/officeart/2005/8/layout/hierarchy2"/>
+    <dgm:cxn modelId="{D694A03B-14A3-4412-A0B6-187DA33CE64F}" type="presOf" srcId="{139FABCB-F47A-4731-86FD-9DEB34D850B8}" destId="{AB7C6CD4-FF75-4E23-A8C3-0A2318DBB1D6}" srcOrd="0" destOrd="0" presId="urn:microsoft.com/office/officeart/2005/8/layout/hierarchy2"/>
+    <dgm:cxn modelId="{07E27E0C-A1A6-41E1-BA58-92EF627B30EE}" type="presOf" srcId="{753D8466-5B43-4022-9EA6-80697AD791EF}" destId="{A6341011-54EC-4E06-9306-EAF2DE56CD2C}" srcOrd="1" destOrd="0" presId="urn:microsoft.com/office/officeart/2005/8/layout/hierarchy2"/>
+    <dgm:cxn modelId="{9672A88A-FF5C-4171-AE1D-6B0D807D96AF}" type="presOf" srcId="{9F4AA07C-F7C0-4EE0-B444-1A0A99B21C5A}" destId="{EB2274FC-15F8-41B7-935B-E389FD47AFD1}" srcOrd="0" destOrd="0" presId="urn:microsoft.com/office/officeart/2005/8/layout/hierarchy2"/>
+    <dgm:cxn modelId="{82ECF930-5307-494C-A809-FAAFADB33A45}" type="presOf" srcId="{076B6350-4EE3-45E3-9904-173A771DF62A}" destId="{BE306FCD-9806-4F30-B3B1-CA273857349C}" srcOrd="0" destOrd="0" presId="urn:microsoft.com/office/officeart/2005/8/layout/hierarchy2"/>
+    <dgm:cxn modelId="{BB49A5EF-5A8C-4423-B376-164F62F9F193}" type="presOf" srcId="{83FAD934-5D5B-40FC-B3CA-D6105DE3D322}" destId="{8F195852-041E-423A-B5DF-8945941EB406}" srcOrd="0" destOrd="0" presId="urn:microsoft.com/office/officeart/2005/8/layout/hierarchy2"/>
+    <dgm:cxn modelId="{19C43CF5-0B1C-4E5D-9EEE-AB9FDB8B2B9D}" type="presOf" srcId="{7BC373CD-A346-4D76-9165-35DCB418DD6B}" destId="{F67B909A-A307-4E9B-9469-45A779E59A51}" srcOrd="1" destOrd="0" presId="urn:microsoft.com/office/officeart/2005/8/layout/hierarchy2"/>
     <dgm:cxn modelId="{97CD5736-54C6-4ACB-8C56-28D4F8AF533A}" srcId="{076B6350-4EE3-45E3-9904-173A771DF62A}" destId="{3958656D-BDA3-48B8-B715-8A44FDE6304E}" srcOrd="2" destOrd="0" parTransId="{6990C93A-7D15-43F9-A3BA-EF955BCEFB0F}" sibTransId="{D8D28F1D-BA72-4B54-B03D-1B8F6862319E}"/>
-    <dgm:cxn modelId="{2078553B-5448-4404-9814-99FEF47E32DC}" type="presOf" srcId="{50BC2FEF-90AA-4887-A217-BCE929A4632A}" destId="{FDA47220-895B-4A69-B2BB-8BF8C016FF4B}" srcOrd="0" destOrd="0" presId="urn:microsoft.com/office/officeart/2005/8/layout/hierarchy2"/>
-    <dgm:cxn modelId="{80453B08-1F4B-4EDB-A273-084E5A8D901A}" type="presOf" srcId="{753D8466-5B43-4022-9EA6-80697AD791EF}" destId="{A6341011-54EC-4E06-9306-EAF2DE56CD2C}" srcOrd="1" destOrd="0" presId="urn:microsoft.com/office/officeart/2005/8/layout/hierarchy2"/>
+    <dgm:cxn modelId="{6A7FC4E5-AB5D-4D62-AC44-4079C79A7F43}" type="presOf" srcId="{3958656D-BDA3-48B8-B715-8A44FDE6304E}" destId="{2AEF7D3A-FF38-45BC-9B3E-D40CCE847072}" srcOrd="0" destOrd="0" presId="urn:microsoft.com/office/officeart/2005/8/layout/hierarchy2"/>
     <dgm:cxn modelId="{F9B1644F-E249-48EB-97B5-22C2400DED34}" srcId="{D4D9B399-9B7F-46DA-97B2-FED098F5DA6B}" destId="{80D7FF03-79A4-410F-8B98-6A9724B85CBA}" srcOrd="2" destOrd="0" parTransId="{83FAD934-5D5B-40FC-B3CA-D6105DE3D322}" sibTransId="{30CB0A91-0FCE-45F8-A754-700AB3BFFDC6}"/>
-    <dgm:cxn modelId="{98984852-65F6-40D4-924E-DFC976471400}" type="presOf" srcId="{86643E8D-F7CB-4F7B-B35A-FF26EACC433C}" destId="{419BEB18-32F6-4B18-9238-A8818FE634FC}" srcOrd="0" destOrd="0" presId="urn:microsoft.com/office/officeart/2005/8/layout/hierarchy2"/>
-    <dgm:cxn modelId="{A4455BBE-416E-4CCF-AFF1-DC1B1A3F346B}" type="presOf" srcId="{139FABCB-F47A-4731-86FD-9DEB34D850B8}" destId="{86416187-05A5-41DD-ADA2-C443892DABB2}" srcOrd="1" destOrd="0" presId="urn:microsoft.com/office/officeart/2005/8/layout/hierarchy2"/>
-    <dgm:cxn modelId="{098F457F-B378-4662-8BAA-037343A7729B}" type="presOf" srcId="{83FAD934-5D5B-40FC-B3CA-D6105DE3D322}" destId="{19EBF599-727A-47CA-B105-7B4051DFB8C7}" srcOrd="1" destOrd="0" presId="urn:microsoft.com/office/officeart/2005/8/layout/hierarchy2"/>
+    <dgm:cxn modelId="{1FD19181-9C4D-410B-BA5F-588641B7B960}" type="presOf" srcId="{7BC373CD-A346-4D76-9165-35DCB418DD6B}" destId="{4E10DB54-35ED-4D9F-B388-F6C78413B8E9}" srcOrd="0" destOrd="0" presId="urn:microsoft.com/office/officeart/2005/8/layout/hierarchy2"/>
+    <dgm:cxn modelId="{100155DA-C76D-4797-BFAE-47778F2DF060}" type="presOf" srcId="{139FABCB-F47A-4731-86FD-9DEB34D850B8}" destId="{86416187-05A5-41DD-ADA2-C443892DABB2}" srcOrd="1" destOrd="0" presId="urn:microsoft.com/office/officeart/2005/8/layout/hierarchy2"/>
     <dgm:cxn modelId="{F14138C1-A3B2-4AE2-A00B-7F7DE38EAA68}" srcId="{5AA90255-5B35-44C4-B702-E81F223BEFD8}" destId="{45CDA3C7-8713-4369-838A-8B5F475DA36B}" srcOrd="0" destOrd="0" parTransId="{139FABCB-F47A-4731-86FD-9DEB34D850B8}" sibTransId="{7D179423-A3B9-4F05-A55D-89D4307A11C9}"/>
-    <dgm:cxn modelId="{B61A38DE-E469-4724-A916-6CD41F4E8362}" type="presOf" srcId="{96FC7229-231F-4CA5-9914-6E9A83756569}" destId="{1906A700-A645-429B-8F9F-2A4F59D4835E}" srcOrd="0" destOrd="0" presId="urn:microsoft.com/office/officeart/2005/8/layout/hierarchy2"/>
-    <dgm:cxn modelId="{2E6B9F1D-B4CF-481A-B179-95C46BE36E11}" type="presOf" srcId="{7B2890D2-36E9-4029-898C-FC7E72272380}" destId="{497DB5E4-8EF3-40EA-9803-E80F51F19C35}" srcOrd="0" destOrd="0" presId="urn:microsoft.com/office/officeart/2005/8/layout/hierarchy2"/>
+    <dgm:cxn modelId="{A9691D46-2FC3-449E-9C1D-5758B1EB5F3A}" type="presOf" srcId="{BABCE05A-4544-49DE-A70D-EBD4C2932AA1}" destId="{B4361C68-E191-4E89-B0BD-BAD091626B5B}" srcOrd="0" destOrd="0" presId="urn:microsoft.com/office/officeart/2005/8/layout/hierarchy2"/>
+    <dgm:cxn modelId="{4AD2203B-7E04-4E5D-B511-F6B97249CAFC}" type="presOf" srcId="{8B8178A4-03D0-4F83-88CD-9E6E781603E6}" destId="{C0C8DC8E-72DB-4A2E-A50E-DA1CA06D79E3}" srcOrd="0" destOrd="0" presId="urn:microsoft.com/office/officeart/2005/8/layout/hierarchy2"/>
     <dgm:cxn modelId="{7FB55B4B-D778-485E-80DB-622F39D1A15E}" srcId="{3958656D-BDA3-48B8-B715-8A44FDE6304E}" destId="{7B2890D2-36E9-4029-898C-FC7E72272380}" srcOrd="0" destOrd="0" parTransId="{F20EDC0B-CCE5-4D9D-9982-89A201087390}" sibTransId="{0DDB3E07-6F3E-4DE7-8E05-649EA4E9106B}"/>
-    <dgm:cxn modelId="{072ABBCE-B5DD-4304-B549-4B34139B7EFB}" type="presOf" srcId="{BABCE05A-4544-49DE-A70D-EBD4C2932AA1}" destId="{12FD7525-DB42-46F9-B8FD-D33568A05731}" srcOrd="1" destOrd="0" presId="urn:microsoft.com/office/officeart/2005/8/layout/hierarchy2"/>
-    <dgm:cxn modelId="{D8632F8E-744F-4032-A98B-79EAD6A4FB81}" type="presOf" srcId="{83FAD934-5D5B-40FC-B3CA-D6105DE3D322}" destId="{8F195852-041E-423A-B5DF-8945941EB406}" srcOrd="0" destOrd="0" presId="urn:microsoft.com/office/officeart/2005/8/layout/hierarchy2"/>
-    <dgm:cxn modelId="{168B9544-0AF6-4BE7-9C4C-19640B1A5C43}" type="presOf" srcId="{139FABCB-F47A-4731-86FD-9DEB34D850B8}" destId="{AB7C6CD4-FF75-4E23-A8C3-0A2318DBB1D6}" srcOrd="0" destOrd="0" presId="urn:microsoft.com/office/officeart/2005/8/layout/hierarchy2"/>
-    <dgm:cxn modelId="{8161397E-E9FD-45A3-A65B-EBA55FA870EF}" type="presOf" srcId="{076B6350-4EE3-45E3-9904-173A771DF62A}" destId="{BE306FCD-9806-4F30-B3B1-CA273857349C}" srcOrd="0" destOrd="0" presId="urn:microsoft.com/office/officeart/2005/8/layout/hierarchy2"/>
-    <dgm:cxn modelId="{95DED0D1-CA31-4D8A-8FF4-10A1806431B4}" type="presOf" srcId="{5E47499F-6F41-4F22-A420-01A675CE6103}" destId="{E11C7B6F-7180-43A5-992E-3EA5851F2391}" srcOrd="0" destOrd="0" presId="urn:microsoft.com/office/officeart/2005/8/layout/hierarchy2"/>
-    <dgm:cxn modelId="{F58F1EBA-CEE1-4AC7-A39E-40E72B60F2F4}" type="presOf" srcId="{BABCE05A-4544-49DE-A70D-EBD4C2932AA1}" destId="{B4361C68-E191-4E89-B0BD-BAD091626B5B}" srcOrd="0" destOrd="0" presId="urn:microsoft.com/office/officeart/2005/8/layout/hierarchy2"/>
+    <dgm:cxn modelId="{55F41F6B-5FC6-447E-B84C-3AF21E2C35FD}" type="presOf" srcId="{50BC2FEF-90AA-4887-A217-BCE929A4632A}" destId="{FDA47220-895B-4A69-B2BB-8BF8C016FF4B}" srcOrd="0" destOrd="0" presId="urn:microsoft.com/office/officeart/2005/8/layout/hierarchy2"/>
+    <dgm:cxn modelId="{F33470A5-B024-45C4-8972-3837E8C6EFAB}" type="presOf" srcId="{B503AF60-5EB5-4190-8EFC-246E35833849}" destId="{F53448B5-447F-4F1A-81C6-1F0D19E192DD}" srcOrd="0" destOrd="0" presId="urn:microsoft.com/office/officeart/2005/8/layout/hierarchy2"/>
+    <dgm:cxn modelId="{FBD392AF-A206-4CE8-952E-C5FE4317B94B}" type="presOf" srcId="{96FC7229-231F-4CA5-9914-6E9A83756569}" destId="{1906A700-A645-429B-8F9F-2A4F59D4835E}" srcOrd="0" destOrd="0" presId="urn:microsoft.com/office/officeart/2005/8/layout/hierarchy2"/>
+    <dgm:cxn modelId="{7432635A-36B8-4931-A3C7-B7D70F896575}" type="presOf" srcId="{83FAD934-5D5B-40FC-B3CA-D6105DE3D322}" destId="{19EBF599-727A-47CA-B105-7B4051DFB8C7}" srcOrd="1" destOrd="0" presId="urn:microsoft.com/office/officeart/2005/8/layout/hierarchy2"/>
+    <dgm:cxn modelId="{75193EEA-B4C7-4DFA-A790-1970BDD0E68B}" type="presOf" srcId="{F20EDC0B-CCE5-4D9D-9982-89A201087390}" destId="{674BA392-5914-4B78-A520-EE26D65D05C8}" srcOrd="0" destOrd="0" presId="urn:microsoft.com/office/officeart/2005/8/layout/hierarchy2"/>
     <dgm:cxn modelId="{32ABE36F-B84E-48F4-BC67-8F5D825C7F85}" srcId="{076B6350-4EE3-45E3-9904-173A771DF62A}" destId="{D4D9B399-9B7F-46DA-97B2-FED098F5DA6B}" srcOrd="0" destOrd="0" parTransId="{E6A38AA6-80D6-4020-A52C-B824CD5FBB0F}" sibTransId="{48A5178F-146C-4A23-8FF2-2E99B30882F8}"/>
-    <dgm:cxn modelId="{DBD1C55D-5AC7-4234-B670-7967058BD534}" type="presOf" srcId="{45CDA3C7-8713-4369-838A-8B5F475DA36B}" destId="{A1B1FB24-4A19-4073-B3DA-7D6FAFFD6611}" srcOrd="0" destOrd="0" presId="urn:microsoft.com/office/officeart/2005/8/layout/hierarchy2"/>
-    <dgm:cxn modelId="{A8D5BC2E-B2AE-4B8A-BD6E-95F14F1B1CA4}" type="presOf" srcId="{9F4AA07C-F7C0-4EE0-B444-1A0A99B21C5A}" destId="{EB2274FC-15F8-41B7-935B-E389FD47AFD1}" srcOrd="0" destOrd="0" presId="urn:microsoft.com/office/officeart/2005/8/layout/hierarchy2"/>
+    <dgm:cxn modelId="{F41F46CE-D47A-48B9-A8BE-299D0902E7BE}" type="presOf" srcId="{BABCE05A-4544-49DE-A70D-EBD4C2932AA1}" destId="{12FD7525-DB42-46F9-B8FD-D33568A05731}" srcOrd="1" destOrd="0" presId="urn:microsoft.com/office/officeart/2005/8/layout/hierarchy2"/>
     <dgm:cxn modelId="{4CE301CD-89A8-41A8-9F17-DEC7FF5575CF}" srcId="{076B6350-4EE3-45E3-9904-173A771DF62A}" destId="{5AA90255-5B35-44C4-B702-E81F223BEFD8}" srcOrd="1" destOrd="0" parTransId="{2854FE16-3A46-47EE-A032-1136B67EB2C8}" sibTransId="{7B5E0C86-564B-4BB8-9398-E23143C8B801}"/>
     <dgm:cxn modelId="{A80A4F65-7375-4E8E-9CED-0483DD45593D}" srcId="{3958656D-BDA3-48B8-B715-8A44FDE6304E}" destId="{B503AF60-5EB5-4190-8EFC-246E35833849}" srcOrd="1" destOrd="0" parTransId="{9F4AA07C-F7C0-4EE0-B444-1A0A99B21C5A}" sibTransId="{97EEA01A-8995-4136-9B0E-B8636C2DDA04}"/>
+    <dgm:cxn modelId="{82B03BBC-76EB-457E-BD1D-1919C291E2A0}" type="presOf" srcId="{5E47499F-6F41-4F22-A420-01A675CE6103}" destId="{E11C7B6F-7180-43A5-992E-3EA5851F2391}" srcOrd="0" destOrd="0" presId="urn:microsoft.com/office/officeart/2005/8/layout/hierarchy2"/>
+    <dgm:cxn modelId="{7BD82F62-85CD-492A-9C8B-82C02AE5F796}" type="presOf" srcId="{D4D9B399-9B7F-46DA-97B2-FED098F5DA6B}" destId="{6E6D9CAD-33D1-4ABE-986B-53D6D631EB94}" srcOrd="0" destOrd="0" presId="urn:microsoft.com/office/officeart/2005/8/layout/hierarchy2"/>
+    <dgm:cxn modelId="{CBB746DA-CAC9-4A03-8E8D-FA7092D4CC0B}" type="presOf" srcId="{50BC2FEF-90AA-4887-A217-BCE929A4632A}" destId="{9F0B1A31-63BD-41F6-82FC-F5574A92E909}" srcOrd="1" destOrd="0" presId="urn:microsoft.com/office/officeart/2005/8/layout/hierarchy2"/>
     <dgm:cxn modelId="{96C6A9B5-7C0D-453A-8D3D-838B1E47CC7C}" srcId="{45CDA3C7-8713-4369-838A-8B5F475DA36B}" destId="{8B8178A4-03D0-4F83-88CD-9E6E781603E6}" srcOrd="0" destOrd="0" parTransId="{50BC2FEF-90AA-4887-A217-BCE929A4632A}" sibTransId="{0B865DCC-B624-40ED-970E-B677A52C4467}"/>
-    <dgm:cxn modelId="{520FA1BB-7AE4-4289-98CD-80D58A5C385A}" type="presOf" srcId="{F20EDC0B-CCE5-4D9D-9982-89A201087390}" destId="{674BA392-5914-4B78-A520-EE26D65D05C8}" srcOrd="0" destOrd="0" presId="urn:microsoft.com/office/officeart/2005/8/layout/hierarchy2"/>
-    <dgm:cxn modelId="{2CE21986-D4C9-4B4E-9FFC-8CF3EC1FD57C}" type="presOf" srcId="{5E47499F-6F41-4F22-A420-01A675CE6103}" destId="{FB48A239-373B-4448-BD7F-C055FA9C8C48}" srcOrd="1" destOrd="0" presId="urn:microsoft.com/office/officeart/2005/8/layout/hierarchy2"/>
-    <dgm:cxn modelId="{76EBD972-5DB7-4455-946A-DE47B1F7A870}" type="presParOf" srcId="{BE306FCD-9806-4F30-B3B1-CA273857349C}" destId="{BC89B9CD-5E6C-4475-ADF6-F7C2D7A5A353}" srcOrd="0" destOrd="0" presId="urn:microsoft.com/office/officeart/2005/8/layout/hierarchy2"/>
-    <dgm:cxn modelId="{C0A6139A-D399-4FCF-B049-53BFF2304E2F}" type="presParOf" srcId="{BC89B9CD-5E6C-4475-ADF6-F7C2D7A5A353}" destId="{6E6D9CAD-33D1-4ABE-986B-53D6D631EB94}" srcOrd="0" destOrd="0" presId="urn:microsoft.com/office/officeart/2005/8/layout/hierarchy2"/>
-    <dgm:cxn modelId="{849AF610-7468-4137-8F54-3B9F372BB004}" type="presParOf" srcId="{BC89B9CD-5E6C-4475-ADF6-F7C2D7A5A353}" destId="{47C7FA5F-116D-41D5-BE1E-63389D526519}" srcOrd="1" destOrd="0" presId="urn:microsoft.com/office/officeart/2005/8/layout/hierarchy2"/>
-    <dgm:cxn modelId="{0F2C0FA9-FFCF-4357-9D15-4BD079E6DA03}" type="presParOf" srcId="{47C7FA5F-116D-41D5-BE1E-63389D526519}" destId="{B4361C68-E191-4E89-B0BD-BAD091626B5B}" srcOrd="0" destOrd="0" presId="urn:microsoft.com/office/officeart/2005/8/layout/hierarchy2"/>
-    <dgm:cxn modelId="{435A506C-D607-48D3-A0D6-1285EDC9D847}" type="presParOf" srcId="{B4361C68-E191-4E89-B0BD-BAD091626B5B}" destId="{12FD7525-DB42-46F9-B8FD-D33568A05731}" srcOrd="0" destOrd="0" presId="urn:microsoft.com/office/officeart/2005/8/layout/hierarchy2"/>
-    <dgm:cxn modelId="{DA465B74-350A-4165-8156-A264C8A7B54B}" type="presParOf" srcId="{47C7FA5F-116D-41D5-BE1E-63389D526519}" destId="{8D4B9DA0-8352-443E-AB23-4081880753A9}" srcOrd="1" destOrd="0" presId="urn:microsoft.com/office/officeart/2005/8/layout/hierarchy2"/>
-    <dgm:cxn modelId="{166717E9-E17A-44EC-828F-2FE843D0343A}" type="presParOf" srcId="{8D4B9DA0-8352-443E-AB23-4081880753A9}" destId="{CA6C5886-D1D3-4819-90BD-4BAC8F1EE87D}" srcOrd="0" destOrd="0" presId="urn:microsoft.com/office/officeart/2005/8/layout/hierarchy2"/>
-    <dgm:cxn modelId="{DE3F113D-F3C8-499F-A3C7-09F48B7398A1}" type="presParOf" srcId="{8D4B9DA0-8352-443E-AB23-4081880753A9}" destId="{9192797A-2A70-45CD-83CD-8CC844391943}" srcOrd="1" destOrd="0" presId="urn:microsoft.com/office/officeart/2005/8/layout/hierarchy2"/>
-    <dgm:cxn modelId="{ADB9C709-B0BB-45B2-9BF5-D9637F00188F}" type="presParOf" srcId="{47C7FA5F-116D-41D5-BE1E-63389D526519}" destId="{E11C7B6F-7180-43A5-992E-3EA5851F2391}" srcOrd="2" destOrd="0" presId="urn:microsoft.com/office/officeart/2005/8/layout/hierarchy2"/>
-    <dgm:cxn modelId="{11ED656A-5902-4C1E-A000-3100EE5AD351}" type="presParOf" srcId="{E11C7B6F-7180-43A5-992E-3EA5851F2391}" destId="{FB48A239-373B-4448-BD7F-C055FA9C8C48}" srcOrd="0" destOrd="0" presId="urn:microsoft.com/office/officeart/2005/8/layout/hierarchy2"/>
-    <dgm:cxn modelId="{A4BEFD71-4408-4207-A721-87296CB60CEC}" type="presParOf" srcId="{47C7FA5F-116D-41D5-BE1E-63389D526519}" destId="{49833578-BD56-4B76-A7B4-93C083AE7440}" srcOrd="3" destOrd="0" presId="urn:microsoft.com/office/officeart/2005/8/layout/hierarchy2"/>
-    <dgm:cxn modelId="{1B272DA5-C973-4F5E-9129-E8632E82FE37}" type="presParOf" srcId="{49833578-BD56-4B76-A7B4-93C083AE7440}" destId="{419BEB18-32F6-4B18-9238-A8818FE634FC}" srcOrd="0" destOrd="0" presId="urn:microsoft.com/office/officeart/2005/8/layout/hierarchy2"/>
-    <dgm:cxn modelId="{5EE278FA-8024-4365-9B66-AB0D519FA65F}" type="presParOf" srcId="{49833578-BD56-4B76-A7B4-93C083AE7440}" destId="{9606F08B-4F70-4EB6-983D-ED46C176903C}" srcOrd="1" destOrd="0" presId="urn:microsoft.com/office/officeart/2005/8/layout/hierarchy2"/>
-    <dgm:cxn modelId="{B75A3AC8-CC1A-43CB-A4E3-293A295B62EA}" type="presParOf" srcId="{47C7FA5F-116D-41D5-BE1E-63389D526519}" destId="{8F195852-041E-423A-B5DF-8945941EB406}" srcOrd="4" destOrd="0" presId="urn:microsoft.com/office/officeart/2005/8/layout/hierarchy2"/>
-    <dgm:cxn modelId="{2C07F671-F837-403D-A45A-38779656C9AA}" type="presParOf" srcId="{8F195852-041E-423A-B5DF-8945941EB406}" destId="{19EBF599-727A-47CA-B105-7B4051DFB8C7}" srcOrd="0" destOrd="0" presId="urn:microsoft.com/office/officeart/2005/8/layout/hierarchy2"/>
-    <dgm:cxn modelId="{A1C3C288-9993-44F0-B3DE-27EC3CB92B4F}" type="presParOf" srcId="{47C7FA5F-116D-41D5-BE1E-63389D526519}" destId="{5B0C94E8-6047-4A9D-A59D-4243CA01023B}" srcOrd="5" destOrd="0" presId="urn:microsoft.com/office/officeart/2005/8/layout/hierarchy2"/>
-    <dgm:cxn modelId="{EA4F277B-961F-4170-BA07-050BFC0A6F81}" type="presParOf" srcId="{5B0C94E8-6047-4A9D-A59D-4243CA01023B}" destId="{47ACED10-AF50-4A06-8AC5-32A97AE3B1C8}" srcOrd="0" destOrd="0" presId="urn:microsoft.com/office/officeart/2005/8/layout/hierarchy2"/>
-    <dgm:cxn modelId="{FC63F89E-7140-4D57-A042-111E923E7670}" type="presParOf" srcId="{5B0C94E8-6047-4A9D-A59D-4243CA01023B}" destId="{51C9AA23-5208-47C4-9495-ED7DF43D7949}" srcOrd="1" destOrd="0" presId="urn:microsoft.com/office/officeart/2005/8/layout/hierarchy2"/>
-    <dgm:cxn modelId="{BC3E814E-D119-4E1C-83C3-654469FA17F0}" type="presParOf" srcId="{BE306FCD-9806-4F30-B3B1-CA273857349C}" destId="{8658F2C1-2E33-4716-96CE-BB95A05DA53A}" srcOrd="1" destOrd="0" presId="urn:microsoft.com/office/officeart/2005/8/layout/hierarchy2"/>
-    <dgm:cxn modelId="{EEDF9E8E-7F03-42C2-B47D-27DC5D118DD2}" type="presParOf" srcId="{8658F2C1-2E33-4716-96CE-BB95A05DA53A}" destId="{3985982F-35AF-48B0-84C6-0C8F1D9EF2FA}" srcOrd="0" destOrd="0" presId="urn:microsoft.com/office/officeart/2005/8/layout/hierarchy2"/>
-    <dgm:cxn modelId="{7181304D-72FF-417E-9AB3-0DE064579F05}" type="presParOf" srcId="{8658F2C1-2E33-4716-96CE-BB95A05DA53A}" destId="{E962D45F-3934-4127-B852-040B19CBBED4}" srcOrd="1" destOrd="0" presId="urn:microsoft.com/office/officeart/2005/8/layout/hierarchy2"/>
-    <dgm:cxn modelId="{D2C229D1-A928-4099-965D-7CBA23A7EED7}" type="presParOf" srcId="{E962D45F-3934-4127-B852-040B19CBBED4}" destId="{AB7C6CD4-FF75-4E23-A8C3-0A2318DBB1D6}" srcOrd="0" destOrd="0" presId="urn:microsoft.com/office/officeart/2005/8/layout/hierarchy2"/>
-    <dgm:cxn modelId="{B7013D16-2B5E-4F84-B523-86D2F5E387AF}" type="presParOf" srcId="{AB7C6CD4-FF75-4E23-A8C3-0A2318DBB1D6}" destId="{86416187-05A5-41DD-ADA2-C443892DABB2}" srcOrd="0" destOrd="0" presId="urn:microsoft.com/office/officeart/2005/8/layout/hierarchy2"/>
-    <dgm:cxn modelId="{E8DDE4F0-21C1-4F84-90FD-104828896BFF}" type="presParOf" srcId="{E962D45F-3934-4127-B852-040B19CBBED4}" destId="{F5141415-821F-4342-AEDF-E9BC97E8B75D}" srcOrd="1" destOrd="0" presId="urn:microsoft.com/office/officeart/2005/8/layout/hierarchy2"/>
-    <dgm:cxn modelId="{62F5F9C9-9EF4-4DF9-AC46-9FF88320BE99}" type="presParOf" srcId="{F5141415-821F-4342-AEDF-E9BC97E8B75D}" destId="{A1B1FB24-4A19-4073-B3DA-7D6FAFFD6611}" srcOrd="0" destOrd="0" presId="urn:microsoft.com/office/officeart/2005/8/layout/hierarchy2"/>
-    <dgm:cxn modelId="{5418A0EA-80CA-4C3D-B573-8C3ACD3D7C91}" type="presParOf" srcId="{F5141415-821F-4342-AEDF-E9BC97E8B75D}" destId="{1AAB8F11-CB53-4E23-8DA2-6135C0475A27}" srcOrd="1" destOrd="0" presId="urn:microsoft.com/office/officeart/2005/8/layout/hierarchy2"/>
-    <dgm:cxn modelId="{BA343BB1-C547-487F-B3F7-72506E8BE510}" type="presParOf" srcId="{1AAB8F11-CB53-4E23-8DA2-6135C0475A27}" destId="{FDA47220-895B-4A69-B2BB-8BF8C016FF4B}" srcOrd="0" destOrd="0" presId="urn:microsoft.com/office/officeart/2005/8/layout/hierarchy2"/>
-    <dgm:cxn modelId="{B53F0D20-4EDE-4DEB-9069-712FB7819EA9}" type="presParOf" srcId="{FDA47220-895B-4A69-B2BB-8BF8C016FF4B}" destId="{9F0B1A31-63BD-41F6-82FC-F5574A92E909}" srcOrd="0" destOrd="0" presId="urn:microsoft.com/office/officeart/2005/8/layout/hierarchy2"/>
-    <dgm:cxn modelId="{A184FF81-E3AC-440A-AA96-E4818F1F3851}" type="presParOf" srcId="{1AAB8F11-CB53-4E23-8DA2-6135C0475A27}" destId="{519D71D9-AD17-481A-BC45-95647664C32A}" srcOrd="1" destOrd="0" presId="urn:microsoft.com/office/officeart/2005/8/layout/hierarchy2"/>
-    <dgm:cxn modelId="{D97F8368-B77C-4F66-976A-7BC67499A7DC}" type="presParOf" srcId="{519D71D9-AD17-481A-BC45-95647664C32A}" destId="{C0C8DC8E-72DB-4A2E-A50E-DA1CA06D79E3}" srcOrd="0" destOrd="0" presId="urn:microsoft.com/office/officeart/2005/8/layout/hierarchy2"/>
-    <dgm:cxn modelId="{51B8D37A-8DCB-4CFA-BD50-9AD98B1413F8}" type="presParOf" srcId="{519D71D9-AD17-481A-BC45-95647664C32A}" destId="{98B01CE3-DDD6-4A2E-A4D8-B0F413861D6D}" srcOrd="1" destOrd="0" presId="urn:microsoft.com/office/officeart/2005/8/layout/hierarchy2"/>
-    <dgm:cxn modelId="{B0A1285A-3D72-4B03-B9AF-5FF312A597A0}" type="presParOf" srcId="{1AAB8F11-CB53-4E23-8DA2-6135C0475A27}" destId="{4E10DB54-35ED-4D9F-B388-F6C78413B8E9}" srcOrd="2" destOrd="0" presId="urn:microsoft.com/office/officeart/2005/8/layout/hierarchy2"/>
-    <dgm:cxn modelId="{C3E15CFB-442A-4358-AFFA-16BDED5BEEB5}" type="presParOf" srcId="{4E10DB54-35ED-4D9F-B388-F6C78413B8E9}" destId="{F67B909A-A307-4E9B-9469-45A779E59A51}" srcOrd="0" destOrd="0" presId="urn:microsoft.com/office/officeart/2005/8/layout/hierarchy2"/>
-    <dgm:cxn modelId="{7D3EC653-E550-428B-BE74-B7E40FEEDCE8}" type="presParOf" srcId="{1AAB8F11-CB53-4E23-8DA2-6135C0475A27}" destId="{14714887-E966-470C-860D-96908FD88E18}" srcOrd="3" destOrd="0" presId="urn:microsoft.com/office/officeart/2005/8/layout/hierarchy2"/>
-    <dgm:cxn modelId="{C4AC81AE-3C07-4FC5-A2AD-03B6F1C420EF}" type="presParOf" srcId="{14714887-E966-470C-860D-96908FD88E18}" destId="{1906A700-A645-429B-8F9F-2A4F59D4835E}" srcOrd="0" destOrd="0" presId="urn:microsoft.com/office/officeart/2005/8/layout/hierarchy2"/>
-    <dgm:cxn modelId="{6F0A47F2-985F-4C0E-A759-0474885BB750}" type="presParOf" srcId="{14714887-E966-470C-860D-96908FD88E18}" destId="{9E21E745-5CA6-4C1A-A097-7D4CFAE8952B}" srcOrd="1" destOrd="0" presId="urn:microsoft.com/office/officeart/2005/8/layout/hierarchy2"/>
-    <dgm:cxn modelId="{D555DCA7-91AC-4480-A2BF-8F651A07B70A}" type="presParOf" srcId="{1AAB8F11-CB53-4E23-8DA2-6135C0475A27}" destId="{2938BCE4-55BC-4FA7-8B13-8D7362E71CAD}" srcOrd="4" destOrd="0" presId="urn:microsoft.com/office/officeart/2005/8/layout/hierarchy2"/>
-    <dgm:cxn modelId="{CA7BC5BF-9F3F-42FA-963E-A15CA18EC7B4}" type="presParOf" srcId="{2938BCE4-55BC-4FA7-8B13-8D7362E71CAD}" destId="{A6341011-54EC-4E06-9306-EAF2DE56CD2C}" srcOrd="0" destOrd="0" presId="urn:microsoft.com/office/officeart/2005/8/layout/hierarchy2"/>
-    <dgm:cxn modelId="{FD0DA6F4-66F0-4FB6-9745-F74252622266}" type="presParOf" srcId="{1AAB8F11-CB53-4E23-8DA2-6135C0475A27}" destId="{A0A8C24A-B549-4DD3-A86B-5C27239361DA}" srcOrd="5" destOrd="0" presId="urn:microsoft.com/office/officeart/2005/8/layout/hierarchy2"/>
-    <dgm:cxn modelId="{93CC344F-2B17-4213-B5E6-6DEB5CD03776}" type="presParOf" srcId="{A0A8C24A-B549-4DD3-A86B-5C27239361DA}" destId="{368F1645-5A66-45DB-B296-C23315AB7E22}" srcOrd="0" destOrd="0" presId="urn:microsoft.com/office/officeart/2005/8/layout/hierarchy2"/>
-    <dgm:cxn modelId="{DEED7C9F-0A51-48D1-9E82-1BD0E6349641}" type="presParOf" srcId="{A0A8C24A-B549-4DD3-A86B-5C27239361DA}" destId="{AAB70EE2-6F5D-4397-9BEA-BD14754644EA}" srcOrd="1" destOrd="0" presId="urn:microsoft.com/office/officeart/2005/8/layout/hierarchy2"/>
-    <dgm:cxn modelId="{2BAD9946-D487-4FFB-A4F4-179BCDE1B1A8}" type="presParOf" srcId="{BE306FCD-9806-4F30-B3B1-CA273857349C}" destId="{3EC8FEA1-FACA-4B7A-ACC4-B6309011D501}" srcOrd="2" destOrd="0" presId="urn:microsoft.com/office/officeart/2005/8/layout/hierarchy2"/>
-    <dgm:cxn modelId="{68930677-D974-48C3-B051-037196EF1A1F}" type="presParOf" srcId="{3EC8FEA1-FACA-4B7A-ACC4-B6309011D501}" destId="{2AEF7D3A-FF38-45BC-9B3E-D40CCE847072}" srcOrd="0" destOrd="0" presId="urn:microsoft.com/office/officeart/2005/8/layout/hierarchy2"/>
-    <dgm:cxn modelId="{C1C491DB-A588-4FA3-B611-E533010C1B2C}" type="presParOf" srcId="{3EC8FEA1-FACA-4B7A-ACC4-B6309011D501}" destId="{2E81C92C-CE54-4B34-8AD9-23F5F8E60BCB}" srcOrd="1" destOrd="0" presId="urn:microsoft.com/office/officeart/2005/8/layout/hierarchy2"/>
-    <dgm:cxn modelId="{C0DA4D3F-D62D-4BC1-83D6-195EED7D45D9}" type="presParOf" srcId="{2E81C92C-CE54-4B34-8AD9-23F5F8E60BCB}" destId="{674BA392-5914-4B78-A520-EE26D65D05C8}" srcOrd="0" destOrd="0" presId="urn:microsoft.com/office/officeart/2005/8/layout/hierarchy2"/>
-    <dgm:cxn modelId="{D6A02E8A-EEBC-4E84-B2C6-5C0EF1518A56}" type="presParOf" srcId="{674BA392-5914-4B78-A520-EE26D65D05C8}" destId="{CAE1C8E1-FF9C-459C-820F-5A372E5B5202}" srcOrd="0" destOrd="0" presId="urn:microsoft.com/office/officeart/2005/8/layout/hierarchy2"/>
-    <dgm:cxn modelId="{0D57D4BD-F0DA-4447-B5DF-62E8F62F92C3}" type="presParOf" srcId="{2E81C92C-CE54-4B34-8AD9-23F5F8E60BCB}" destId="{905C17AD-FE93-4469-8609-EDCF89529AA2}" srcOrd="1" destOrd="0" presId="urn:microsoft.com/office/officeart/2005/8/layout/hierarchy2"/>
-    <dgm:cxn modelId="{C32E785B-47C8-4480-B9E1-70097AE55CC3}" type="presParOf" srcId="{905C17AD-FE93-4469-8609-EDCF89529AA2}" destId="{497DB5E4-8EF3-40EA-9803-E80F51F19C35}" srcOrd="0" destOrd="0" presId="urn:microsoft.com/office/officeart/2005/8/layout/hierarchy2"/>
-    <dgm:cxn modelId="{E357A244-AA13-4A26-8314-771B54940FFD}" type="presParOf" srcId="{905C17AD-FE93-4469-8609-EDCF89529AA2}" destId="{A54907F9-77D3-493A-BD14-6183BAA27BA4}" srcOrd="1" destOrd="0" presId="urn:microsoft.com/office/officeart/2005/8/layout/hierarchy2"/>
-    <dgm:cxn modelId="{5083ADF0-0885-4360-95FA-9564D23DC90C}" type="presParOf" srcId="{2E81C92C-CE54-4B34-8AD9-23F5F8E60BCB}" destId="{EB2274FC-15F8-41B7-935B-E389FD47AFD1}" srcOrd="2" destOrd="0" presId="urn:microsoft.com/office/officeart/2005/8/layout/hierarchy2"/>
-    <dgm:cxn modelId="{D5895554-0C50-4E59-87D3-C1C61AB7DA23}" type="presParOf" srcId="{EB2274FC-15F8-41B7-935B-E389FD47AFD1}" destId="{87E32AC2-4577-44E3-BD84-D5E3BD970540}" srcOrd="0" destOrd="0" presId="urn:microsoft.com/office/officeart/2005/8/layout/hierarchy2"/>
-    <dgm:cxn modelId="{78B10EBA-C32F-4692-85F8-13D251216E40}" type="presParOf" srcId="{2E81C92C-CE54-4B34-8AD9-23F5F8E60BCB}" destId="{9076073A-94D7-4B3A-BEDD-A7CFB249D472}" srcOrd="3" destOrd="0" presId="urn:microsoft.com/office/officeart/2005/8/layout/hierarchy2"/>
-    <dgm:cxn modelId="{E7DB2A63-5519-4F11-82AA-9416C3CC8689}" type="presParOf" srcId="{9076073A-94D7-4B3A-BEDD-A7CFB249D472}" destId="{F53448B5-447F-4F1A-81C6-1F0D19E192DD}" srcOrd="0" destOrd="0" presId="urn:microsoft.com/office/officeart/2005/8/layout/hierarchy2"/>
-    <dgm:cxn modelId="{D46F1275-204D-42B5-9338-177AD296ECD4}" type="presParOf" srcId="{9076073A-94D7-4B3A-BEDD-A7CFB249D472}" destId="{9771CB1D-2BA5-42D9-9957-3E7E79F8490A}" srcOrd="1" destOrd="0" presId="urn:microsoft.com/office/officeart/2005/8/layout/hierarchy2"/>
+    <dgm:cxn modelId="{9D4F3153-BC99-4415-B5D4-7FE3208E6722}" type="presOf" srcId="{753D8466-5B43-4022-9EA6-80697AD791EF}" destId="{2938BCE4-55BC-4FA7-8B13-8D7362E71CAD}" srcOrd="0" destOrd="0" presId="urn:microsoft.com/office/officeart/2005/8/layout/hierarchy2"/>
+    <dgm:cxn modelId="{94039155-91EB-426A-A57B-BF90ADD7ABD7}" type="presParOf" srcId="{BE306FCD-9806-4F30-B3B1-CA273857349C}" destId="{BC89B9CD-5E6C-4475-ADF6-F7C2D7A5A353}" srcOrd="0" destOrd="0" presId="urn:microsoft.com/office/officeart/2005/8/layout/hierarchy2"/>
+    <dgm:cxn modelId="{C68BC8F7-DB24-4F9B-8040-B5E5D500D7BD}" type="presParOf" srcId="{BC89B9CD-5E6C-4475-ADF6-F7C2D7A5A353}" destId="{6E6D9CAD-33D1-4ABE-986B-53D6D631EB94}" srcOrd="0" destOrd="0" presId="urn:microsoft.com/office/officeart/2005/8/layout/hierarchy2"/>
+    <dgm:cxn modelId="{0DBE46C2-D81F-43B7-B85D-077EF394C651}" type="presParOf" srcId="{BC89B9CD-5E6C-4475-ADF6-F7C2D7A5A353}" destId="{47C7FA5F-116D-41D5-BE1E-63389D526519}" srcOrd="1" destOrd="0" presId="urn:microsoft.com/office/officeart/2005/8/layout/hierarchy2"/>
+    <dgm:cxn modelId="{4E528647-7919-4D9F-9BA0-CF71F44B2758}" type="presParOf" srcId="{47C7FA5F-116D-41D5-BE1E-63389D526519}" destId="{B4361C68-E191-4E89-B0BD-BAD091626B5B}" srcOrd="0" destOrd="0" presId="urn:microsoft.com/office/officeart/2005/8/layout/hierarchy2"/>
+    <dgm:cxn modelId="{4DBF655F-5233-44D3-B976-FDA51FEFF13A}" type="presParOf" srcId="{B4361C68-E191-4E89-B0BD-BAD091626B5B}" destId="{12FD7525-DB42-46F9-B8FD-D33568A05731}" srcOrd="0" destOrd="0" presId="urn:microsoft.com/office/officeart/2005/8/layout/hierarchy2"/>
+    <dgm:cxn modelId="{E0EFDF86-928D-448A-AE18-9528D15D4428}" type="presParOf" srcId="{47C7FA5F-116D-41D5-BE1E-63389D526519}" destId="{8D4B9DA0-8352-443E-AB23-4081880753A9}" srcOrd="1" destOrd="0" presId="urn:microsoft.com/office/officeart/2005/8/layout/hierarchy2"/>
+    <dgm:cxn modelId="{4B8E60C0-F95F-4F25-9715-BA6A1830CA9D}" type="presParOf" srcId="{8D4B9DA0-8352-443E-AB23-4081880753A9}" destId="{CA6C5886-D1D3-4819-90BD-4BAC8F1EE87D}" srcOrd="0" destOrd="0" presId="urn:microsoft.com/office/officeart/2005/8/layout/hierarchy2"/>
+    <dgm:cxn modelId="{3AEB91B0-86D9-4B36-BF96-C6B905F76B1A}" type="presParOf" srcId="{8D4B9DA0-8352-443E-AB23-4081880753A9}" destId="{9192797A-2A70-45CD-83CD-8CC844391943}" srcOrd="1" destOrd="0" presId="urn:microsoft.com/office/officeart/2005/8/layout/hierarchy2"/>
+    <dgm:cxn modelId="{AD40C860-033F-45D8-ADC2-35721F295F56}" type="presParOf" srcId="{47C7FA5F-116D-41D5-BE1E-63389D526519}" destId="{E11C7B6F-7180-43A5-992E-3EA5851F2391}" srcOrd="2" destOrd="0" presId="urn:microsoft.com/office/officeart/2005/8/layout/hierarchy2"/>
+    <dgm:cxn modelId="{D6FB5A72-8DA1-41B7-B5F0-93A541CA5C27}" type="presParOf" srcId="{E11C7B6F-7180-43A5-992E-3EA5851F2391}" destId="{FB48A239-373B-4448-BD7F-C055FA9C8C48}" srcOrd="0" destOrd="0" presId="urn:microsoft.com/office/officeart/2005/8/layout/hierarchy2"/>
+    <dgm:cxn modelId="{6A14232F-8658-498A-926F-46FDB4B30D8E}" type="presParOf" srcId="{47C7FA5F-116D-41D5-BE1E-63389D526519}" destId="{49833578-BD56-4B76-A7B4-93C083AE7440}" srcOrd="3" destOrd="0" presId="urn:microsoft.com/office/officeart/2005/8/layout/hierarchy2"/>
+    <dgm:cxn modelId="{B98DEC5E-6BE4-46C6-AD72-F45A3AA6AE86}" type="presParOf" srcId="{49833578-BD56-4B76-A7B4-93C083AE7440}" destId="{419BEB18-32F6-4B18-9238-A8818FE634FC}" srcOrd="0" destOrd="0" presId="urn:microsoft.com/office/officeart/2005/8/layout/hierarchy2"/>
+    <dgm:cxn modelId="{9300E1B6-65FC-4662-885F-0CF5FD81F0A7}" type="presParOf" srcId="{49833578-BD56-4B76-A7B4-93C083AE7440}" destId="{9606F08B-4F70-4EB6-983D-ED46C176903C}" srcOrd="1" destOrd="0" presId="urn:microsoft.com/office/officeart/2005/8/layout/hierarchy2"/>
+    <dgm:cxn modelId="{2AEB09D1-212E-4167-BC2D-38E99BAF2EE8}" type="presParOf" srcId="{47C7FA5F-116D-41D5-BE1E-63389D526519}" destId="{8F195852-041E-423A-B5DF-8945941EB406}" srcOrd="4" destOrd="0" presId="urn:microsoft.com/office/officeart/2005/8/layout/hierarchy2"/>
+    <dgm:cxn modelId="{B3D325E8-A356-4C15-8019-D8EC4D009550}" type="presParOf" srcId="{8F195852-041E-423A-B5DF-8945941EB406}" destId="{19EBF599-727A-47CA-B105-7B4051DFB8C7}" srcOrd="0" destOrd="0" presId="urn:microsoft.com/office/officeart/2005/8/layout/hierarchy2"/>
+    <dgm:cxn modelId="{419D4256-8231-4D04-93C3-1DF18AB496E4}" type="presParOf" srcId="{47C7FA5F-116D-41D5-BE1E-63389D526519}" destId="{5B0C94E8-6047-4A9D-A59D-4243CA01023B}" srcOrd="5" destOrd="0" presId="urn:microsoft.com/office/officeart/2005/8/layout/hierarchy2"/>
+    <dgm:cxn modelId="{F6172754-D112-4D31-90C8-5A04271D6151}" type="presParOf" srcId="{5B0C94E8-6047-4A9D-A59D-4243CA01023B}" destId="{47ACED10-AF50-4A06-8AC5-32A97AE3B1C8}" srcOrd="0" destOrd="0" presId="urn:microsoft.com/office/officeart/2005/8/layout/hierarchy2"/>
+    <dgm:cxn modelId="{67C74AEB-3291-46BD-B916-A8B0F4D649F4}" type="presParOf" srcId="{5B0C94E8-6047-4A9D-A59D-4243CA01023B}" destId="{51C9AA23-5208-47C4-9495-ED7DF43D7949}" srcOrd="1" destOrd="0" presId="urn:microsoft.com/office/officeart/2005/8/layout/hierarchy2"/>
+    <dgm:cxn modelId="{91360914-84C7-4D84-9984-D3FDA3350F6E}" type="presParOf" srcId="{BE306FCD-9806-4F30-B3B1-CA273857349C}" destId="{8658F2C1-2E33-4716-96CE-BB95A05DA53A}" srcOrd="1" destOrd="0" presId="urn:microsoft.com/office/officeart/2005/8/layout/hierarchy2"/>
+    <dgm:cxn modelId="{F2A353D4-E39A-45A7-8420-87314A96E8E4}" type="presParOf" srcId="{8658F2C1-2E33-4716-96CE-BB95A05DA53A}" destId="{3985982F-35AF-48B0-84C6-0C8F1D9EF2FA}" srcOrd="0" destOrd="0" presId="urn:microsoft.com/office/officeart/2005/8/layout/hierarchy2"/>
+    <dgm:cxn modelId="{5553D989-0007-4422-B4B4-E463B9193264}" type="presParOf" srcId="{8658F2C1-2E33-4716-96CE-BB95A05DA53A}" destId="{E962D45F-3934-4127-B852-040B19CBBED4}" srcOrd="1" destOrd="0" presId="urn:microsoft.com/office/officeart/2005/8/layout/hierarchy2"/>
+    <dgm:cxn modelId="{CC8A2F35-E873-4EB3-8696-F6AF85C8A7E2}" type="presParOf" srcId="{E962D45F-3934-4127-B852-040B19CBBED4}" destId="{AB7C6CD4-FF75-4E23-A8C3-0A2318DBB1D6}" srcOrd="0" destOrd="0" presId="urn:microsoft.com/office/officeart/2005/8/layout/hierarchy2"/>
+    <dgm:cxn modelId="{8ED17858-2A28-44E8-967A-0F9160AF61E2}" type="presParOf" srcId="{AB7C6CD4-FF75-4E23-A8C3-0A2318DBB1D6}" destId="{86416187-05A5-41DD-ADA2-C443892DABB2}" srcOrd="0" destOrd="0" presId="urn:microsoft.com/office/officeart/2005/8/layout/hierarchy2"/>
+    <dgm:cxn modelId="{3A20B2CB-6127-46BA-A4D0-30DAE206F94E}" type="presParOf" srcId="{E962D45F-3934-4127-B852-040B19CBBED4}" destId="{F5141415-821F-4342-AEDF-E9BC97E8B75D}" srcOrd="1" destOrd="0" presId="urn:microsoft.com/office/officeart/2005/8/layout/hierarchy2"/>
+    <dgm:cxn modelId="{5EA70FC7-F281-44C9-BEAF-CF992BC23F2E}" type="presParOf" srcId="{F5141415-821F-4342-AEDF-E9BC97E8B75D}" destId="{A1B1FB24-4A19-4073-B3DA-7D6FAFFD6611}" srcOrd="0" destOrd="0" presId="urn:microsoft.com/office/officeart/2005/8/layout/hierarchy2"/>
+    <dgm:cxn modelId="{DBBF7D99-8776-450D-A2CC-F79FCF292B7C}" type="presParOf" srcId="{F5141415-821F-4342-AEDF-E9BC97E8B75D}" destId="{1AAB8F11-CB53-4E23-8DA2-6135C0475A27}" srcOrd="1" destOrd="0" presId="urn:microsoft.com/office/officeart/2005/8/layout/hierarchy2"/>
+    <dgm:cxn modelId="{D248BBFE-69C6-4788-BDA3-73455FC1706E}" type="presParOf" srcId="{1AAB8F11-CB53-4E23-8DA2-6135C0475A27}" destId="{FDA47220-895B-4A69-B2BB-8BF8C016FF4B}" srcOrd="0" destOrd="0" presId="urn:microsoft.com/office/officeart/2005/8/layout/hierarchy2"/>
+    <dgm:cxn modelId="{98265408-5CAD-474F-A2C5-B911EF189F0F}" type="presParOf" srcId="{FDA47220-895B-4A69-B2BB-8BF8C016FF4B}" destId="{9F0B1A31-63BD-41F6-82FC-F5574A92E909}" srcOrd="0" destOrd="0" presId="urn:microsoft.com/office/officeart/2005/8/layout/hierarchy2"/>
+    <dgm:cxn modelId="{CC375521-4533-4456-A9A0-A12A69A80B9C}" type="presParOf" srcId="{1AAB8F11-CB53-4E23-8DA2-6135C0475A27}" destId="{519D71D9-AD17-481A-BC45-95647664C32A}" srcOrd="1" destOrd="0" presId="urn:microsoft.com/office/officeart/2005/8/layout/hierarchy2"/>
+    <dgm:cxn modelId="{6FE83D55-A734-4A0A-A5B9-DFFD04B12559}" type="presParOf" srcId="{519D71D9-AD17-481A-BC45-95647664C32A}" destId="{C0C8DC8E-72DB-4A2E-A50E-DA1CA06D79E3}" srcOrd="0" destOrd="0" presId="urn:microsoft.com/office/officeart/2005/8/layout/hierarchy2"/>
+    <dgm:cxn modelId="{7C8D36C2-8F26-4B6B-BBF4-7AAE334F83D1}" type="presParOf" srcId="{519D71D9-AD17-481A-BC45-95647664C32A}" destId="{98B01CE3-DDD6-4A2E-A4D8-B0F413861D6D}" srcOrd="1" destOrd="0" presId="urn:microsoft.com/office/officeart/2005/8/layout/hierarchy2"/>
+    <dgm:cxn modelId="{B89AE6FD-BF73-46DB-ACD5-4E5FC6BF3EA5}" type="presParOf" srcId="{1AAB8F11-CB53-4E23-8DA2-6135C0475A27}" destId="{4E10DB54-35ED-4D9F-B388-F6C78413B8E9}" srcOrd="2" destOrd="0" presId="urn:microsoft.com/office/officeart/2005/8/layout/hierarchy2"/>
+    <dgm:cxn modelId="{C4E95821-FF7A-4868-9512-D56A85D7C6AF}" type="presParOf" srcId="{4E10DB54-35ED-4D9F-B388-F6C78413B8E9}" destId="{F67B909A-A307-4E9B-9469-45A779E59A51}" srcOrd="0" destOrd="0" presId="urn:microsoft.com/office/officeart/2005/8/layout/hierarchy2"/>
+    <dgm:cxn modelId="{ACD53B63-D3DE-48B4-90B6-67765EFF68DE}" type="presParOf" srcId="{1AAB8F11-CB53-4E23-8DA2-6135C0475A27}" destId="{14714887-E966-470C-860D-96908FD88E18}" srcOrd="3" destOrd="0" presId="urn:microsoft.com/office/officeart/2005/8/layout/hierarchy2"/>
+    <dgm:cxn modelId="{86F6FCC9-8935-4D48-96F1-62D7B96B8614}" type="presParOf" srcId="{14714887-E966-470C-860D-96908FD88E18}" destId="{1906A700-A645-429B-8F9F-2A4F59D4835E}" srcOrd="0" destOrd="0" presId="urn:microsoft.com/office/officeart/2005/8/layout/hierarchy2"/>
+    <dgm:cxn modelId="{F6FA2023-F447-4F49-9A66-8DF30744D0EF}" type="presParOf" srcId="{14714887-E966-470C-860D-96908FD88E18}" destId="{9E21E745-5CA6-4C1A-A097-7D4CFAE8952B}" srcOrd="1" destOrd="0" presId="urn:microsoft.com/office/officeart/2005/8/layout/hierarchy2"/>
+    <dgm:cxn modelId="{3FFB9633-1334-434B-8A73-7A2CFDDAAC31}" type="presParOf" srcId="{1AAB8F11-CB53-4E23-8DA2-6135C0475A27}" destId="{2938BCE4-55BC-4FA7-8B13-8D7362E71CAD}" srcOrd="4" destOrd="0" presId="urn:microsoft.com/office/officeart/2005/8/layout/hierarchy2"/>
+    <dgm:cxn modelId="{0F32B432-6036-47F5-B453-C15576EF8D60}" type="presParOf" srcId="{2938BCE4-55BC-4FA7-8B13-8D7362E71CAD}" destId="{A6341011-54EC-4E06-9306-EAF2DE56CD2C}" srcOrd="0" destOrd="0" presId="urn:microsoft.com/office/officeart/2005/8/layout/hierarchy2"/>
+    <dgm:cxn modelId="{EFC9360C-A284-4AE3-A0BB-2C26C6179CCE}" type="presParOf" srcId="{1AAB8F11-CB53-4E23-8DA2-6135C0475A27}" destId="{A0A8C24A-B549-4DD3-A86B-5C27239361DA}" srcOrd="5" destOrd="0" presId="urn:microsoft.com/office/officeart/2005/8/layout/hierarchy2"/>
+    <dgm:cxn modelId="{A8CE0186-77E1-470E-8211-304FC7A78547}" type="presParOf" srcId="{A0A8C24A-B549-4DD3-A86B-5C27239361DA}" destId="{368F1645-5A66-45DB-B296-C23315AB7E22}" srcOrd="0" destOrd="0" presId="urn:microsoft.com/office/officeart/2005/8/layout/hierarchy2"/>
+    <dgm:cxn modelId="{02962C39-B78E-4BD4-9767-E79A84C8F5C9}" type="presParOf" srcId="{A0A8C24A-B549-4DD3-A86B-5C27239361DA}" destId="{AAB70EE2-6F5D-4397-9BEA-BD14754644EA}" srcOrd="1" destOrd="0" presId="urn:microsoft.com/office/officeart/2005/8/layout/hierarchy2"/>
+    <dgm:cxn modelId="{853691C9-E292-4C12-8783-B77B1C005783}" type="presParOf" srcId="{BE306FCD-9806-4F30-B3B1-CA273857349C}" destId="{3EC8FEA1-FACA-4B7A-ACC4-B6309011D501}" srcOrd="2" destOrd="0" presId="urn:microsoft.com/office/officeart/2005/8/layout/hierarchy2"/>
+    <dgm:cxn modelId="{977E1245-A458-4C3E-94DC-DFD80C7A583C}" type="presParOf" srcId="{3EC8FEA1-FACA-4B7A-ACC4-B6309011D501}" destId="{2AEF7D3A-FF38-45BC-9B3E-D40CCE847072}" srcOrd="0" destOrd="0" presId="urn:microsoft.com/office/officeart/2005/8/layout/hierarchy2"/>
+    <dgm:cxn modelId="{EEE0434E-ECBA-4526-A709-07CD01B3587D}" type="presParOf" srcId="{3EC8FEA1-FACA-4B7A-ACC4-B6309011D501}" destId="{2E81C92C-CE54-4B34-8AD9-23F5F8E60BCB}" srcOrd="1" destOrd="0" presId="urn:microsoft.com/office/officeart/2005/8/layout/hierarchy2"/>
+    <dgm:cxn modelId="{BE16A729-754F-4E85-9BB4-A2F53CA7FDDB}" type="presParOf" srcId="{2E81C92C-CE54-4B34-8AD9-23F5F8E60BCB}" destId="{674BA392-5914-4B78-A520-EE26D65D05C8}" srcOrd="0" destOrd="0" presId="urn:microsoft.com/office/officeart/2005/8/layout/hierarchy2"/>
+    <dgm:cxn modelId="{ACA1729A-280A-463A-B15D-B09A90BF03CD}" type="presParOf" srcId="{674BA392-5914-4B78-A520-EE26D65D05C8}" destId="{CAE1C8E1-FF9C-459C-820F-5A372E5B5202}" srcOrd="0" destOrd="0" presId="urn:microsoft.com/office/officeart/2005/8/layout/hierarchy2"/>
+    <dgm:cxn modelId="{8D0D8449-28D3-4E3B-AEF7-4DA8A081D010}" type="presParOf" srcId="{2E81C92C-CE54-4B34-8AD9-23F5F8E60BCB}" destId="{905C17AD-FE93-4469-8609-EDCF89529AA2}" srcOrd="1" destOrd="0" presId="urn:microsoft.com/office/officeart/2005/8/layout/hierarchy2"/>
+    <dgm:cxn modelId="{FAC8790B-FE06-4036-954F-856F4897ABD4}" type="presParOf" srcId="{905C17AD-FE93-4469-8609-EDCF89529AA2}" destId="{497DB5E4-8EF3-40EA-9803-E80F51F19C35}" srcOrd="0" destOrd="0" presId="urn:microsoft.com/office/officeart/2005/8/layout/hierarchy2"/>
+    <dgm:cxn modelId="{CAD5777A-8668-4C6C-9882-E6E9A08FB697}" type="presParOf" srcId="{905C17AD-FE93-4469-8609-EDCF89529AA2}" destId="{A54907F9-77D3-493A-BD14-6183BAA27BA4}" srcOrd="1" destOrd="0" presId="urn:microsoft.com/office/officeart/2005/8/layout/hierarchy2"/>
+    <dgm:cxn modelId="{E91B19EB-5964-4F1E-AFEE-637B9087D0D2}" type="presParOf" srcId="{2E81C92C-CE54-4B34-8AD9-23F5F8E60BCB}" destId="{EB2274FC-15F8-41B7-935B-E389FD47AFD1}" srcOrd="2" destOrd="0" presId="urn:microsoft.com/office/officeart/2005/8/layout/hierarchy2"/>
+    <dgm:cxn modelId="{203DCA87-ACA3-4909-A07C-E856F319255F}" type="presParOf" srcId="{EB2274FC-15F8-41B7-935B-E389FD47AFD1}" destId="{87E32AC2-4577-44E3-BD84-D5E3BD970540}" srcOrd="0" destOrd="0" presId="urn:microsoft.com/office/officeart/2005/8/layout/hierarchy2"/>
+    <dgm:cxn modelId="{51F5234A-BC07-40C6-B67B-1F80DC2AB02C}" type="presParOf" srcId="{2E81C92C-CE54-4B34-8AD9-23F5F8E60BCB}" destId="{9076073A-94D7-4B3A-BEDD-A7CFB249D472}" srcOrd="3" destOrd="0" presId="urn:microsoft.com/office/officeart/2005/8/layout/hierarchy2"/>
+    <dgm:cxn modelId="{FCDBBF19-4425-41B7-B666-36F385272BAB}" type="presParOf" srcId="{9076073A-94D7-4B3A-BEDD-A7CFB249D472}" destId="{F53448B5-447F-4F1A-81C6-1F0D19E192DD}" srcOrd="0" destOrd="0" presId="urn:microsoft.com/office/officeart/2005/8/layout/hierarchy2"/>
+    <dgm:cxn modelId="{DEDD8C03-D53B-4E27-B74A-6950DE0D05DA}" type="presParOf" srcId="{9076073A-94D7-4B3A-BEDD-A7CFB249D472}" destId="{9771CB1D-2BA5-42D9-9957-3E7E79F8490A}" srcOrd="1" destOrd="0" presId="urn:microsoft.com/office/officeart/2005/8/layout/hierarchy2"/>
   </dgm:cxnLst>
   <dgm:bg/>
   <dgm:whole/>
   <dgm:extLst>
     <a:ext uri="http://schemas.microsoft.com/office/drawing/2008/diagram">
-      <dsp:dataModelExt xmlns:dsp="http://schemas.microsoft.com/office/drawing/2008/diagram" relId="rId22" minVer="http://schemas.openxmlformats.org/drawingml/2006/diagram"/>
+      <dsp:dataModelExt xmlns:dsp="http://schemas.microsoft.com/office/drawing/2008/diagram" relId="rId23" minVer="http://schemas.openxmlformats.org/drawingml/2006/diagram"/>
     </a:ext>
   </dgm:extLst>
 </dgm:dataModel>
@@ -27892,7 +28629,7 @@
   <a:extraClrSchemeLst/>
   <a:extLst>
     <a:ext uri="{05A4C25C-085E-4340-85A3-A5531E510DB2}">
-      <thm15:themeFamily xmlns:thm15="http://schemas.microsoft.com/office/thememl/2012/main" name="Slate" id="{C3F70B94-7CE9-428E-ADC1-3269CC2C3385}" vid="{3F2DE9A5-64E6-437C-A389-CC4477E817E8}"/>
+      <thm15:themeFamily xmlns="" xmlns:thm15="http://schemas.microsoft.com/office/thememl/2012/main" name="Slate" id="{C3F70B94-7CE9-428E-ADC1-3269CC2C3385}" vid="{3F2DE9A5-64E6-437C-A389-CC4477E817E8}"/>
     </a:ext>
   </a:extLst>
 </a:theme>
@@ -27939,7 +28676,7 @@
 </file>
 
 <file path=customXml/itemProps3.xml><?xml version="1.0" encoding="utf-8"?>
-<ds:datastoreItem xmlns:ds="http://schemas.openxmlformats.org/officeDocument/2006/customXml" ds:itemID="{92578C4E-80C4-4723-AAE3-8737E6F26FDA}">
+<ds:datastoreItem xmlns:ds="http://schemas.openxmlformats.org/officeDocument/2006/customXml" ds:itemID="{AB5A42D3-FE41-429D-A81E-130DD92D9CD0}">
   <ds:schemaRefs>
     <ds:schemaRef ds:uri="http://schemas.openxmlformats.org/officeDocument/2006/bibliography"/>
   </ds:schemaRefs>

</xml_diff>